<commit_message>
Toujours le memento Agile mais en mieux
</commit_message>
<xml_diff>
--- a/Livrables/Gestion/Agilité/MementoAgileProjet3.docx
+++ b/Livrables/Gestion/Agilité/MementoAgileProjet3.docx
@@ -161,7 +161,6 @@
         </w:rPr>
         <w:t xml:space="preserve">Richard </w:t>
       </w:r>
-      <w:proofErr w:type="spellStart"/>
       <w:r>
         <w:rPr>
           <w:sz w:val="32"/>
@@ -169,7 +168,6 @@
         </w:rPr>
         <w:t>Chbeir</w:t>
       </w:r>
-      <w:proofErr w:type="spellEnd"/>
     </w:p>
     <w:p>
       <w:pPr>
@@ -193,31 +191,13 @@
         </w:rPr>
         <w:t xml:space="preserve"> : </w:t>
       </w:r>
-      <w:proofErr w:type="spellStart"/>
       <w:r>
         <w:rPr>
           <w:sz w:val="32"/>
           <w:szCs w:val="32"/>
         </w:rPr>
-        <w:t>Hego</w:t>
-      </w:r>
-      <w:proofErr w:type="spellEnd"/>
-      <w:r>
-        <w:rPr>
-          <w:sz w:val="32"/>
-          <w:szCs w:val="32"/>
-        </w:rPr>
-        <w:t xml:space="preserve"> </w:t>
-      </w:r>
-      <w:proofErr w:type="spellStart"/>
-      <w:r>
-        <w:rPr>
-          <w:sz w:val="32"/>
-          <w:szCs w:val="32"/>
-        </w:rPr>
-        <w:t>Lagunak</w:t>
-      </w:r>
-      <w:proofErr w:type="spellEnd"/>
+        <w:t>Hego Lagunak</w:t>
+      </w:r>
       <w:r>
         <w:rPr>
           <w:sz w:val="32"/>
@@ -1974,23 +1954,7 @@
         <w:jc w:val="both"/>
       </w:pPr>
       <w:r>
-        <w:t xml:space="preserve">Le parrainage est un évènement annuel réalisé par l'association étudiante </w:t>
-      </w:r>
-      <w:proofErr w:type="spellStart"/>
-      <w:r>
-        <w:t>Hego</w:t>
-      </w:r>
-      <w:proofErr w:type="spellEnd"/>
-      <w:r>
-        <w:t xml:space="preserve"> </w:t>
-      </w:r>
-      <w:proofErr w:type="spellStart"/>
-      <w:r>
-        <w:t>Berria</w:t>
-      </w:r>
-      <w:proofErr w:type="spellEnd"/>
-      <w:r>
-        <w:t xml:space="preserve"> (un BDE), dans lequel les étudiants de première année répondent d'abord à un questionnaire rédigé par les membres du BDE. Ensuite, les étudiants de deuxième année sont associés automatiquement (ou en choisissant, en fonction du paramétrage du questionnaire) à un étudiant de 1ère année, créant alors l'association entre le parrain et le filleul.</w:t>
+        <w:t>Le parrainage est un évènement annuel réalisé par l'association étudiante Hego Berria (un BDE), dans lequel les étudiants de première année répondent d'abord à un questionnaire rédigé par les membres du BDE. Ensuite, les étudiants de deuxième année sont associés automatiquement (ou en choisissant, en fonction du paramétrage du questionnaire) à un étudiant de 1ère année, créant alors l'association entre le parrain et le filleul.</w:t>
       </w:r>
     </w:p>
     <w:p>
@@ -2026,23 +1990,7 @@
         <w:jc w:val="both"/>
       </w:pPr>
       <w:r>
-        <w:t xml:space="preserve">Le bureau des étudiants </w:t>
-      </w:r>
-      <w:proofErr w:type="spellStart"/>
-      <w:r>
-        <w:t>Hego</w:t>
-      </w:r>
-      <w:proofErr w:type="spellEnd"/>
-      <w:r>
-        <w:t xml:space="preserve"> </w:t>
-      </w:r>
-      <w:proofErr w:type="spellStart"/>
-      <w:r>
-        <w:t>Berria</w:t>
-      </w:r>
-      <w:proofErr w:type="spellEnd"/>
-      <w:r>
-        <w:t xml:space="preserve"> est une association avec une identité forte, qui commence à développer en parallèle (sans lien avec la SAE) un site web et une application de covoiturage. Faciliter ce système de parrainage peut alors le rendre plus fiable et avenant, en proposant des fonctionnalités ludiques dans un environnement maîtrisé (sans devoir recommencer à chaque fois tous les processus de création du formulaire ou devoir utiliser des applications tierces comme Excel ou Forms de chez Google, dénaturant l'association).</w:t>
+        <w:t>Le bureau des étudiants Hego Berria est une association avec une identité forte, qui commence à développer en parallèle (sans lien avec la SAE) un site web et une application de covoiturage. Faciliter ce système de parrainage peut alors le rendre plus fiable et avenant, en proposant des fonctionnalités ludiques dans un environnement maîtrisé (sans devoir recommencer à chaque fois tous les processus de création du formulaire ou devoir utiliser des applications tierces comme Excel ou Forms de chez Google, dénaturant l'association).</w:t>
       </w:r>
     </w:p>
     <w:p>
@@ -2106,15 +2054,7 @@
         <w:t>La désignation d’Alexandre en tant que Scrum Master nous paraissait raisonnable car nous l’avions déjà désigné comme chef de projet</w:t>
       </w:r>
       <w:r>
-        <w:t xml:space="preserve"> (bien que le </w:t>
-      </w:r>
-      <w:proofErr w:type="spellStart"/>
-      <w:r>
-        <w:t>Scum</w:t>
-      </w:r>
-      <w:proofErr w:type="spellEnd"/>
-      <w:r>
-        <w:t xml:space="preserve"> Master ne soit pas un chef de projet !)</w:t>
+        <w:t xml:space="preserve"> (bien que le Scum Master ne soit pas un chef de projet !)</w:t>
       </w:r>
       <w:r>
         <w:t xml:space="preserve"> l’an dernier, et qu’il a toujours pour objectif de conserver l’intégrité du projet. En tant que Scrum Master, nous pensons qu’il réussira à motiver les membres du projet tout en cadrant ce dernier, permettant alors une bonne avancée. Il faut aussi garder en tête une bonne idée des tâches restantes pour ne pas perdre de temps pour livrer après chaque sprint.</w:t>
@@ -2141,13 +2081,8 @@
       </w:pPr>
       <w:bookmarkStart w:id="3" w:name="_Toc120109058"/>
       <w:r>
-        <w:t xml:space="preserve">Le Product </w:t>
-      </w:r>
-      <w:proofErr w:type="spellStart"/>
-      <w:r>
-        <w:t>Owner</w:t>
-      </w:r>
-      <w:proofErr w:type="spellEnd"/>
+        <w:t>Le Product Owner</w:t>
+      </w:r>
       <w:r>
         <w:t xml:space="preserve"> (PO)</w:t>
       </w:r>
@@ -2184,31 +2119,13 @@
       <w:r>
         <w:t xml:space="preserve"> les décisions majeures concernant l’application (fonctionnalités urgentes, ordre de priorité…) à l’aide du </w:t>
       </w:r>
-      <w:proofErr w:type="spellStart"/>
       <w:r>
         <w:rPr>
           <w:i/>
           <w:iCs/>
         </w:rPr>
-        <w:t>product</w:t>
-      </w:r>
-      <w:proofErr w:type="spellEnd"/>
-      <w:r>
-        <w:rPr>
-          <w:i/>
-          <w:iCs/>
-        </w:rPr>
-        <w:t xml:space="preserve"> </w:t>
-      </w:r>
-      <w:proofErr w:type="spellStart"/>
-      <w:r>
-        <w:rPr>
-          <w:i/>
-          <w:iCs/>
-        </w:rPr>
-        <w:t>backlog</w:t>
-      </w:r>
-      <w:proofErr w:type="spellEnd"/>
+        <w:t>product backlog</w:t>
+      </w:r>
       <w:r>
         <w:t>. Il doit s’assurer que le projet est bien compris, nécessitant implication et disponibilité, pour donner un maximum d’informations à l’équipe de développement</w:t>
       </w:r>
@@ -2278,15 +2195,7 @@
         <w:jc w:val="both"/>
       </w:pPr>
       <w:r>
-        <w:t xml:space="preserve">Elle est le cœur même de la méthode Scrum, et doit être </w:t>
-      </w:r>
-      <w:proofErr w:type="spellStart"/>
-      <w:r>
-        <w:t>auto-organisée</w:t>
-      </w:r>
-      <w:proofErr w:type="spellEnd"/>
-      <w:r>
-        <w:t>, spécialisée dans ces technologies, et donc dans de multiples domaines, et enfin, autonome. Elle ne doit écouter que ses instructions et celles données par le PO, en choisissant de bonnes pratiques de programmation, pour développer de manière itérative et incrémentale, facilitant au passage l’intégration continue.</w:t>
+        <w:t>Elle est le cœur même de la méthode Scrum, et doit être auto-organisée, spécialisée dans ces technologies, et donc dans de multiples domaines, et enfin, autonome. Elle ne doit écouter que ses instructions et celles données par le PO, en choisissant de bonnes pratiques de programmation, pour développer de manière itérative et incrémentale, facilitant au passage l’intégration continue.</w:t>
       </w:r>
       <w:r>
         <w:t xml:space="preserve"> Les développeurs créent la valeur de l’application</w:t>
@@ -2975,15 +2884,7 @@
       </w:pPr>
       <w:bookmarkStart w:id="7" w:name="_Toc120109062"/>
       <w:r>
-        <w:t xml:space="preserve">Guide d’écriture des </w:t>
-      </w:r>
-      <w:proofErr w:type="spellStart"/>
-      <w:r>
-        <w:t>Users</w:t>
-      </w:r>
-      <w:proofErr w:type="spellEnd"/>
-      <w:r>
-        <w:t xml:space="preserve"> Stories</w:t>
+        <w:t>Guide d’écriture des Users Stories</w:t>
       </w:r>
       <w:bookmarkEnd w:id="7"/>
     </w:p>
@@ -2992,54 +2893,41 @@
         <w:t>Nous définirons nos</w:t>
       </w:r>
       <w:r>
+        <w:t xml:space="preserve"> User</w:t>
+      </w:r>
+      <w:r>
+        <w:t>s</w:t>
+      </w:r>
+      <w:r>
+        <w:t xml:space="preserve"> Stor</w:t>
+      </w:r>
+      <w:r>
+        <w:t>ies</w:t>
+      </w:r>
+      <w:r>
+        <w:t xml:space="preserve"> par : </w:t>
+      </w:r>
+    </w:p>
+    <w:p>
+      <w:r>
+        <w:t xml:space="preserve">- Un </w:t>
+      </w:r>
+      <w:r>
+        <w:t>identifiant unique par User Story pour la retrouve</w:t>
+      </w:r>
+      <w:r>
+        <w:t>r ainsi qu’un nom associé.</w:t>
+      </w:r>
+      <w:r>
         <w:t xml:space="preserve"> </w:t>
       </w:r>
-      <w:proofErr w:type="spellStart"/>
-      <w:r>
-        <w:t>User</w:t>
-      </w:r>
-      <w:r>
-        <w:t>s</w:t>
-      </w:r>
-      <w:proofErr w:type="spellEnd"/>
-      <w:r>
-        <w:t xml:space="preserve"> Stor</w:t>
-      </w:r>
-      <w:r>
-        <w:t>ies</w:t>
-      </w:r>
-      <w:r>
-        <w:t xml:space="preserve"> par : </w:t>
-      </w:r>
-    </w:p>
-    <w:p>
-      <w:r>
-        <w:t xml:space="preserve">- Un </w:t>
-      </w:r>
-      <w:r>
-        <w:t>identifiant unique par User Story pour la retrouve</w:t>
-      </w:r>
-      <w:r>
-        <w:t>r ainsi qu’un nom associé.</w:t>
-      </w:r>
-      <w:r>
-        <w:t xml:space="preserve"> </w:t>
-      </w:r>
     </w:p>
     <w:p>
       <w:r>
         <w:t xml:space="preserve">- </w:t>
       </w:r>
       <w:r>
-        <w:t xml:space="preserve">Une priorité définie </w:t>
-      </w:r>
-      <w:proofErr w:type="spellStart"/>
-      <w:r>
-        <w:t>a</w:t>
-      </w:r>
-      <w:proofErr w:type="spellEnd"/>
-      <w:r>
-        <w:t xml:space="preserve"> l’aide de </w:t>
+        <w:t xml:space="preserve">Une priorité définie a l’aide de </w:t>
       </w:r>
       <w:r>
         <w:t>la position verticale dans le tableau (positionné en bas : peu important et inversement).</w:t>
@@ -3061,37 +2949,16 @@
         <w:t xml:space="preserve">- </w:t>
       </w:r>
       <w:r>
-        <w:t xml:space="preserve">Toutes ces </w:t>
-      </w:r>
-      <w:proofErr w:type="spellStart"/>
-      <w:r>
-        <w:t>Users</w:t>
-      </w:r>
-      <w:proofErr w:type="spellEnd"/>
-      <w:r>
-        <w:t xml:space="preserve"> Stories sont représentées sur </w:t>
+        <w:t xml:space="preserve">Toutes ces Users Stories sont représentées sur </w:t>
       </w:r>
       <w:r>
         <w:t xml:space="preserve">des post-it de couleurs différentes : </w:t>
       </w:r>
-      <w:proofErr w:type="spellStart"/>
-      <w:r>
-        <w:t>Technical</w:t>
-      </w:r>
-      <w:proofErr w:type="spellEnd"/>
-      <w:r>
-        <w:t xml:space="preserve"> Stories en rose,</w:t>
-      </w:r>
-      <w:r>
-        <w:t xml:space="preserve"> </w:t>
-      </w:r>
-      <w:proofErr w:type="spellStart"/>
-      <w:r>
-        <w:t>Users</w:t>
-      </w:r>
-      <w:proofErr w:type="spellEnd"/>
-      <w:r>
-        <w:t xml:space="preserve"> Stories en bleu, les Correctifs en rouge et en vert les </w:t>
+      <w:r>
+        <w:t>Technical Stories en rose,</w:t>
+      </w:r>
+      <w:r>
+        <w:t xml:space="preserve"> Users Stories en bleu, les Correctifs en rouge et en vert les </w:t>
       </w:r>
       <w:r>
         <w:t>tâches diverses</w:t>
@@ -3192,18 +3059,10 @@
         <w:t>sur notre Scrum</w:t>
       </w:r>
       <w:r>
-        <w:t xml:space="preserve"> </w:t>
-      </w:r>
-      <w:proofErr w:type="spellStart"/>
-      <w:r>
-        <w:t>B</w:t>
-      </w:r>
-      <w:r>
-        <w:t>oard</w:t>
-      </w:r>
-      <w:proofErr w:type="spellEnd"/>
-      <w:r>
-        <w:t> :</w:t>
+        <w:t xml:space="preserve"> B</w:t>
+      </w:r>
+      <w:r>
+        <w:t>oard :</w:t>
       </w:r>
     </w:p>
     <w:p>
@@ -3449,23 +3308,7 @@
               <w:t>Je veux</w:t>
             </w:r>
             <w:r>
-              <w:t xml:space="preserve"> me connecter à </w:t>
-            </w:r>
-            <w:proofErr w:type="spellStart"/>
-            <w:r>
-              <w:t>Hego</w:t>
-            </w:r>
-            <w:proofErr w:type="spellEnd"/>
-            <w:r>
-              <w:t xml:space="preserve"> </w:t>
-            </w:r>
-            <w:proofErr w:type="spellStart"/>
-            <w:r>
-              <w:t>Lagunak</w:t>
-            </w:r>
-            <w:proofErr w:type="spellEnd"/>
-            <w:r>
-              <w:t>,</w:t>
+              <w:t xml:space="preserve"> me connecter à Hego Lagunak,</w:t>
             </w:r>
           </w:p>
           <w:p>
@@ -3523,15 +3366,7 @@
               <w:t xml:space="preserve"> j’accède </w:t>
             </w:r>
             <w:r>
-              <w:t xml:space="preserve">à la page </w:t>
-            </w:r>
-            <w:proofErr w:type="spellStart"/>
-            <w:r>
-              <w:t>connexion.php</w:t>
-            </w:r>
-            <w:proofErr w:type="spellEnd"/>
-            <w:r>
-              <w:t xml:space="preserve"> </w:t>
+              <w:t xml:space="preserve">à la page connexion.php </w:t>
             </w:r>
           </w:p>
           <w:p>
@@ -3703,15 +3538,7 @@
     </w:p>
     <w:p>
       <w:r>
-        <w:t xml:space="preserve">Un </w:t>
-      </w:r>
-      <w:proofErr w:type="spellStart"/>
-      <w:r>
-        <w:t>daily</w:t>
-      </w:r>
-      <w:proofErr w:type="spellEnd"/>
-      <w:r>
-        <w:t>-meeting est r</w:t>
+        <w:t>Un daily-meeting est r</w:t>
       </w:r>
       <w:r>
         <w:t>é</w:t>
@@ -3743,15 +3570,7 @@
       </w:pPr>
       <w:bookmarkStart w:id="11" w:name="_Toc120109066"/>
       <w:r>
-        <w:t xml:space="preserve">Tableau des tâches et </w:t>
-      </w:r>
-      <w:proofErr w:type="spellStart"/>
-      <w:r>
-        <w:t>burndown</w:t>
-      </w:r>
-      <w:proofErr w:type="spellEnd"/>
-      <w:r>
-        <w:t xml:space="preserve"> chart</w:t>
+        <w:t>Tableau des tâches et burndown chart</w:t>
       </w:r>
       <w:bookmarkEnd w:id="11"/>
     </w:p>
@@ -3812,15 +3631,7 @@
         </w:numPr>
       </w:pPr>
       <w:r>
-        <w:t xml:space="preserve">TODO : Les </w:t>
-      </w:r>
-      <w:proofErr w:type="spellStart"/>
-      <w:r>
-        <w:t>Users</w:t>
-      </w:r>
-      <w:proofErr w:type="spellEnd"/>
-      <w:r>
-        <w:t xml:space="preserve"> Stories </w:t>
+        <w:t xml:space="preserve">TODO : Les Users Stories </w:t>
       </w:r>
       <w:r>
         <w:t>à</w:t>
@@ -3844,15 +3655,7 @@
         </w:numPr>
       </w:pPr>
       <w:r>
-        <w:t xml:space="preserve">PROGRESS : Les </w:t>
-      </w:r>
-      <w:proofErr w:type="spellStart"/>
-      <w:r>
-        <w:t>Users</w:t>
-      </w:r>
-      <w:proofErr w:type="spellEnd"/>
-      <w:r>
-        <w:t xml:space="preserve"> stories commencé ou en développement</w:t>
+        <w:t>PROGRESS : Les Users stories commencé ou en développement</w:t>
       </w:r>
     </w:p>
     <w:p>
@@ -3864,15 +3667,7 @@
         </w:numPr>
       </w:pPr>
       <w:r>
-        <w:t xml:space="preserve">TO TEST : Les </w:t>
-      </w:r>
-      <w:proofErr w:type="spellStart"/>
-      <w:r>
-        <w:t>Users</w:t>
-      </w:r>
-      <w:proofErr w:type="spellEnd"/>
-      <w:r>
-        <w:t xml:space="preserve"> stories en attente d</w:t>
+        <w:t>TO TEST : Les Users stories en attente d</w:t>
       </w:r>
       <w:r>
         <w:t>’être testé</w:t>
@@ -3887,23 +3682,7 @@
         </w:numPr>
       </w:pPr>
       <w:r>
-        <w:t xml:space="preserve">TESTING : Les </w:t>
-      </w:r>
-      <w:proofErr w:type="spellStart"/>
-      <w:r>
-        <w:t>Users</w:t>
-      </w:r>
-      <w:proofErr w:type="spellEnd"/>
-      <w:r>
-        <w:t xml:space="preserve"> stories en cours de test. En fonction des résultats des tests, les </w:t>
-      </w:r>
-      <w:proofErr w:type="spellStart"/>
-      <w:r>
-        <w:t>Users</w:t>
-      </w:r>
-      <w:proofErr w:type="spellEnd"/>
-      <w:r>
-        <w:t xml:space="preserve"> Stories peuvent ensuite être placé dans DONE ou être replacé dans une colonne précédente.</w:t>
+        <w:t>TESTING : Les Users stories en cours de test. En fonction des résultats des tests, les Users Stories peuvent ensuite être placé dans DONE ou être replacé dans une colonne précédente.</w:t>
       </w:r>
     </w:p>
     <w:p>
@@ -3916,15 +3695,7 @@
       </w:pPr>
       <w:r>
         <w:lastRenderedPageBreak/>
-        <w:t xml:space="preserve">DONE : Les </w:t>
-      </w:r>
-      <w:proofErr w:type="spellStart"/>
-      <w:r>
-        <w:t>Users</w:t>
-      </w:r>
-      <w:proofErr w:type="spellEnd"/>
-      <w:r>
-        <w:t xml:space="preserve"> stories terminé, </w:t>
+        <w:t xml:space="preserve">DONE : Les Users stories terminé, </w:t>
       </w:r>
       <w:r>
         <w:t>c’est-à-dire développé et testé à 100%</w:t>
@@ -3947,41 +3718,17 @@
         <w:t xml:space="preserve"> sera créée</w:t>
       </w:r>
       <w:r>
-        <w:t xml:space="preserve"> pour y glisser toutes les </w:t>
-      </w:r>
-      <w:proofErr w:type="spellStart"/>
-      <w:r>
-        <w:t>Users</w:t>
-      </w:r>
-      <w:proofErr w:type="spellEnd"/>
-      <w:r>
-        <w:t xml:space="preserve"> Stories à l’arrêt.</w:t>
-      </w:r>
-    </w:p>
-    <w:p>
-      <w:r>
-        <w:t xml:space="preserve">Pour terminer, un </w:t>
-      </w:r>
-      <w:proofErr w:type="spellStart"/>
-      <w:r>
-        <w:t>Burndown</w:t>
-      </w:r>
-      <w:proofErr w:type="spellEnd"/>
-      <w:r>
-        <w:t xml:space="preserve"> chart sera intégré dans Trello pour suivre la progression générale de l’équipe.</w:t>
-      </w:r>
-    </w:p>
-    <w:p>
-      <w:r>
-        <w:t xml:space="preserve">Exemple de </w:t>
-      </w:r>
-      <w:proofErr w:type="spellStart"/>
-      <w:r>
-        <w:t>Burndown</w:t>
-      </w:r>
-      <w:proofErr w:type="spellEnd"/>
-      <w:r>
-        <w:t xml:space="preserve"> chart :</w:t>
+        <w:t xml:space="preserve"> pour y glisser toutes les Users Stories à l’arrêt.</w:t>
+      </w:r>
+    </w:p>
+    <w:p>
+      <w:r>
+        <w:t>Pour terminer, un Burndown chart sera intégré dans Trello pour suivre la progression générale de l’équipe.</w:t>
+      </w:r>
+    </w:p>
+    <w:p>
+      <w:r>
+        <w:t>Exemple de Burndown chart :</w:t>
       </w:r>
     </w:p>
     <w:p>
@@ -4079,11 +3826,9 @@
           <w:numId w:val="23"/>
         </w:numPr>
       </w:pPr>
-      <w:proofErr w:type="spellStart"/>
       <w:r>
         <w:t>Retrospective</w:t>
       </w:r>
-      <w:proofErr w:type="spellEnd"/>
     </w:p>
     <w:p>
       <w:pPr>
@@ -4101,13 +3846,8 @@
       <w:pPr>
         <w:ind w:firstLine="708"/>
       </w:pPr>
-      <w:proofErr w:type="spellStart"/>
-      <w:r>
-        <w:t>Moodboard</w:t>
-      </w:r>
-      <w:proofErr w:type="spellEnd"/>
-      <w:r>
-        <w:t xml:space="preserve"> : </w:t>
+      <w:r>
+        <w:t xml:space="preserve">Moodboard : </w:t>
       </w:r>
       <w:r>
         <w:t>La météo de Discord</w:t>
@@ -4141,31 +3881,7 @@
     <w:p>
       <w:r>
         <w:tab/>
-        <w:t xml:space="preserve">Nous avons décidé mixer le principe du « sablier », du « bâton de parole » et de « tableau </w:t>
-      </w:r>
-      <w:proofErr w:type="spellStart"/>
-      <w:r>
-        <w:t>glad</w:t>
-      </w:r>
-      <w:proofErr w:type="spellEnd"/>
-      <w:r>
-        <w:t xml:space="preserve">, </w:t>
-      </w:r>
-      <w:proofErr w:type="spellStart"/>
-      <w:r>
-        <w:t>mad</w:t>
-      </w:r>
-      <w:proofErr w:type="spellEnd"/>
-      <w:r>
-        <w:t xml:space="preserve">, </w:t>
-      </w:r>
-      <w:proofErr w:type="spellStart"/>
-      <w:r>
-        <w:t>sad</w:t>
-      </w:r>
-      <w:proofErr w:type="spellEnd"/>
-      <w:r>
-        <w:t> ».</w:t>
+        <w:t>Nous avons décidé mixer le principe du « sablier », du « bâton de parole » et de « tableau glad, mad, sad ».</w:t>
       </w:r>
     </w:p>
     <w:p>
@@ -4217,31 +3933,7 @@
         <w:t>Le tableau</w:t>
       </w:r>
       <w:r>
-        <w:t xml:space="preserve"> « </w:t>
-      </w:r>
-      <w:proofErr w:type="spellStart"/>
-      <w:r>
-        <w:t>glad</w:t>
-      </w:r>
-      <w:proofErr w:type="spellEnd"/>
-      <w:r>
-        <w:t xml:space="preserve">, </w:t>
-      </w:r>
-      <w:proofErr w:type="spellStart"/>
-      <w:r>
-        <w:t>mad</w:t>
-      </w:r>
-      <w:proofErr w:type="spellEnd"/>
-      <w:r>
-        <w:t xml:space="preserve">, </w:t>
-      </w:r>
-      <w:proofErr w:type="spellStart"/>
-      <w:r>
-        <w:t>sad</w:t>
-      </w:r>
-      <w:proofErr w:type="spellEnd"/>
-      <w:r>
-        <w:t> » permet de catégoriser les points évoqués en catégorie, et permettra un traitement plus facile par la suite.</w:t>
+        <w:t xml:space="preserve"> « glad, mad, sad » permet de catégoriser les points évoqués en catégorie, et permettra un traitement plus facile par la suite.</w:t>
       </w:r>
       <w:r>
         <w:t xml:space="preserve"> </w:t>
@@ -4273,7 +3965,34 @@
         <w:t xml:space="preserve">Notre plan d’action sera </w:t>
       </w:r>
       <w:r>
-        <w:t xml:space="preserve">matérialisé via un tableau à trois colonnes : une colonne </w:t>
+        <w:t xml:space="preserve">matérialisé </w:t>
+      </w:r>
+      <w:r>
+        <w:t>par</w:t>
+      </w:r>
+      <w:r>
+        <w:t xml:space="preserve"> un tableau à trois colonnes : une </w:t>
+      </w:r>
+      <w:r>
+        <w:t xml:space="preserve">première colonne « Start » qui </w:t>
+      </w:r>
+      <w:r>
+        <w:t>regroupera les</w:t>
+      </w:r>
+      <w:r>
+        <w:t xml:space="preserve"> idées à adopter pour le prochain sprint, une deuxi</w:t>
+      </w:r>
+      <w:r>
+        <w:t>ème colonne « Stop » regroupant les idées à abandonner et finalement une dernière colonne « continue »</w:t>
+      </w:r>
+      <w:r>
+        <w:t xml:space="preserve"> </w:t>
+      </w:r>
+      <w:r>
+        <w:t xml:space="preserve">rassemblant les idées </w:t>
+      </w:r>
+      <w:r>
+        <w:t>adoptées à retenir pour le prochain sprint.</w:t>
       </w:r>
     </w:p>
     <w:p>
@@ -4286,6 +4005,38 @@
       </w:pPr>
       <w:r>
         <w:t>Le mot gentil</w:t>
+      </w:r>
+    </w:p>
+    <w:p>
+      <w:pPr>
+        <w:ind w:left="708"/>
+      </w:pPr>
+      <w:r>
+        <w:t xml:space="preserve">Après chaque </w:t>
+      </w:r>
+      <w:r>
+        <w:t xml:space="preserve">réunion de rétrospective, </w:t>
+      </w:r>
+      <w:r>
+        <w:t xml:space="preserve">a tour de rôle, chaque membre de la réunion </w:t>
+      </w:r>
+      <w:r>
+        <w:t>complimente</w:t>
+      </w:r>
+      <w:r>
+        <w:t xml:space="preserve"> un de ses collègues </w:t>
+      </w:r>
+      <w:r>
+        <w:t>avec</w:t>
+      </w:r>
+      <w:r>
+        <w:t xml:space="preserve"> un mot gentils</w:t>
+      </w:r>
+      <w:r>
+        <w:t xml:space="preserve">, et à son tour, le collègue fraichement complimenté peut ainsi </w:t>
+      </w:r>
+      <w:r>
+        <w:t>adresser un mot gentil à un autre collègue en attente d’affection.</w:t>
       </w:r>
     </w:p>
     <w:p/>

</xml_diff>

<commit_message>
Ça c'est du memento (todo : établir le plan d'action + le mot gentil)
</commit_message>
<xml_diff>
--- a/Livrables/Gestion/Agilité/MementoAgileProjet3.docx
+++ b/Livrables/Gestion/Agilité/MementoAgileProjet3.docx
@@ -101,7 +101,19 @@
         </w:rPr>
       </w:pPr>
       <w:r>
-        <w:t>Version du 04/10/2022</w:t>
+        <w:t xml:space="preserve">Version du </w:t>
+      </w:r>
+      <w:r>
+        <w:t>16</w:t>
+      </w:r>
+      <w:r>
+        <w:t>/1</w:t>
+      </w:r>
+      <w:r>
+        <w:t>2</w:t>
+      </w:r>
+      <w:r>
+        <w:t>/2022</w:t>
       </w:r>
     </w:p>
     <w:p>
@@ -127,7 +139,51 @@
           <w:sz w:val="48"/>
           <w:szCs w:val="48"/>
         </w:rPr>
-        <w:t>R3.10 – Management des systèmes d’information (partie Agilité)</w:t>
+        <w:t>S3.01</w:t>
+      </w:r>
+      <w:r>
+        <w:rPr>
+          <w:sz w:val="48"/>
+          <w:szCs w:val="48"/>
+        </w:rPr>
+        <w:t>.</w:t>
+      </w:r>
+      <w:r>
+        <w:rPr>
+          <w:sz w:val="48"/>
+          <w:szCs w:val="48"/>
+        </w:rPr>
+        <w:t>A - Développement d’</w:t>
+      </w:r>
+      <w:r>
+        <w:rPr>
+          <w:sz w:val="48"/>
+          <w:szCs w:val="48"/>
+        </w:rPr>
+        <w:t xml:space="preserve">une </w:t>
+      </w:r>
+      <w:r>
+        <w:rPr>
+          <w:sz w:val="48"/>
+          <w:szCs w:val="48"/>
+        </w:rPr>
+        <w:t>application</w:t>
+      </w:r>
+    </w:p>
+    <w:p>
+      <w:pPr>
+        <w:jc w:val="center"/>
+        <w:rPr>
+          <w:sz w:val="40"/>
+          <w:szCs w:val="40"/>
+        </w:rPr>
+      </w:pPr>
+      <w:r>
+        <w:rPr>
+          <w:sz w:val="40"/>
+          <w:szCs w:val="40"/>
+        </w:rPr>
+        <w:t>Pôle Gestion de Projet</w:t>
       </w:r>
     </w:p>
     <w:p>
@@ -244,15 +300,6 @@
     </w:p>
     <w:p>
       <w:pPr>
-        <w:jc w:val="center"/>
-        <w:rPr>
-          <w:sz w:val="36"/>
-          <w:szCs w:val="36"/>
-        </w:rPr>
-      </w:pPr>
-    </w:p>
-    <w:p>
-      <w:pPr>
         <w:rPr>
           <w:sz w:val="36"/>
           <w:szCs w:val="36"/>
@@ -286,7 +333,7 @@
           <w:sz w:val="24"/>
           <w:szCs w:val="24"/>
         </w:rPr>
-        <w:t>ET Leho (TP2) et MAURICE Alexandre (TP1), en BUT Informatique</w:t>
+        <w:t>ET Leho (TP2) et MAURICE Alexandre (TP1), BUT Informatique</w:t>
       </w:r>
       <w:r>
         <w:rPr>
@@ -300,7 +347,21 @@
           <w:sz w:val="24"/>
           <w:szCs w:val="24"/>
         </w:rPr>
-        <w:t xml:space="preserve"> 2022, Semestre 3, Parcours A</w:t>
+        <w:t xml:space="preserve"> 2022</w:t>
+      </w:r>
+      <w:r>
+        <w:rPr>
+          <w:sz w:val="24"/>
+          <w:szCs w:val="24"/>
+        </w:rPr>
+        <w:t>-2023</w:t>
+      </w:r>
+      <w:r>
+        <w:rPr>
+          <w:sz w:val="24"/>
+          <w:szCs w:val="24"/>
+        </w:rPr>
+        <w:t>, Semestre 3, Parcours A</w:t>
       </w:r>
       <w:r>
         <w:rPr>
@@ -309,6 +370,30 @@
         </w:rPr>
         <w:t>.</w:t>
       </w:r>
+    </w:p>
+    <w:p>
+      <w:pPr>
+        <w:rPr>
+          <w:sz w:val="24"/>
+          <w:szCs w:val="24"/>
+        </w:rPr>
+      </w:pPr>
+      <w:r>
+        <w:rPr>
+          <w:sz w:val="24"/>
+          <w:szCs w:val="24"/>
+        </w:rPr>
+        <w:br w:type="page"/>
+      </w:r>
+    </w:p>
+    <w:p>
+      <w:pPr>
+        <w:jc w:val="center"/>
+        <w:rPr>
+          <w:sz w:val="24"/>
+          <w:szCs w:val="24"/>
+        </w:rPr>
+      </w:pPr>
     </w:p>
     <w:sdt>
       <w:sdtPr>
@@ -362,7 +447,7 @@
           <w:r>
             <w:fldChar w:fldCharType="separate"/>
           </w:r>
-          <w:hyperlink w:anchor="_Toc120109055" w:history="1">
+          <w:hyperlink w:anchor="_Toc122035312" w:history="1">
             <w:r>
               <w:rPr>
                 <w:rStyle w:val="Lienhypertexte"/>
@@ -404,7 +489,7 @@
                 <w:noProof/>
                 <w:webHidden/>
               </w:rPr>
-              <w:instrText xml:space="preserve"> PAGEREF _Toc120109055 \h </w:instrText>
+              <w:instrText xml:space="preserve"> PAGEREF _Toc122035312 \h </w:instrText>
             </w:r>
             <w:r>
               <w:rPr>
@@ -448,7 +533,7 @@
               <w:lang w:eastAsia="fr-FR"/>
             </w:rPr>
           </w:pPr>
-          <w:hyperlink w:anchor="_Toc120109056" w:history="1">
+          <w:hyperlink w:anchor="_Toc122035313" w:history="1">
             <w:r>
               <w:rPr>
                 <w:rStyle w:val="Lienhypertexte"/>
@@ -490,7 +575,7 @@
                 <w:noProof/>
                 <w:webHidden/>
               </w:rPr>
-              <w:instrText xml:space="preserve"> PAGEREF _Toc120109056 \h </w:instrText>
+              <w:instrText xml:space="preserve"> PAGEREF _Toc122035313 \h </w:instrText>
             </w:r>
             <w:r>
               <w:rPr>
@@ -510,7 +595,7 @@
                 <w:noProof/>
                 <w:webHidden/>
               </w:rPr>
-              <w:t>3</w:t>
+              <w:t>4</w:t>
             </w:r>
             <w:r>
               <w:rPr>
@@ -534,7 +619,7 @@
               <w:lang w:eastAsia="fr-FR"/>
             </w:rPr>
           </w:pPr>
-          <w:hyperlink w:anchor="_Toc120109057" w:history="1">
+          <w:hyperlink w:anchor="_Toc122035314" w:history="1">
             <w:r>
               <w:rPr>
                 <w:rStyle w:val="Lienhypertexte"/>
@@ -576,7 +661,7 @@
                 <w:noProof/>
                 <w:webHidden/>
               </w:rPr>
-              <w:instrText xml:space="preserve"> PAGEREF _Toc120109057 \h </w:instrText>
+              <w:instrText xml:space="preserve"> PAGEREF _Toc122035314 \h </w:instrText>
             </w:r>
             <w:r>
               <w:rPr>
@@ -596,7 +681,7 @@
                 <w:noProof/>
                 <w:webHidden/>
               </w:rPr>
-              <w:t>3</w:t>
+              <w:t>4</w:t>
             </w:r>
             <w:r>
               <w:rPr>
@@ -620,7 +705,7 @@
               <w:lang w:eastAsia="fr-FR"/>
             </w:rPr>
           </w:pPr>
-          <w:hyperlink w:anchor="_Toc120109058" w:history="1">
+          <w:hyperlink w:anchor="_Toc122035315" w:history="1">
             <w:r>
               <w:rPr>
                 <w:rStyle w:val="Lienhypertexte"/>
@@ -662,7 +747,7 @@
                 <w:noProof/>
                 <w:webHidden/>
               </w:rPr>
-              <w:instrText xml:space="preserve"> PAGEREF _Toc120109058 \h </w:instrText>
+              <w:instrText xml:space="preserve"> PAGEREF _Toc122035315 \h </w:instrText>
             </w:r>
             <w:r>
               <w:rPr>
@@ -706,7 +791,7 @@
               <w:lang w:eastAsia="fr-FR"/>
             </w:rPr>
           </w:pPr>
-          <w:hyperlink w:anchor="_Toc120109059" w:history="1">
+          <w:hyperlink w:anchor="_Toc122035316" w:history="1">
             <w:r>
               <w:rPr>
                 <w:rStyle w:val="Lienhypertexte"/>
@@ -748,7 +833,7 @@
                 <w:noProof/>
                 <w:webHidden/>
               </w:rPr>
-              <w:instrText xml:space="preserve"> PAGEREF _Toc120109059 \h </w:instrText>
+              <w:instrText xml:space="preserve"> PAGEREF _Toc122035316 \h </w:instrText>
             </w:r>
             <w:r>
               <w:rPr>
@@ -792,7 +877,7 @@
               <w:lang w:eastAsia="fr-FR"/>
             </w:rPr>
           </w:pPr>
-          <w:hyperlink w:anchor="_Toc120109060" w:history="1">
+          <w:hyperlink w:anchor="_Toc122035317" w:history="1">
             <w:r>
               <w:rPr>
                 <w:rStyle w:val="Lienhypertexte"/>
@@ -834,7 +919,7 @@
                 <w:noProof/>
                 <w:webHidden/>
               </w:rPr>
-              <w:instrText xml:space="preserve"> PAGEREF _Toc120109060 \h </w:instrText>
+              <w:instrText xml:space="preserve"> PAGEREF _Toc122035317 \h </w:instrText>
             </w:r>
             <w:r>
               <w:rPr>
@@ -854,7 +939,7 @@
                 <w:noProof/>
                 <w:webHidden/>
               </w:rPr>
-              <w:t>5</w:t>
+              <w:t>6</w:t>
             </w:r>
             <w:r>
               <w:rPr>
@@ -878,7 +963,7 @@
               <w:lang w:eastAsia="fr-FR"/>
             </w:rPr>
           </w:pPr>
-          <w:hyperlink w:anchor="_Toc120109061" w:history="1">
+          <w:hyperlink w:anchor="_Toc122035318" w:history="1">
             <w:r>
               <w:rPr>
                 <w:rStyle w:val="Lienhypertexte"/>
@@ -920,7 +1005,7 @@
                 <w:noProof/>
                 <w:webHidden/>
               </w:rPr>
-              <w:instrText xml:space="preserve"> PAGEREF _Toc120109061 \h </w:instrText>
+              <w:instrText xml:space="preserve"> PAGEREF _Toc122035318 \h </w:instrText>
             </w:r>
             <w:r>
               <w:rPr>
@@ -940,7 +1025,7 @@
                 <w:noProof/>
                 <w:webHidden/>
               </w:rPr>
-              <w:t>5</w:t>
+              <w:t>6</w:t>
             </w:r>
             <w:r>
               <w:rPr>
@@ -964,7 +1049,7 @@
               <w:lang w:eastAsia="fr-FR"/>
             </w:rPr>
           </w:pPr>
-          <w:hyperlink w:anchor="_Toc120109062" w:history="1">
+          <w:hyperlink w:anchor="_Toc122035319" w:history="1">
             <w:r>
               <w:rPr>
                 <w:rStyle w:val="Lienhypertexte"/>
@@ -1006,7 +1091,7 @@
                 <w:noProof/>
                 <w:webHidden/>
               </w:rPr>
-              <w:instrText xml:space="preserve"> PAGEREF _Toc120109062 \h </w:instrText>
+              <w:instrText xml:space="preserve"> PAGEREF _Toc122035319 \h </w:instrText>
             </w:r>
             <w:r>
               <w:rPr>
@@ -1026,7 +1111,7 @@
                 <w:noProof/>
                 <w:webHidden/>
               </w:rPr>
-              <w:t>5</w:t>
+              <w:t>6</w:t>
             </w:r>
             <w:r>
               <w:rPr>
@@ -1050,7 +1135,7 @@
               <w:lang w:eastAsia="fr-FR"/>
             </w:rPr>
           </w:pPr>
-          <w:hyperlink w:anchor="_Toc120109063" w:history="1">
+          <w:hyperlink w:anchor="_Toc122035320" w:history="1">
             <w:r>
               <w:rPr>
                 <w:rStyle w:val="Lienhypertexte"/>
@@ -1071,7 +1156,7 @@
                 <w:rStyle w:val="Lienhypertexte"/>
                 <w:noProof/>
               </w:rPr>
-              <w:t>Guide d’estimation des US ?</w:t>
+              <w:t>Guide d’estimation des User Stories</w:t>
             </w:r>
             <w:r>
               <w:rPr>
@@ -1092,7 +1177,7 @@
                 <w:noProof/>
                 <w:webHidden/>
               </w:rPr>
-              <w:instrText xml:space="preserve"> PAGEREF _Toc120109063 \h </w:instrText>
+              <w:instrText xml:space="preserve"> PAGEREF _Toc122035320 \h </w:instrText>
             </w:r>
             <w:r>
               <w:rPr>
@@ -1112,7 +1197,7 @@
                 <w:noProof/>
                 <w:webHidden/>
               </w:rPr>
-              <w:t>6</w:t>
+              <w:t>7</w:t>
             </w:r>
             <w:r>
               <w:rPr>
@@ -1136,7 +1221,7 @@
               <w:lang w:eastAsia="fr-FR"/>
             </w:rPr>
           </w:pPr>
-          <w:hyperlink w:anchor="_Toc120109064" w:history="1">
+          <w:hyperlink w:anchor="_Toc122035321" w:history="1">
             <w:r>
               <w:rPr>
                 <w:rStyle w:val="Lienhypertexte"/>
@@ -1178,7 +1263,7 @@
                 <w:noProof/>
                 <w:webHidden/>
               </w:rPr>
-              <w:instrText xml:space="preserve"> PAGEREF _Toc120109064 \h </w:instrText>
+              <w:instrText xml:space="preserve"> PAGEREF _Toc122035321 \h </w:instrText>
             </w:r>
             <w:r>
               <w:rPr>
@@ -1222,7 +1307,7 @@
               <w:lang w:eastAsia="fr-FR"/>
             </w:rPr>
           </w:pPr>
-          <w:hyperlink w:anchor="_Toc120109065" w:history="1">
+          <w:hyperlink w:anchor="_Toc122035322" w:history="1">
             <w:r>
               <w:rPr>
                 <w:rStyle w:val="Lienhypertexte"/>
@@ -1264,7 +1349,7 @@
                 <w:noProof/>
                 <w:webHidden/>
               </w:rPr>
-              <w:instrText xml:space="preserve"> PAGEREF _Toc120109065 \h </w:instrText>
+              <w:instrText xml:space="preserve"> PAGEREF _Toc122035322 \h </w:instrText>
             </w:r>
             <w:r>
               <w:rPr>
@@ -1308,7 +1393,7 @@
               <w:lang w:eastAsia="fr-FR"/>
             </w:rPr>
           </w:pPr>
-          <w:hyperlink w:anchor="_Toc120109066" w:history="1">
+          <w:hyperlink w:anchor="_Toc122035323" w:history="1">
             <w:r>
               <w:rPr>
                 <w:rStyle w:val="Lienhypertexte"/>
@@ -1350,7 +1435,7 @@
                 <w:noProof/>
                 <w:webHidden/>
               </w:rPr>
-              <w:instrText xml:space="preserve"> PAGEREF _Toc120109066 \h </w:instrText>
+              <w:instrText xml:space="preserve"> PAGEREF _Toc122035323 \h </w:instrText>
             </w:r>
             <w:r>
               <w:rPr>
@@ -1394,7 +1479,7 @@
               <w:lang w:eastAsia="fr-FR"/>
             </w:rPr>
           </w:pPr>
-          <w:hyperlink w:anchor="_Toc120109067" w:history="1">
+          <w:hyperlink w:anchor="_Toc122035324" w:history="1">
             <w:r>
               <w:rPr>
                 <w:rStyle w:val="Lienhypertexte"/>
@@ -1436,7 +1521,7 @@
                 <w:noProof/>
                 <w:webHidden/>
               </w:rPr>
-              <w:instrText xml:space="preserve"> PAGEREF _Toc120109067 \h </w:instrText>
+              <w:instrText xml:space="preserve"> PAGEREF _Toc122035324 \h </w:instrText>
             </w:r>
             <w:r>
               <w:rPr>
@@ -1480,7 +1565,7 @@
               <w:lang w:eastAsia="fr-FR"/>
             </w:rPr>
           </w:pPr>
-          <w:hyperlink w:anchor="_Toc120109068" w:history="1">
+          <w:hyperlink w:anchor="_Toc122035325" w:history="1">
             <w:r>
               <w:rPr>
                 <w:rStyle w:val="Lienhypertexte"/>
@@ -1501,7 +1586,7 @@
                 <w:rStyle w:val="Lienhypertexte"/>
                 <w:noProof/>
               </w:rPr>
-              <w:t>Accueillir</w:t>
+              <w:t>Livraison</w:t>
             </w:r>
             <w:r>
               <w:rPr>
@@ -1522,7 +1607,7 @@
                 <w:noProof/>
                 <w:webHidden/>
               </w:rPr>
-              <w:instrText xml:space="preserve"> PAGEREF _Toc120109068 \h </w:instrText>
+              <w:instrText xml:space="preserve"> PAGEREF _Toc122035325 \h </w:instrText>
             </w:r>
             <w:r>
               <w:rPr>
@@ -1566,7 +1651,7 @@
               <w:lang w:eastAsia="fr-FR"/>
             </w:rPr>
           </w:pPr>
-          <w:hyperlink w:anchor="_Toc120109069" w:history="1">
+          <w:hyperlink w:anchor="_Toc122035326" w:history="1">
             <w:r>
               <w:rPr>
                 <w:rStyle w:val="Lienhypertexte"/>
@@ -1587,7 +1672,7 @@
                 <w:rStyle w:val="Lienhypertexte"/>
                 <w:noProof/>
               </w:rPr>
-              <w:t>Recueillir</w:t>
+              <w:t>Retrospective</w:t>
             </w:r>
             <w:r>
               <w:rPr>
@@ -1608,265 +1693,7 @@
                 <w:noProof/>
                 <w:webHidden/>
               </w:rPr>
-              <w:instrText xml:space="preserve"> PAGEREF _Toc120109069 \h </w:instrText>
-            </w:r>
-            <w:r>
-              <w:rPr>
-                <w:noProof/>
-                <w:webHidden/>
-              </w:rPr>
-            </w:r>
-            <w:r>
-              <w:rPr>
-                <w:noProof/>
-                <w:webHidden/>
-              </w:rPr>
-              <w:fldChar w:fldCharType="separate"/>
-            </w:r>
-            <w:r>
-              <w:rPr>
-                <w:noProof/>
-                <w:webHidden/>
-              </w:rPr>
-              <w:t>8</w:t>
-            </w:r>
-            <w:r>
-              <w:rPr>
-                <w:noProof/>
-                <w:webHidden/>
-              </w:rPr>
-              <w:fldChar w:fldCharType="end"/>
-            </w:r>
-          </w:hyperlink>
-        </w:p>
-        <w:p>
-          <w:pPr>
-            <w:pStyle w:val="TM3"/>
-            <w:tabs>
-              <w:tab w:val="left" w:pos="1320"/>
-              <w:tab w:val="right" w:leader="dot" w:pos="9062"/>
-            </w:tabs>
-            <w:rPr>
-              <w:rFonts w:eastAsiaTheme="minorEastAsia"/>
-              <w:noProof/>
-              <w:lang w:eastAsia="fr-FR"/>
-            </w:rPr>
-          </w:pPr>
-          <w:hyperlink w:anchor="_Toc120109070" w:history="1">
-            <w:r>
-              <w:rPr>
-                <w:rStyle w:val="Lienhypertexte"/>
-                <w:noProof/>
-              </w:rPr>
-              <w:t>3.3.3</w:t>
-            </w:r>
-            <w:r>
-              <w:rPr>
-                <w:rFonts w:eastAsiaTheme="minorEastAsia"/>
-                <w:noProof/>
-                <w:lang w:eastAsia="fr-FR"/>
-              </w:rPr>
-              <w:tab/>
-            </w:r>
-            <w:r>
-              <w:rPr>
-                <w:rStyle w:val="Lienhypertexte"/>
-                <w:noProof/>
-              </w:rPr>
-              <w:t>Générer des idées</w:t>
-            </w:r>
-            <w:r>
-              <w:rPr>
-                <w:noProof/>
-                <w:webHidden/>
-              </w:rPr>
-              <w:tab/>
-            </w:r>
-            <w:r>
-              <w:rPr>
-                <w:noProof/>
-                <w:webHidden/>
-              </w:rPr>
-              <w:fldChar w:fldCharType="begin"/>
-            </w:r>
-            <w:r>
-              <w:rPr>
-                <w:noProof/>
-                <w:webHidden/>
-              </w:rPr>
-              <w:instrText xml:space="preserve"> PAGEREF _Toc120109070 \h </w:instrText>
-            </w:r>
-            <w:r>
-              <w:rPr>
-                <w:noProof/>
-                <w:webHidden/>
-              </w:rPr>
-            </w:r>
-            <w:r>
-              <w:rPr>
-                <w:noProof/>
-                <w:webHidden/>
-              </w:rPr>
-              <w:fldChar w:fldCharType="separate"/>
-            </w:r>
-            <w:r>
-              <w:rPr>
-                <w:noProof/>
-                <w:webHidden/>
-              </w:rPr>
-              <w:t>8</w:t>
-            </w:r>
-            <w:r>
-              <w:rPr>
-                <w:noProof/>
-                <w:webHidden/>
-              </w:rPr>
-              <w:fldChar w:fldCharType="end"/>
-            </w:r>
-          </w:hyperlink>
-        </w:p>
-        <w:p>
-          <w:pPr>
-            <w:pStyle w:val="TM3"/>
-            <w:tabs>
-              <w:tab w:val="left" w:pos="1320"/>
-              <w:tab w:val="right" w:leader="dot" w:pos="9062"/>
-            </w:tabs>
-            <w:rPr>
-              <w:rFonts w:eastAsiaTheme="minorEastAsia"/>
-              <w:noProof/>
-              <w:lang w:eastAsia="fr-FR"/>
-            </w:rPr>
-          </w:pPr>
-          <w:hyperlink w:anchor="_Toc120109071" w:history="1">
-            <w:r>
-              <w:rPr>
-                <w:rStyle w:val="Lienhypertexte"/>
-                <w:noProof/>
-              </w:rPr>
-              <w:t>3.3.4</w:t>
-            </w:r>
-            <w:r>
-              <w:rPr>
-                <w:rFonts w:eastAsiaTheme="minorEastAsia"/>
-                <w:noProof/>
-                <w:lang w:eastAsia="fr-FR"/>
-              </w:rPr>
-              <w:tab/>
-            </w:r>
-            <w:r>
-              <w:rPr>
-                <w:rStyle w:val="Lienhypertexte"/>
-                <w:noProof/>
-              </w:rPr>
-              <w:t>Etablir un plan d’action</w:t>
-            </w:r>
-            <w:r>
-              <w:rPr>
-                <w:noProof/>
-                <w:webHidden/>
-              </w:rPr>
-              <w:tab/>
-            </w:r>
-            <w:r>
-              <w:rPr>
-                <w:noProof/>
-                <w:webHidden/>
-              </w:rPr>
-              <w:fldChar w:fldCharType="begin"/>
-            </w:r>
-            <w:r>
-              <w:rPr>
-                <w:noProof/>
-                <w:webHidden/>
-              </w:rPr>
-              <w:instrText xml:space="preserve"> PAGEREF _Toc120109071 \h </w:instrText>
-            </w:r>
-            <w:r>
-              <w:rPr>
-                <w:noProof/>
-                <w:webHidden/>
-              </w:rPr>
-            </w:r>
-            <w:r>
-              <w:rPr>
-                <w:noProof/>
-                <w:webHidden/>
-              </w:rPr>
-              <w:fldChar w:fldCharType="separate"/>
-            </w:r>
-            <w:r>
-              <w:rPr>
-                <w:noProof/>
-                <w:webHidden/>
-              </w:rPr>
-              <w:t>8</w:t>
-            </w:r>
-            <w:r>
-              <w:rPr>
-                <w:noProof/>
-                <w:webHidden/>
-              </w:rPr>
-              <w:fldChar w:fldCharType="end"/>
-            </w:r>
-          </w:hyperlink>
-        </w:p>
-        <w:p>
-          <w:pPr>
-            <w:pStyle w:val="TM3"/>
-            <w:tabs>
-              <w:tab w:val="left" w:pos="1320"/>
-              <w:tab w:val="right" w:leader="dot" w:pos="9062"/>
-            </w:tabs>
-            <w:rPr>
-              <w:rFonts w:eastAsiaTheme="minorEastAsia"/>
-              <w:noProof/>
-              <w:lang w:eastAsia="fr-FR"/>
-            </w:rPr>
-          </w:pPr>
-          <w:hyperlink w:anchor="_Toc120109072" w:history="1">
-            <w:r>
-              <w:rPr>
-                <w:rStyle w:val="Lienhypertexte"/>
-                <w:noProof/>
-              </w:rPr>
-              <w:t>3.3.5</w:t>
-            </w:r>
-            <w:r>
-              <w:rPr>
-                <w:rFonts w:eastAsiaTheme="minorEastAsia"/>
-                <w:noProof/>
-                <w:lang w:eastAsia="fr-FR"/>
-              </w:rPr>
-              <w:tab/>
-            </w:r>
-            <w:r>
-              <w:rPr>
-                <w:rStyle w:val="Lienhypertexte"/>
-                <w:noProof/>
-              </w:rPr>
-              <w:t>Clôturer</w:t>
-            </w:r>
-            <w:r>
-              <w:rPr>
-                <w:noProof/>
-                <w:webHidden/>
-              </w:rPr>
-              <w:tab/>
-            </w:r>
-            <w:r>
-              <w:rPr>
-                <w:noProof/>
-                <w:webHidden/>
-              </w:rPr>
-              <w:fldChar w:fldCharType="begin"/>
-            </w:r>
-            <w:r>
-              <w:rPr>
-                <w:noProof/>
-                <w:webHidden/>
-              </w:rPr>
-              <w:instrText xml:space="preserve"> PAGEREF _Toc120109072 \h </w:instrText>
+              <w:instrText xml:space="preserve"> PAGEREF _Toc122035326 \h </w:instrText>
             </w:r>
             <w:r>
               <w:rPr>
@@ -1931,7 +1758,7 @@
           <w:numId w:val="13"/>
         </w:numPr>
       </w:pPr>
-      <w:bookmarkStart w:id="0" w:name="_Toc120109055"/>
+      <w:bookmarkStart w:id="0" w:name="_Toc122035312"/>
       <w:r>
         <w:lastRenderedPageBreak/>
         <w:t>Pitch du projet</w:t>
@@ -1955,33 +1782,6 @@
       </w:pPr>
       <w:r>
         <w:t>Le parrainage est un évènement annuel réalisé par l'association étudiante Hego Berria (un BDE), dans lequel les étudiants de première année répondent d'abord à un questionnaire rédigé par les membres du BDE. Ensuite, les étudiants de deuxième année sont associés automatiquement (ou en choisissant, en fonction du paramétrage du questionnaire) à un étudiant de 1ère année, créant alors l'association entre le parrain et le filleul.</w:t>
-      </w:r>
-    </w:p>
-    <w:p>
-      <w:pPr>
-        <w:ind w:firstLine="360"/>
-        <w:jc w:val="both"/>
-      </w:pPr>
-      <w:r>
-        <w:t>Le système permet aux utilisateurs de s'inscrire avec leur adresse mèl de l'UPPA et de conserver le même compte tout au long de leur cursus au sein de la structure. Le site internet est destiné aux étudiants et au BDE, qui ne dispose que d'un compte "administrateur".</w:t>
-      </w:r>
-    </w:p>
-    <w:p>
-      <w:pPr>
-        <w:ind w:firstLine="360"/>
-        <w:jc w:val="both"/>
-      </w:pPr>
-      <w:r>
-        <w:t>Toute personne se connectant au site peut voir si le questionnaire est disponible ou non et modifier ses informations personnelles. On dispose alors de leur nom, leur prénom, leur date de naissance et leur sexe.</w:t>
-      </w:r>
-    </w:p>
-    <w:p>
-      <w:pPr>
-        <w:ind w:firstLine="360"/>
-        <w:jc w:val="both"/>
-      </w:pPr>
-      <w:r>
-        <w:t>Les questionnaires sont rédigés et ouverts aux réponses par le BDE. Ils sont caractérisés par des questions et des réponses de différents types (Booléen, QCM, Réponse courte, Réponse longue), un type d'association (automatique, en faisant intervenir l'algorithme de l'application, ou manuelle, nécessitant l'intervention des étudiants de 2ème). Enfin, une date d'ouverture et de fermeture sont spécifiés.</w:t>
       </w:r>
     </w:p>
     <w:p>
@@ -2006,13 +1806,14 @@
           <w:numId w:val="13"/>
         </w:numPr>
       </w:pPr>
-      <w:bookmarkStart w:id="1" w:name="_Toc120109056"/>
+      <w:bookmarkStart w:id="1" w:name="_Toc122035313"/>
       <w:r>
         <w:lastRenderedPageBreak/>
         <w:t>Organisation de l’équipe</w:t>
       </w:r>
       <w:bookmarkEnd w:id="1"/>
     </w:p>
+    <w:p/>
     <w:p>
       <w:pPr>
         <w:pStyle w:val="Titre2"/>
@@ -2021,7 +1822,7 @@
           <w:numId w:val="13"/>
         </w:numPr>
       </w:pPr>
-      <w:bookmarkStart w:id="2" w:name="_Toc120109057"/>
+      <w:bookmarkStart w:id="2" w:name="_Toc122035314"/>
       <w:r>
         <w:t>Le Scrum Master</w:t>
       </w:r>
@@ -2054,7 +1855,13 @@
         <w:t>La désignation d’Alexandre en tant que Scrum Master nous paraissait raisonnable car nous l’avions déjà désigné comme chef de projet</w:t>
       </w:r>
       <w:r>
-        <w:t xml:space="preserve"> (bien que le Scum Master ne soit pas un chef de projet !)</w:t>
+        <w:t xml:space="preserve"> (bien que le Sc</w:t>
+      </w:r>
+      <w:r>
+        <w:t>r</w:t>
+      </w:r>
+      <w:r>
+        <w:t>um Master ne soit pas un chef de projet !)</w:t>
       </w:r>
       <w:r>
         <w:t xml:space="preserve"> l’an dernier, et qu’il a toujours pour objectif de conserver l’intégrité du projet. En tant que Scrum Master, nous pensons qu’il réussira à motiver les membres du projet tout en cadrant ce dernier, permettant alors une bonne avancée. Il faut aussi garder en tête une bonne idée des tâches restantes pour ne pas perdre de temps pour livrer après chaque sprint.</w:t>
@@ -2079,7 +1886,7 @@
           <w:numId w:val="13"/>
         </w:numPr>
       </w:pPr>
-      <w:bookmarkStart w:id="3" w:name="_Toc120109058"/>
+      <w:bookmarkStart w:id="3" w:name="_Toc122035315"/>
       <w:r>
         <w:t>Le Product Owner</w:t>
       </w:r>
@@ -2124,7 +1931,28 @@
           <w:i/>
           <w:iCs/>
         </w:rPr>
-        <w:t>product backlog</w:t>
+        <w:t>Product</w:t>
+      </w:r>
+      <w:r>
+        <w:rPr>
+          <w:i/>
+          <w:iCs/>
+        </w:rPr>
+        <w:t xml:space="preserve"> </w:t>
+      </w:r>
+      <w:r>
+        <w:rPr>
+          <w:i/>
+          <w:iCs/>
+        </w:rPr>
+        <w:t>B</w:t>
+      </w:r>
+      <w:r>
+        <w:rPr>
+          <w:i/>
+          <w:iCs/>
+        </w:rPr>
+        <w:t>acklog</w:t>
       </w:r>
       <w:r>
         <w:t>. Il doit s’assurer que le projet est bien compris, nécessitant implication et disponibilité, pour donner un maximum d’informations à l’équipe de développement</w:t>
@@ -2139,7 +1967,13 @@
         <w:jc w:val="both"/>
       </w:pPr>
       <w:r>
-        <w:t>Nous avons désigné : Pierre DAVID.</w:t>
+        <w:t>Nous avons désigné : Pierre DAVID</w:t>
+      </w:r>
+      <w:r>
+        <w:t xml:space="preserve"> (alternant mais pouvant rester très proche du projet)</w:t>
+      </w:r>
+      <w:r>
+        <w:t>.</w:t>
       </w:r>
     </w:p>
     <w:p>
@@ -2182,7 +2016,7 @@
           <w:numId w:val="13"/>
         </w:numPr>
       </w:pPr>
-      <w:bookmarkStart w:id="4" w:name="_Toc120109059"/>
+      <w:bookmarkStart w:id="4" w:name="_Toc122035316"/>
       <w:r>
         <w:t>L’équipe de développement</w:t>
       </w:r>
@@ -2213,7 +2047,13 @@
         <w:t xml:space="preserve">Nous avons désigné l’ensemble de l’équipe projet, à savoir : </w:t>
       </w:r>
       <w:r>
-        <w:t>BRIERRE Titouan, DARGAZANLI Nicolas, ERREZARET Leho et MAURICE Alexandre.</w:t>
+        <w:t>BRIERRE Titouan, DARGAZANLI Nicolas, ERREZAR</w:t>
+      </w:r>
+      <w:r>
+        <w:t>R</w:t>
+      </w:r>
+      <w:r>
+        <w:t>ET Leho et MAURICE Alexandre.</w:t>
       </w:r>
     </w:p>
     <w:p>
@@ -2245,6 +2085,11 @@
       <w:r>
         <w:t>, doublé d’un projet cohérent avec la possibilité d’associer une personne physique à chaque rôle phare de la méthode Scrum, avec évidemment le consentement de chacun des membres de l’équipe.</w:t>
       </w:r>
+    </w:p>
+    <w:p>
+      <w:pPr>
+        <w:jc w:val="both"/>
+      </w:pPr>
     </w:p>
     <w:p>
       <w:pPr>
@@ -2258,7 +2103,21 @@
           <w:sz w:val="24"/>
           <w:szCs w:val="24"/>
         </w:rPr>
-        <w:t>Tableau des compétences :</w:t>
+        <w:t>Tableau des compétences </w:t>
+      </w:r>
+      <w:r>
+        <w:rPr>
+          <w:sz w:val="24"/>
+          <w:szCs w:val="24"/>
+        </w:rPr>
+        <w:t xml:space="preserve">des développeurs </w:t>
+      </w:r>
+      <w:r>
+        <w:rPr>
+          <w:sz w:val="24"/>
+          <w:szCs w:val="24"/>
+        </w:rPr>
+        <w:t>:</w:t>
       </w:r>
     </w:p>
     <w:tbl>
@@ -2470,7 +2329,14 @@
                 <w:sz w:val="24"/>
                 <w:szCs w:val="24"/>
               </w:rPr>
-              <w:t>Objet</w:t>
+              <w:t>Modélisation o</w:t>
+            </w:r>
+            <w:r>
+              <w:rPr>
+                <w:sz w:val="24"/>
+                <w:szCs w:val="24"/>
+              </w:rPr>
+              <w:t>bjet</w:t>
             </w:r>
           </w:p>
         </w:tc>
@@ -2561,7 +2427,7 @@
                 <w:sz w:val="24"/>
                 <w:szCs w:val="24"/>
               </w:rPr>
-              <w:t>C++</w:t>
+              <w:t>Formalise correctement les livrables</w:t>
             </w:r>
           </w:p>
         </w:tc>
@@ -2593,12 +2459,23 @@
           <w:p>
             <w:pPr>
               <w:pStyle w:val="Paragraphedeliste"/>
+              <w:numPr>
+                <w:ilvl w:val="0"/>
+                <w:numId w:val="8"/>
+              </w:numPr>
               <w:jc w:val="both"/>
               <w:rPr>
                 <w:sz w:val="24"/>
                 <w:szCs w:val="24"/>
               </w:rPr>
             </w:pPr>
+            <w:r>
+              <w:rPr>
+                <w:sz w:val="24"/>
+                <w:szCs w:val="24"/>
+              </w:rPr>
+              <w:t>Utilise très peu Git</w:t>
+            </w:r>
           </w:p>
         </w:tc>
       </w:tr>
@@ -2714,22 +2591,17 @@
                 <w:sz w:val="24"/>
                 <w:szCs w:val="24"/>
               </w:rPr>
-              <w:t>P</w:t>
-            </w:r>
-            <w:r>
+              <w:t>Travaille souvent seul</w:t>
+            </w:r>
+          </w:p>
+          <w:p>
+            <w:pPr>
+              <w:jc w:val="both"/>
               <w:rPr>
                 <w:sz w:val="24"/>
                 <w:szCs w:val="24"/>
               </w:rPr>
-              <w:t>eu collaborat</w:t>
-            </w:r>
-            <w:r>
-              <w:rPr>
-                <w:sz w:val="24"/>
-                <w:szCs w:val="24"/>
-              </w:rPr>
-              <w:t>if</w:t>
-            </w:r>
+            </w:pPr>
           </w:p>
           <w:p>
             <w:pPr>
@@ -2787,6 +2659,48 @@
                 <w:szCs w:val="24"/>
               </w:rPr>
               <w:t xml:space="preserve">Analyse </w:t>
+            </w:r>
+          </w:p>
+          <w:p>
+            <w:pPr>
+              <w:pStyle w:val="Paragraphedeliste"/>
+              <w:numPr>
+                <w:ilvl w:val="0"/>
+                <w:numId w:val="10"/>
+              </w:numPr>
+              <w:jc w:val="both"/>
+              <w:rPr>
+                <w:sz w:val="24"/>
+                <w:szCs w:val="24"/>
+              </w:rPr>
+            </w:pPr>
+            <w:r>
+              <w:rPr>
+                <w:sz w:val="24"/>
+                <w:szCs w:val="24"/>
+              </w:rPr>
+              <w:t>À l’écoute des autres</w:t>
+            </w:r>
+          </w:p>
+          <w:p>
+            <w:pPr>
+              <w:pStyle w:val="Paragraphedeliste"/>
+              <w:numPr>
+                <w:ilvl w:val="0"/>
+                <w:numId w:val="10"/>
+              </w:numPr>
+              <w:jc w:val="both"/>
+              <w:rPr>
+                <w:sz w:val="24"/>
+                <w:szCs w:val="24"/>
+              </w:rPr>
+            </w:pPr>
+            <w:r>
+              <w:rPr>
+                <w:sz w:val="24"/>
+                <w:szCs w:val="24"/>
+              </w:rPr>
+              <w:t>Créatif</w:t>
             </w:r>
           </w:p>
           <w:p>
@@ -2829,6 +2743,11 @@
       </w:tr>
     </w:tbl>
     <w:p>
+      <w:r>
+        <w:br w:type="page"/>
+      </w:r>
+    </w:p>
+    <w:p>
       <w:pPr>
         <w:rPr>
           <w:rFonts w:asciiTheme="majorHAnsi" w:eastAsiaTheme="majorEastAsia" w:hAnsiTheme="majorHAnsi" w:cstheme="majorBidi"/>
@@ -2837,10 +2756,6 @@
           <w:szCs w:val="32"/>
         </w:rPr>
       </w:pPr>
-      <w:bookmarkStart w:id="5" w:name="_Toc120109060"/>
-      <w:r>
-        <w:br w:type="page"/>
-      </w:r>
     </w:p>
     <w:p>
       <w:pPr>
@@ -2850,12 +2765,13 @@
           <w:numId w:val="13"/>
         </w:numPr>
       </w:pPr>
-      <w:r>
-        <w:lastRenderedPageBreak/>
+      <w:bookmarkStart w:id="5" w:name="_Toc122035317"/>
+      <w:r>
         <w:t>Mise en place des rituels</w:t>
       </w:r>
       <w:bookmarkEnd w:id="5"/>
     </w:p>
+    <w:p/>
     <w:p>
       <w:pPr>
         <w:pStyle w:val="Titre2"/>
@@ -2864,7 +2780,7 @@
           <w:numId w:val="13"/>
         </w:numPr>
       </w:pPr>
-      <w:bookmarkStart w:id="6" w:name="_Toc120109061"/>
+      <w:bookmarkStart w:id="6" w:name="_Toc122035318"/>
       <w:r>
         <w:t>Avant le sprint</w:t>
       </w:r>
@@ -2882,12 +2798,13 @@
           <w:numId w:val="13"/>
         </w:numPr>
       </w:pPr>
-      <w:bookmarkStart w:id="7" w:name="_Toc120109062"/>
+      <w:bookmarkStart w:id="7" w:name="_Toc122035319"/>
       <w:r>
         <w:t>Guide d’écriture des Users Stories</w:t>
       </w:r>
       <w:bookmarkEnd w:id="7"/>
     </w:p>
+    <w:p/>
     <w:p>
       <w:r>
         <w:t>Nous définirons nos</w:t>
@@ -2927,7 +2844,13 @@
         <w:t xml:space="preserve">- </w:t>
       </w:r>
       <w:r>
-        <w:t xml:space="preserve">Une priorité définie a l’aide de </w:t>
+        <w:t xml:space="preserve">Une priorité définie </w:t>
+      </w:r>
+      <w:r>
+        <w:t>à</w:t>
+      </w:r>
+      <w:r>
+        <w:t xml:space="preserve"> l’aide de </w:t>
       </w:r>
       <w:r>
         <w:t>la position verticale dans le tableau (positionné en bas : peu important et inversement).</w:t>
@@ -2943,6 +2866,12 @@
       <w:r>
         <w:t>grâce aux puissances de 2 (1, 2, 4, 8, 16, etc.)</w:t>
       </w:r>
+      <w:r>
+        <w:t>. Nous avons choisi ces ordres de grandeur puisqu’ils nous paraissent plus facile estimer comme nous avons l’habitude de les manipuler, et la somme totale est simplifiée aussi.</w:t>
+      </w:r>
+      <w:r>
+        <w:t xml:space="preserve"> Il y a aussi une charge « ? » si jamais la User Story a une complexité vraiment floue pour tous les membres de l’équipe.</w:t>
+      </w:r>
     </w:p>
     <w:p>
       <w:r>
@@ -2952,7 +2881,19 @@
         <w:t xml:space="preserve">Toutes ces Users Stories sont représentées sur </w:t>
       </w:r>
       <w:r>
-        <w:t xml:space="preserve">des post-it de couleurs différentes : </w:t>
+        <w:t xml:space="preserve">des </w:t>
+      </w:r>
+      <w:r>
+        <w:t>P</w:t>
+      </w:r>
+      <w:r>
+        <w:t>ost-</w:t>
+      </w:r>
+      <w:r>
+        <w:t>I</w:t>
+      </w:r>
+      <w:r>
+        <w:t xml:space="preserve">t de couleurs différentes : </w:t>
       </w:r>
       <w:r>
         <w:t>Technical Stories en rose,</w:t>
@@ -2964,7 +2905,13 @@
         <w:t>tâches diverses</w:t>
       </w:r>
       <w:r>
-        <w:t xml:space="preserve"> (faire le ménage ou ajouter de la ram)</w:t>
+        <w:t xml:space="preserve"> (faire le ménage ou ajouter de la </w:t>
+      </w:r>
+      <w:r>
+        <w:t>RAM par exemple</w:t>
+      </w:r>
+      <w:r>
+        <w:t>)</w:t>
       </w:r>
       <w:r>
         <w:t>.</w:t>
@@ -3143,7 +3090,7 @@
         <w:t xml:space="preserve">À chaque Post-It nous associons une </w:t>
       </w:r>
       <w:r>
-        <w:t>fiche descriptive avec le contenue de la User Story.</w:t>
+        <w:t>fiche descriptive avec le contenu de la User Story.</w:t>
       </w:r>
     </w:p>
     <w:p>
@@ -3452,12 +3399,16 @@
           <w:numId w:val="13"/>
         </w:numPr>
       </w:pPr>
-      <w:bookmarkStart w:id="8" w:name="_Toc120109063"/>
-      <w:r>
-        <w:t>Guide d’estimation des US ?</w:t>
+      <w:bookmarkStart w:id="8" w:name="_Toc122035320"/>
+      <w:r>
+        <w:t>Guide d’estimation des U</w:t>
+      </w:r>
+      <w:r>
+        <w:t>ser Stories</w:t>
       </w:r>
       <w:bookmarkEnd w:id="8"/>
     </w:p>
+    <w:p/>
     <w:p>
       <w:r>
         <w:t xml:space="preserve">Déroulement </w:t>
@@ -3505,6 +3456,23 @@
       </w:r>
       <w:r>
         <w:t>nécessaire</w:t>
+      </w:r>
+    </w:p>
+    <w:p>
+      <w:pPr>
+        <w:ind w:firstLine="708"/>
+      </w:pPr>
+      <w:r>
+        <w:t xml:space="preserve">On recommence au maximum 3 fois, auquel cas on </w:t>
+      </w:r>
+      <w:r>
+        <w:t>prend le choix qui nous parait le plus raisonnable en faisant des concessions. Un point de charge reste un ordre de grandeur, e</w:t>
+      </w:r>
+      <w:r>
+        <w:t>t il faut qu’une majorité des membres de l’équipe soit d’accord</w:t>
+      </w:r>
+      <w:r>
+        <w:t>.</w:t>
       </w:r>
     </w:p>
     <w:p/>
@@ -3516,12 +3484,13 @@
           <w:numId w:val="13"/>
         </w:numPr>
       </w:pPr>
-      <w:bookmarkStart w:id="9" w:name="_Toc120109064"/>
+      <w:bookmarkStart w:id="9" w:name="_Toc122035321"/>
       <w:r>
         <w:t>Pendant le sprint (Réalisation)</w:t>
       </w:r>
       <w:bookmarkEnd w:id="9"/>
     </w:p>
+    <w:p/>
     <w:p>
       <w:pPr>
         <w:pStyle w:val="Titre3"/>
@@ -3530,13 +3499,17 @@
           <w:numId w:val="13"/>
         </w:numPr>
       </w:pPr>
-      <w:bookmarkStart w:id="10" w:name="_Toc120109065"/>
+      <w:bookmarkStart w:id="10" w:name="_Toc122035322"/>
       <w:r>
         <w:t>Daily-meeting</w:t>
       </w:r>
       <w:bookmarkEnd w:id="10"/>
     </w:p>
-    <w:p>
+    <w:p/>
+    <w:p>
+      <w:pPr>
+        <w:ind w:firstLine="708"/>
+      </w:pPr>
       <w:r>
         <w:t>Un daily-meeting est r</w:t>
       </w:r>
@@ -3559,6 +3532,8 @@
         <w:t>, pour faire un point sur l’avancée de chaque User Story.</w:t>
       </w:r>
     </w:p>
+    <w:p/>
+    <w:p/>
     <w:p/>
     <w:p>
       <w:pPr>
@@ -3568,47 +3543,92 @@
           <w:numId w:val="13"/>
         </w:numPr>
       </w:pPr>
-      <w:bookmarkStart w:id="11" w:name="_Toc120109066"/>
-      <w:r>
+      <w:bookmarkStart w:id="11" w:name="_Toc122035323"/>
+      <w:r>
+        <w:lastRenderedPageBreak/>
         <w:t>Tableau des tâches et burndown chart</w:t>
       </w:r>
       <w:bookmarkEnd w:id="11"/>
     </w:p>
-    <w:p>
-      <w:r>
-        <w:t>Pour des raison</w:t>
-      </w:r>
-      <w:r>
-        <w:t>s</w:t>
-      </w:r>
-      <w:r>
-        <w:t xml:space="preserve"> de praticité, nous avons décidé de </w:t>
-      </w:r>
-      <w:r>
-        <w:t>faire notre tableau des tâches sur Trello</w:t>
-      </w:r>
-      <w:r>
-        <w:t xml:space="preserve"> pour que tous les membre</w:t>
-      </w:r>
-      <w:r>
-        <w:t xml:space="preserve">s du groupe </w:t>
-      </w:r>
-      <w:r>
-        <w:t>puissent y accéder n’importe où à n’importe quel moment via ce lien :</w:t>
-      </w:r>
-      <w:r>
-        <w:t xml:space="preserve"> </w:t>
-      </w:r>
-      <w:hyperlink r:id="rId10" w:history="1">
-        <w:r>
-          <w:rPr>
-            <w:rStyle w:val="Lienhypertexte"/>
-          </w:rPr>
-          <w:t>https://trello.com/b/Ob13KIfO/hego-lagunak</w:t>
-        </w:r>
-      </w:hyperlink>
-      <w:r>
-        <w:t>.</w:t>
+    <w:p/>
+    <w:p>
+      <w:pPr>
+        <w:ind w:firstLine="708"/>
+      </w:pPr>
+      <w:r>
+        <w:t>Nous avions décidé d’utiliser un tableau des tâches numérique mais finalement il s’est avéré qu’un tableau physique, placé dans la salle du BDE serait plus pratique, donc avons finalement décidé de changer (à la semaine du 12 décembre, au 2</w:t>
+      </w:r>
+      <w:r>
+        <w:rPr>
+          <w:vertAlign w:val="superscript"/>
+        </w:rPr>
+        <w:t>ème</w:t>
+      </w:r>
+      <w:r>
+        <w:t xml:space="preserve"> sprint).</w:t>
+      </w:r>
+    </w:p>
+    <w:p>
+      <w:r>
+        <w:rPr>
+          <w:noProof/>
+        </w:rPr>
+        <w:drawing>
+          <wp:inline distT="0" distB="0" distL="0" distR="0" wp14:anchorId="40EDFD54" wp14:editId="35669128">
+            <wp:extent cx="3457575" cy="2340280"/>
+            <wp:effectExtent l="0" t="0" r="0" b="3175"/>
+            <wp:docPr id="3" name="Image 3" descr="Une image contenant texte&#10;&#10;Description générée automatiquement"/>
+            <wp:cNvGraphicFramePr>
+              <a:graphicFrameLocks xmlns:a="http://schemas.openxmlformats.org/drawingml/2006/main" noChangeAspect="1"/>
+            </wp:cNvGraphicFramePr>
+            <a:graphic xmlns:a="http://schemas.openxmlformats.org/drawingml/2006/main">
+              <a:graphicData uri="http://schemas.openxmlformats.org/drawingml/2006/picture">
+                <pic:pic xmlns:pic="http://schemas.openxmlformats.org/drawingml/2006/picture">
+                  <pic:nvPicPr>
+                    <pic:cNvPr id="3" name="Image 3" descr="Une image contenant texte&#10;&#10;Description générée automatiquement"/>
+                    <pic:cNvPicPr>
+                      <a:picLocks noChangeAspect="1" noChangeArrowheads="1"/>
+                    </pic:cNvPicPr>
+                  </pic:nvPicPr>
+                  <pic:blipFill rotWithShape="1">
+                    <a:blip r:embed="rId10" cstate="print">
+                      <a:extLst>
+                        <a:ext uri="{28A0092B-C50C-407E-A947-70E740481C1C}">
+                          <a14:useLocalDpi xmlns:a14="http://schemas.microsoft.com/office/drawing/2010/main" val="0"/>
+                        </a:ext>
+                      </a:extLst>
+                    </a:blip>
+                    <a:srcRect l="17527" t="10590" r="6746" b="21018"/>
+                    <a:stretch/>
+                  </pic:blipFill>
+                  <pic:spPr bwMode="auto">
+                    <a:xfrm>
+                      <a:off x="0" y="0"/>
+                      <a:ext cx="3476264" cy="2352930"/>
+                    </a:xfrm>
+                    <a:prstGeom prst="rect">
+                      <a:avLst/>
+                    </a:prstGeom>
+                    <a:noFill/>
+                    <a:ln>
+                      <a:noFill/>
+                    </a:ln>
+                    <a:extLst>
+                      <a:ext uri="{53640926-AAD7-44D8-BBD7-CCE9431645EC}">
+                        <a14:shadowObscured xmlns:a14="http://schemas.microsoft.com/office/drawing/2010/main"/>
+                      </a:ext>
+                    </a:extLst>
+                  </pic:spPr>
+                </pic:pic>
+              </a:graphicData>
+            </a:graphic>
+          </wp:inline>
+        </w:drawing>
+      </w:r>
+    </w:p>
+    <w:p>
+      <w:r>
+        <w:t>Note : toutes les tâches sont de la même couleur puisqu’il ne s’agit pas d’un « vrai » sprint avec de « vraies » User Stories.</w:t>
       </w:r>
     </w:p>
     <w:p>
@@ -3642,9 +3662,6 @@
       <w:r>
         <w:t>ncer</w:t>
       </w:r>
-      <w:r>
-        <w:t xml:space="preserve"> </w:t>
-      </w:r>
     </w:p>
     <w:p>
       <w:pPr>
@@ -3655,7 +3672,13 @@
         </w:numPr>
       </w:pPr>
       <w:r>
-        <w:t>PROGRESS : Les Users stories commencé ou en développement</w:t>
+        <w:t>PROGRESS : Les Users stories commencé</w:t>
+      </w:r>
+      <w:r>
+        <w:t>es</w:t>
+      </w:r>
+      <w:r>
+        <w:t xml:space="preserve"> ou en développement</w:t>
       </w:r>
     </w:p>
     <w:p>
@@ -3694,11 +3717,28 @@
         </w:numPr>
       </w:pPr>
       <w:r>
-        <w:lastRenderedPageBreak/>
-        <w:t xml:space="preserve">DONE : Les Users stories terminé, </w:t>
-      </w:r>
-      <w:r>
-        <w:t>c’est-à-dire développé et testé à 100%</w:t>
+        <w:t>DONE : Les Users stories terminé</w:t>
+      </w:r>
+      <w:r>
+        <w:t>es</w:t>
+      </w:r>
+      <w:r>
+        <w:t xml:space="preserve">, </w:t>
+      </w:r>
+      <w:r>
+        <w:t>c’est-à-dire développé</w:t>
+      </w:r>
+      <w:r>
+        <w:t>es</w:t>
+      </w:r>
+      <w:r>
+        <w:t xml:space="preserve"> et testé</w:t>
+      </w:r>
+      <w:r>
+        <w:t>es</w:t>
+      </w:r>
+      <w:r>
+        <w:t xml:space="preserve"> à 100%</w:t>
       </w:r>
       <w:r>
         <w:t xml:space="preserve"> (DOD)</w:t>
@@ -3718,17 +3758,50 @@
         <w:t xml:space="preserve"> sera créée</w:t>
       </w:r>
       <w:r>
-        <w:t xml:space="preserve"> pour y glisser toutes les Users Stories à l’arrêt.</w:t>
-      </w:r>
-    </w:p>
-    <w:p>
-      <w:r>
-        <w:t>Pour terminer, un Burndown chart sera intégré dans Trello pour suivre la progression générale de l’équipe.</w:t>
-      </w:r>
-    </w:p>
-    <w:p>
-      <w:r>
-        <w:t>Exemple de Burndown chart :</w:t>
+        <w:t xml:space="preserve"> pour y glisser toutes les Users Stories à l’arrêt</w:t>
+      </w:r>
+      <w:r>
+        <w:t xml:space="preserve"> (au moment de la capture la zone de « pause » n’était pas faite puisque nous travaillions sur toutes les </w:t>
+      </w:r>
+      <w:r>
+        <w:t>tâches en même temps, nous l’avons ajoutée après.)</w:t>
+      </w:r>
+      <w:r>
+        <w:t>.</w:t>
+      </w:r>
+    </w:p>
+    <w:p>
+      <w:r>
+        <w:t xml:space="preserve">Pour terminer, un Burndown chart </w:t>
+      </w:r>
+      <w:r>
+        <w:t xml:space="preserve">a été </w:t>
+      </w:r>
+      <w:r>
+        <w:t xml:space="preserve">intégré </w:t>
+      </w:r>
+      <w:r>
+        <w:t xml:space="preserve">à côté après </w:t>
+      </w:r>
+      <w:r>
+        <w:t xml:space="preserve">avoir fini </w:t>
+      </w:r>
+      <w:r>
+        <w:t>la première tâche.</w:t>
+      </w:r>
+    </w:p>
+    <w:p>
+      <w:r>
+        <w:t xml:space="preserve">Exemple de formalisation visuelle du </w:t>
+      </w:r>
+      <w:r>
+        <w:t>Burndown</w:t>
+      </w:r>
+      <w:r>
+        <w:t xml:space="preserve"> chart</w:t>
+      </w:r>
+      <w:r>
+        <w:t> :</w:t>
       </w:r>
     </w:p>
     <w:p>
@@ -3737,9 +3810,17 @@
           <w:noProof/>
         </w:rPr>
         <w:drawing>
-          <wp:inline distT="0" distB="0" distL="0" distR="0" wp14:anchorId="6DE4CB4A" wp14:editId="68ED1D8A">
-            <wp:extent cx="5753100" cy="3460115"/>
-            <wp:effectExtent l="0" t="0" r="0" b="6985"/>
+          <wp:anchor distT="0" distB="0" distL="114300" distR="114300" simplePos="0" relativeHeight="251659264" behindDoc="0" locked="0" layoutInCell="1" allowOverlap="1" wp14:anchorId="6DE4CB4A" wp14:editId="4A7B0A01">
+            <wp:simplePos x="0" y="0"/>
+            <wp:positionH relativeFrom="margin">
+              <wp:align>left</wp:align>
+            </wp:positionH>
+            <wp:positionV relativeFrom="paragraph">
+              <wp:posOffset>13335</wp:posOffset>
+            </wp:positionV>
+            <wp:extent cx="3352800" cy="1963420"/>
+            <wp:effectExtent l="0" t="0" r="0" b="0"/>
+            <wp:wrapNone/>
             <wp:docPr id="4" name="Image 4"/>
             <wp:cNvGraphicFramePr>
               <a:graphicFrameLocks xmlns:a="http://schemas.openxmlformats.org/drawingml/2006/main" noChangeAspect="1"/>
@@ -3753,7 +3834,7 @@
                       <a:picLocks noChangeAspect="1" noChangeArrowheads="1"/>
                     </pic:cNvPicPr>
                   </pic:nvPicPr>
-                  <pic:blipFill>
+                  <pic:blipFill rotWithShape="1">
                     <a:blip r:embed="rId11" cstate="print">
                       <a:extLst>
                         <a:ext uri="{28A0092B-C50C-407E-A947-70E740481C1C}">
@@ -3761,15 +3842,13 @@
                         </a:ext>
                       </a:extLst>
                     </a:blip>
-                    <a:srcRect/>
-                    <a:stretch>
-                      <a:fillRect/>
-                    </a:stretch>
+                    <a:srcRect t="2602"/>
+                    <a:stretch/>
                   </pic:blipFill>
                   <pic:spPr bwMode="auto">
                     <a:xfrm>
                       <a:off x="0" y="0"/>
-                      <a:ext cx="5753100" cy="3460115"/>
+                      <a:ext cx="3352800" cy="1963420"/>
                     </a:xfrm>
                     <a:prstGeom prst="rect">
                       <a:avLst/>
@@ -3778,15 +3857,22 @@
                     <a:ln>
                       <a:noFill/>
                     </a:ln>
+                    <a:extLst>
+                      <a:ext uri="{53640926-AAD7-44D8-BBD7-CCE9431645EC}">
+                        <a14:shadowObscured xmlns:a14="http://schemas.microsoft.com/office/drawing/2010/main"/>
+                      </a:ext>
+                    </a:extLst>
                   </pic:spPr>
                 </pic:pic>
               </a:graphicData>
             </a:graphic>
-          </wp:inline>
+          </wp:anchor>
         </w:drawing>
       </w:r>
-    </w:p>
-    <w:p/>
+      <w:r>
+        <w:br w:type="page"/>
+      </w:r>
+    </w:p>
     <w:p>
       <w:pPr>
         <w:pStyle w:val="Titre2"/>
@@ -3795,11 +3881,31 @@
           <w:numId w:val="13"/>
         </w:numPr>
       </w:pPr>
-      <w:bookmarkStart w:id="12" w:name="_Toc120109067"/>
-      <w:r>
-        <w:t>A la fin du Sprint (Clôture)</w:t>
+      <w:bookmarkStart w:id="12" w:name="_Toc122035324"/>
+      <w:r>
+        <w:lastRenderedPageBreak/>
+        <w:t>À</w:t>
+      </w:r>
+      <w:r>
+        <w:t xml:space="preserve"> la fin du Sprint (Clôture)</w:t>
       </w:r>
       <w:bookmarkEnd w:id="12"/>
+    </w:p>
+    <w:p/>
+    <w:p>
+      <w:pPr>
+        <w:ind w:firstLine="384"/>
+        <w:jc w:val="both"/>
+      </w:pPr>
+      <w:r>
+        <w:t>En plus de rendre une version fonctionnelle de l’application à notre client</w:t>
+      </w:r>
+      <w:r>
+        <w:t>, nous réalisons évidemment les deux rituels que sont la livraison et la rétrospective</w:t>
+      </w:r>
+      <w:r>
+        <w:t>.</w:t>
+      </w:r>
     </w:p>
     <w:p>
       <w:pPr>
@@ -3809,14 +3915,340 @@
           <w:numId w:val="23"/>
         </w:numPr>
       </w:pPr>
+      <w:bookmarkStart w:id="13" w:name="_Toc122035325"/>
       <w:r>
         <w:t>Livraison</w:t>
       </w:r>
+      <w:bookmarkEnd w:id="13"/>
+    </w:p>
+    <w:p>
+      <w:pPr>
+        <w:jc w:val="both"/>
+      </w:pPr>
     </w:p>
     <w:p>
       <w:pPr>
         <w:pStyle w:val="Paragraphedeliste"/>
-      </w:pPr>
+        <w:jc w:val="both"/>
+      </w:pPr>
+      <w:r>
+        <w:t>Le but de</w:t>
+      </w:r>
+      <w:r>
+        <w:t xml:space="preserve"> la livraison</w:t>
+      </w:r>
+      <w:r>
+        <w:t xml:space="preserve"> est de faire</w:t>
+      </w:r>
+      <w:r>
+        <w:t xml:space="preserve"> </w:t>
+      </w:r>
+      <w:r>
+        <w:t xml:space="preserve">un point sur notre </w:t>
+      </w:r>
+      <w:r>
+        <w:rPr>
+          <w:i/>
+          <w:iCs/>
+        </w:rPr>
+        <w:t>backlog product</w:t>
+      </w:r>
+      <w:r>
+        <w:t>.</w:t>
+      </w:r>
+    </w:p>
+    <w:p>
+      <w:pPr>
+        <w:pStyle w:val="Paragraphedeliste"/>
+        <w:jc w:val="both"/>
+      </w:pPr>
+    </w:p>
+    <w:p>
+      <w:pPr>
+        <w:pStyle w:val="Paragraphedeliste"/>
+        <w:keepNext/>
+        <w:keepLines/>
+        <w:numPr>
+          <w:ilvl w:val="0"/>
+          <w:numId w:val="21"/>
+        </w:numPr>
+        <w:spacing w:before="240" w:after="0"/>
+        <w:contextualSpacing w:val="0"/>
+        <w:jc w:val="both"/>
+        <w:outlineLvl w:val="0"/>
+        <w:rPr>
+          <w:rFonts w:asciiTheme="majorHAnsi" w:eastAsiaTheme="majorEastAsia" w:hAnsiTheme="majorHAnsi" w:cstheme="majorBidi"/>
+          <w:vanish/>
+          <w:color w:val="2F5496" w:themeColor="accent1" w:themeShade="BF"/>
+          <w:sz w:val="32"/>
+          <w:szCs w:val="32"/>
+        </w:rPr>
+      </w:pPr>
+    </w:p>
+    <w:p>
+      <w:pPr>
+        <w:pStyle w:val="Paragraphedeliste"/>
+        <w:keepNext/>
+        <w:keepLines/>
+        <w:numPr>
+          <w:ilvl w:val="0"/>
+          <w:numId w:val="21"/>
+        </w:numPr>
+        <w:spacing w:before="240" w:after="0"/>
+        <w:contextualSpacing w:val="0"/>
+        <w:jc w:val="both"/>
+        <w:outlineLvl w:val="0"/>
+        <w:rPr>
+          <w:rFonts w:asciiTheme="majorHAnsi" w:eastAsiaTheme="majorEastAsia" w:hAnsiTheme="majorHAnsi" w:cstheme="majorBidi"/>
+          <w:vanish/>
+          <w:color w:val="2F5496" w:themeColor="accent1" w:themeShade="BF"/>
+          <w:sz w:val="32"/>
+          <w:szCs w:val="32"/>
+        </w:rPr>
+      </w:pPr>
+    </w:p>
+    <w:p>
+      <w:pPr>
+        <w:pStyle w:val="Paragraphedeliste"/>
+        <w:keepNext/>
+        <w:keepLines/>
+        <w:numPr>
+          <w:ilvl w:val="1"/>
+          <w:numId w:val="21"/>
+        </w:numPr>
+        <w:spacing w:before="40" w:after="0"/>
+        <w:contextualSpacing w:val="0"/>
+        <w:jc w:val="both"/>
+        <w:outlineLvl w:val="1"/>
+        <w:rPr>
+          <w:rFonts w:asciiTheme="majorHAnsi" w:eastAsiaTheme="majorEastAsia" w:hAnsiTheme="majorHAnsi" w:cstheme="majorBidi"/>
+          <w:vanish/>
+          <w:color w:val="2F5496" w:themeColor="accent1" w:themeShade="BF"/>
+          <w:sz w:val="26"/>
+          <w:szCs w:val="26"/>
+        </w:rPr>
+      </w:pPr>
+    </w:p>
+    <w:p>
+      <w:pPr>
+        <w:pStyle w:val="Paragraphedeliste"/>
+        <w:keepNext/>
+        <w:keepLines/>
+        <w:numPr>
+          <w:ilvl w:val="1"/>
+          <w:numId w:val="21"/>
+        </w:numPr>
+        <w:spacing w:before="40" w:after="0"/>
+        <w:contextualSpacing w:val="0"/>
+        <w:jc w:val="both"/>
+        <w:outlineLvl w:val="1"/>
+        <w:rPr>
+          <w:rFonts w:asciiTheme="majorHAnsi" w:eastAsiaTheme="majorEastAsia" w:hAnsiTheme="majorHAnsi" w:cstheme="majorBidi"/>
+          <w:vanish/>
+          <w:color w:val="2F5496" w:themeColor="accent1" w:themeShade="BF"/>
+          <w:sz w:val="26"/>
+          <w:szCs w:val="26"/>
+        </w:rPr>
+      </w:pPr>
+    </w:p>
+    <w:p>
+      <w:pPr>
+        <w:pStyle w:val="Paragraphedeliste"/>
+        <w:keepNext/>
+        <w:keepLines/>
+        <w:numPr>
+          <w:ilvl w:val="1"/>
+          <w:numId w:val="21"/>
+        </w:numPr>
+        <w:spacing w:before="40" w:after="0"/>
+        <w:contextualSpacing w:val="0"/>
+        <w:jc w:val="both"/>
+        <w:outlineLvl w:val="1"/>
+        <w:rPr>
+          <w:rFonts w:asciiTheme="majorHAnsi" w:eastAsiaTheme="majorEastAsia" w:hAnsiTheme="majorHAnsi" w:cstheme="majorBidi"/>
+          <w:vanish/>
+          <w:color w:val="2F5496" w:themeColor="accent1" w:themeShade="BF"/>
+          <w:sz w:val="26"/>
+          <w:szCs w:val="26"/>
+        </w:rPr>
+      </w:pPr>
+    </w:p>
+    <w:p>
+      <w:pPr>
+        <w:pStyle w:val="Paragraphedeliste"/>
+        <w:keepNext/>
+        <w:keepLines/>
+        <w:numPr>
+          <w:ilvl w:val="2"/>
+          <w:numId w:val="21"/>
+        </w:numPr>
+        <w:spacing w:before="40" w:after="0"/>
+        <w:contextualSpacing w:val="0"/>
+        <w:jc w:val="both"/>
+        <w:outlineLvl w:val="2"/>
+        <w:rPr>
+          <w:rFonts w:asciiTheme="majorHAnsi" w:eastAsiaTheme="majorEastAsia" w:hAnsiTheme="majorHAnsi" w:cstheme="majorBidi"/>
+          <w:vanish/>
+          <w:color w:val="1F3763" w:themeColor="accent1" w:themeShade="7F"/>
+          <w:sz w:val="24"/>
+          <w:szCs w:val="24"/>
+        </w:rPr>
+      </w:pPr>
+    </w:p>
+    <w:p>
+      <w:pPr>
+        <w:pStyle w:val="Titre4"/>
+        <w:jc w:val="both"/>
+      </w:pPr>
+      <w:r>
+        <w:t>Qui participe à la livraison dans notre projet ?</w:t>
+      </w:r>
+    </w:p>
+    <w:p>
+      <w:pPr>
+        <w:pStyle w:val="Paragraphedeliste"/>
+        <w:jc w:val="both"/>
+      </w:pPr>
+    </w:p>
+    <w:p>
+      <w:pPr>
+        <w:pStyle w:val="Paragraphedeliste"/>
+        <w:jc w:val="both"/>
+      </w:pPr>
+      <w:r>
+        <w:t>Le Scrum Master, le Product Owner (Pierre DAVID)</w:t>
+      </w:r>
+      <w:r>
+        <w:t xml:space="preserve"> et les membres de l’équipe Scrum participeront obligatoirement à la livraison. Il y a aussi l’éventualité d’inviter l’intégralité des membres du BDE, représentant le client.</w:t>
+      </w:r>
+    </w:p>
+    <w:p>
+      <w:pPr>
+        <w:pStyle w:val="Paragraphedeliste"/>
+        <w:jc w:val="both"/>
+      </w:pPr>
+      <w:r>
+        <w:t>La personne qui organise la livraison peut être n’importe quel membre de l’équipe.</w:t>
+      </w:r>
+    </w:p>
+    <w:p>
+      <w:pPr>
+        <w:pStyle w:val="Titre4"/>
+        <w:jc w:val="both"/>
+      </w:pPr>
+      <w:r>
+        <w:t>Le déroulement de notre livraison</w:t>
+      </w:r>
+    </w:p>
+    <w:p>
+      <w:pPr>
+        <w:jc w:val="both"/>
+      </w:pPr>
+    </w:p>
+    <w:p>
+      <w:pPr>
+        <w:ind w:left="708"/>
+        <w:jc w:val="both"/>
+      </w:pPr>
+      <w:r>
+        <w:t>Notre Livraison</w:t>
+      </w:r>
+      <w:r>
+        <w:t xml:space="preserve"> commencera par un rappel sur le nom, le but du sprint et les engagements de l’équipe.</w:t>
+      </w:r>
+    </w:p>
+    <w:p>
+      <w:pPr>
+        <w:ind w:left="708"/>
+        <w:jc w:val="both"/>
+      </w:pPr>
+      <w:r>
+        <w:t>Nous énoncerons alors simplement les User Stories qui sont terminées, afin de faire un point sur l’état d’avancement du produit.</w:t>
+      </w:r>
+    </w:p>
+    <w:p>
+      <w:pPr>
+        <w:ind w:left="708"/>
+        <w:jc w:val="both"/>
+      </w:pPr>
+      <w:r>
+        <w:t>Une démonstration avec les User Stories développées suivront, avec un éventuel test en direct de la part des utilisateurs</w:t>
+      </w:r>
+      <w:r>
+        <w:t>, qui nous feront des retours d’expérience simples à l’oral.</w:t>
+      </w:r>
+    </w:p>
+    <w:p>
+      <w:pPr>
+        <w:ind w:left="708"/>
+        <w:jc w:val="both"/>
+      </w:pPr>
+      <w:r>
+        <w:t>Un récapitulatif sur cette démonstration se fera ensuite à l’oral (avec la prise de notes d’un membre de l’équipe)</w:t>
+      </w:r>
+      <w:r>
+        <w:t>.</w:t>
+      </w:r>
+    </w:p>
+    <w:p>
+      <w:pPr>
+        <w:ind w:left="708"/>
+        <w:jc w:val="both"/>
+      </w:pPr>
+      <w:r>
+        <w:t>Finalement, l’organisateur de la livraison évoquera la vision de l’équipe sur la suite du projet, les éventuels dangers (si on peut le dire) et craintes, ce qui se passe mieux que prévu etc.</w:t>
+      </w:r>
+      <w:r>
+        <w:t>, potentiellement à l’aide de supports comme des indicateurs révélateurs (burndown chart).</w:t>
+      </w:r>
+    </w:p>
+    <w:p>
+      <w:pPr>
+        <w:ind w:left="708"/>
+        <w:jc w:val="both"/>
+      </w:pPr>
+      <w:r>
+        <w:t>Il faut s’assurer que tout le monde reparte avec le plus d’informations possible sur l’état d’avancement du produit.</w:t>
+      </w:r>
+    </w:p>
+    <w:p>
+      <w:pPr>
+        <w:ind w:left="708"/>
+      </w:pPr>
+    </w:p>
+    <w:p>
+      <w:pPr>
+        <w:pStyle w:val="Titre4"/>
+      </w:pPr>
+      <w:r>
+        <w:t>La validation des User Stories</w:t>
+      </w:r>
+    </w:p>
+    <w:p>
+      <w:pPr>
+        <w:ind w:left="708"/>
+      </w:pPr>
+    </w:p>
+    <w:p>
+      <w:pPr>
+        <w:ind w:firstLine="708"/>
+        <w:jc w:val="both"/>
+      </w:pPr>
+      <w:r>
+        <w:t>Le Product Owner fait ses retours et valide ou non toute ou partie des User Stories</w:t>
+      </w:r>
+      <w:r>
+        <w:t>, qui devront être reconsidérées par l’équipe projet si jamais elles sont refusées.</w:t>
+      </w:r>
+    </w:p>
+    <w:p>
+      <w:pPr>
+        <w:ind w:firstLine="708"/>
+        <w:jc w:val="both"/>
+      </w:pPr>
+      <w:r>
+        <w:t>Nous prenons aussi des retours d’utilisateurs ainsi que leurs pistes d’amélioration. Leur énonciation à l’oral peut permettre de révéler un élément majeur qui aurait échappé à l’équipe ou au Product Owner, permettant d’éviter une incompréhension ou danger imminent. Cela peut aussi donner une idée au Product Owner, qui pourrait faire reconsidérer le contrat avec l’accord de l’équipe.</w:t>
+      </w:r>
     </w:p>
     <w:p>
       <w:pPr>
@@ -3827,8 +4259,26 @@
         </w:numPr>
       </w:pPr>
       <w:r>
-        <w:t>Retrospective</w:t>
-      </w:r>
+        <w:lastRenderedPageBreak/>
+        <w:t>Rétrospective</w:t>
+      </w:r>
+    </w:p>
+    <w:p/>
+    <w:p>
+      <w:pPr>
+        <w:ind w:firstLine="708"/>
+      </w:pPr>
+      <w:r>
+        <w:t xml:space="preserve">Nous avons gardé en tête de faire une rétrospective relativement sobre, </w:t>
+      </w:r>
+      <w:r>
+        <w:t>puisque nous (membres de l’équipe) nous connaissons très bien et avons toujours travaillé de la sorte.</w:t>
+      </w:r>
+    </w:p>
+    <w:p>
+      <w:pPr>
+        <w:ind w:firstLine="708"/>
+      </w:pPr>
     </w:p>
     <w:p>
       <w:pPr>
@@ -3842,27 +4292,111 @@
         <w:t>Accueil</w:t>
       </w:r>
     </w:p>
+    <w:p/>
     <w:p>
       <w:pPr>
         <w:ind w:firstLine="708"/>
       </w:pPr>
       <w:r>
-        <w:t xml:space="preserve">Moodboard : </w:t>
+        <w:t xml:space="preserve">La phase « Accueillir » durera environ </w:t>
+      </w:r>
+      <w:r>
+        <w:t>1</w:t>
+      </w:r>
+      <w:r>
+        <w:t xml:space="preserve">5 minutes mais nous semble importante pour la rétrospective, bien qu’elle </w:t>
+      </w:r>
+      <w:r>
+        <w:t>ne soit</w:t>
+      </w:r>
+      <w:r>
+        <w:t xml:space="preserve"> pas foncièrement obligatoire.</w:t>
+      </w:r>
+      <w:r>
+        <w:t xml:space="preserve"> </w:t>
+      </w:r>
+      <w:r>
+        <w:t>Nous rappellerons le but du sprint puis énoncerons brièvement les 5 grandes étapes de la rétrospective.</w:t>
+      </w:r>
+    </w:p>
+    <w:p>
+      <w:pPr>
+        <w:ind w:firstLine="708"/>
+      </w:pPr>
+      <w:r>
+        <w:t xml:space="preserve">Nous avons légèrement aménagé le concept de </w:t>
+      </w:r>
+      <w:r>
+        <w:rPr>
+          <w:i/>
+          <w:iCs/>
+        </w:rPr>
+        <w:t>Moodboard</w:t>
+      </w:r>
+      <w:r>
+        <w:t xml:space="preserve"> dans une activité nommée « </w:t>
       </w:r>
       <w:r>
         <w:t>La météo de Discord</w:t>
       </w:r>
+      <w:r>
+        <w:t> ».</w:t>
+      </w:r>
+      <w:r>
+        <w:t xml:space="preserve"> </w:t>
+      </w:r>
+      <w:r>
+        <w:t>Le principe de base est d’envoyer chacun en même temps un emoji rep</w:t>
+      </w:r>
+      <w:r>
+        <w:t>résentant notre humeur ou notre état d’esprit en général.</w:t>
+      </w:r>
+      <w:r>
+        <w:t xml:space="preserve"> </w:t>
+      </w:r>
+      <w:r>
+        <w:t>Plus proche de notre environnement, Discord va nous permettre d’être plus à l’aise</w:t>
+      </w:r>
+      <w:r>
+        <w:t xml:space="preserve">, tout en </w:t>
+      </w:r>
+      <w:r>
+        <w:t>respectant</w:t>
+      </w:r>
+      <w:r>
+        <w:t xml:space="preserve"> les intérêts majeurs du Moodboard</w:t>
+      </w:r>
+      <w:r>
+        <w:t xml:space="preserve">, </w:t>
+      </w:r>
+      <w:r>
+        <w:t xml:space="preserve">à savoir : ne pas être influencé par les </w:t>
+      </w:r>
+      <w:r>
+        <w:t xml:space="preserve">réponses des </w:t>
+      </w:r>
+      <w:r>
+        <w:t>autres</w:t>
+      </w:r>
+      <w:r>
+        <w:t>.</w:t>
+      </w:r>
     </w:p>
     <w:p>
       <w:pPr>
         <w:ind w:firstLine="708"/>
       </w:pPr>
       <w:r>
-        <w:t>Plus proche de notre environnement, Discord va nous permettre d’être plus à l’aise. Le principe de base est d’envoyer chacun en même temps un emoji rep</w:t>
-      </w:r>
-      <w:r>
-        <w:t>résentant notre humeur ou notre état d’esprit en général.</w:t>
-      </w:r>
+        <w:t>Nous poursuivons ensuite avec une activité brise-glace : un shifumi géant</w:t>
+      </w:r>
+      <w:r>
+        <w:t>, permettant de détendre l’atmosphère, ce qui est important pour la suite de la rétrospective.</w:t>
+      </w:r>
+    </w:p>
+    <w:p>
+      <w:pPr>
+        <w:ind w:firstLine="708"/>
+      </w:pPr>
     </w:p>
     <w:p>
       <w:pPr>
@@ -3872,16 +4406,40 @@
           <w:numId w:val="23"/>
         </w:numPr>
       </w:pPr>
-      <w:bookmarkStart w:id="13" w:name="_Toc120109069"/>
       <w:r>
         <w:t>Recueillir</w:t>
       </w:r>
-      <w:bookmarkEnd w:id="13"/>
+    </w:p>
+    <w:p/>
+    <w:p>
+      <w:pPr>
+        <w:ind w:firstLine="708"/>
+      </w:pPr>
+      <w:r>
+        <w:t>La phase « Recueillir » durera</w:t>
+      </w:r>
+      <w:r>
+        <w:t xml:space="preserve"> une vingtaine de minutes</w:t>
+      </w:r>
+      <w:r>
+        <w:t>. Cette phase est primordiale puisqu’elle constitue la base pour les prochaines étapes. Il faut donc recueillir des visions, ressentis individuels</w:t>
+      </w:r>
+      <w:r>
+        <w:t xml:space="preserve"> </w:t>
+      </w:r>
+      <w:r>
+        <w:t>de la part de l’intégralité des membres de l’équipe projet.</w:t>
+      </w:r>
     </w:p>
     <w:p>
       <w:r>
         <w:tab/>
-        <w:t>Nous avons décidé mixer le principe du « sablier », du « bâton de parole » et de « tableau glad, mad, sad ».</w:t>
+      </w:r>
+      <w:r>
+        <w:t>Pour recueillir ces retours, n</w:t>
+      </w:r>
+      <w:r>
+        <w:t>ous avons décidé mixer le principe du « sablier », du « bâton de parole » et de « tableau glad, mad, sad ».</w:t>
       </w:r>
     </w:p>
     <w:p>
@@ -3895,6 +4453,24 @@
       <w:r>
         <w:t>Le sablier permet de répartir équitablement le temps de parole entre les membres participant à la rétrospective, mais aussi de limiter correctement ce temps pour être le plus efficace possible, encourageant les participants à évoquer les idées les plus importantes.</w:t>
       </w:r>
+      <w:r>
+        <w:t xml:space="preserve"> Nous disposons </w:t>
+      </w:r>
+      <w:r>
+        <w:t>d</w:t>
+      </w:r>
+      <w:r>
+        <w:t>’un</w:t>
+      </w:r>
+      <w:r>
+        <w:t xml:space="preserve"> sablier</w:t>
+      </w:r>
+      <w:r>
+        <w:t xml:space="preserve"> </w:t>
+      </w:r>
+      <w:r>
+        <w:t>s’écoulant en 3 minutes.</w:t>
+      </w:r>
     </w:p>
     <w:p>
       <w:pPr>
@@ -3905,7 +4481,6 @@
         </w:numPr>
       </w:pPr>
       <w:r>
-        <w:lastRenderedPageBreak/>
         <w:t>Le bâton de parole assure qu’un</w:t>
       </w:r>
       <w:r>
@@ -3938,12 +4513,160 @@
       <w:r>
         <w:t xml:space="preserve"> </w:t>
       </w:r>
-      <w:r>
-        <w:t>Nous avons décidé d’utiliser le système des 5 pourquoi</w:t>
-      </w:r>
-      <w:r>
-        <w:t>, puisqu’il permet de résoudre simplement les problèmes que</w:t>
-      </w:r>
+    </w:p>
+    <w:p>
+      <w:pPr>
+        <w:ind w:firstLine="708"/>
+        <w:jc w:val="both"/>
+      </w:pPr>
+      <w:r>
+        <w:t>Avant de commencer l’activité, chaque membre rédige sur 3 Post-It les idées qu’il souhaiterait mettre en avant. Les membres auront ensuite 3 minutes chacun pour déposer ses 3 Post-It en argumentant de manière concise et détaillant un peu plus pourquoi il met en avant ce point.</w:t>
+      </w:r>
+    </w:p>
+    <w:p>
+      <w:pPr>
+        <w:ind w:firstLine="708"/>
+        <w:jc w:val="both"/>
+      </w:pPr>
+      <w:r>
+        <w:t>Ensuite, les idées les plus importantes sur lesquelles il faudra s’attarder sont votées, à l’aide de 3 gommettes par personne maximum. On peut déposer une ou plusieurs gommettes sur une même idée.</w:t>
+      </w:r>
+      <w:r>
+        <w:t xml:space="preserve"> Les 5 idées les plus votées seront alors gardées.</w:t>
+      </w:r>
+    </w:p>
+    <w:p>
+      <w:pPr>
+        <w:pStyle w:val="Paragraphedeliste"/>
+        <w:ind w:left="1068"/>
+      </w:pPr>
+    </w:p>
+    <w:p>
+      <w:pPr>
+        <w:pStyle w:val="Paragraphedeliste"/>
+        <w:keepNext/>
+        <w:keepLines/>
+        <w:numPr>
+          <w:ilvl w:val="2"/>
+          <w:numId w:val="21"/>
+        </w:numPr>
+        <w:spacing w:before="40" w:after="0"/>
+        <w:contextualSpacing w:val="0"/>
+        <w:outlineLvl w:val="2"/>
+        <w:rPr>
+          <w:rFonts w:asciiTheme="majorHAnsi" w:eastAsiaTheme="majorEastAsia" w:hAnsiTheme="majorHAnsi" w:cstheme="majorBidi"/>
+          <w:vanish/>
+          <w:color w:val="1F3763" w:themeColor="accent1" w:themeShade="7F"/>
+          <w:sz w:val="24"/>
+          <w:szCs w:val="24"/>
+        </w:rPr>
+      </w:pPr>
+    </w:p>
+    <w:p>
+      <w:pPr>
+        <w:pStyle w:val="Paragraphedeliste"/>
+        <w:keepNext/>
+        <w:keepLines/>
+        <w:numPr>
+          <w:ilvl w:val="2"/>
+          <w:numId w:val="21"/>
+        </w:numPr>
+        <w:spacing w:before="40" w:after="0"/>
+        <w:contextualSpacing w:val="0"/>
+        <w:outlineLvl w:val="2"/>
+        <w:rPr>
+          <w:rFonts w:asciiTheme="majorHAnsi" w:eastAsiaTheme="majorEastAsia" w:hAnsiTheme="majorHAnsi" w:cstheme="majorBidi"/>
+          <w:vanish/>
+          <w:color w:val="1F3763" w:themeColor="accent1" w:themeShade="7F"/>
+          <w:sz w:val="24"/>
+          <w:szCs w:val="24"/>
+        </w:rPr>
+      </w:pPr>
+    </w:p>
+    <w:p>
+      <w:pPr>
+        <w:pStyle w:val="Paragraphedeliste"/>
+        <w:keepNext/>
+        <w:keepLines/>
+        <w:numPr>
+          <w:ilvl w:val="3"/>
+          <w:numId w:val="21"/>
+        </w:numPr>
+        <w:spacing w:before="40" w:after="0"/>
+        <w:contextualSpacing w:val="0"/>
+        <w:outlineLvl w:val="3"/>
+        <w:rPr>
+          <w:rFonts w:asciiTheme="majorHAnsi" w:eastAsiaTheme="majorEastAsia" w:hAnsiTheme="majorHAnsi" w:cstheme="majorBidi"/>
+          <w:i/>
+          <w:iCs/>
+          <w:vanish/>
+          <w:color w:val="2F5496" w:themeColor="accent1" w:themeShade="BF"/>
+        </w:rPr>
+      </w:pPr>
+    </w:p>
+    <w:p>
+      <w:pPr>
+        <w:pStyle w:val="Paragraphedeliste"/>
+        <w:keepNext/>
+        <w:keepLines/>
+        <w:numPr>
+          <w:ilvl w:val="3"/>
+          <w:numId w:val="21"/>
+        </w:numPr>
+        <w:spacing w:before="40" w:after="0"/>
+        <w:contextualSpacing w:val="0"/>
+        <w:outlineLvl w:val="3"/>
+        <w:rPr>
+          <w:rFonts w:asciiTheme="majorHAnsi" w:eastAsiaTheme="majorEastAsia" w:hAnsiTheme="majorHAnsi" w:cstheme="majorBidi"/>
+          <w:i/>
+          <w:iCs/>
+          <w:vanish/>
+          <w:color w:val="2F5496" w:themeColor="accent1" w:themeShade="BF"/>
+        </w:rPr>
+      </w:pPr>
+    </w:p>
+    <w:p>
+      <w:pPr>
+        <w:pStyle w:val="Titre4"/>
+      </w:pPr>
+      <w:r>
+        <w:t xml:space="preserve">Générer des idées </w:t>
+      </w:r>
+    </w:p>
+    <w:p/>
+    <w:p>
+      <w:pPr>
+        <w:ind w:firstLine="708"/>
+      </w:pPr>
+      <w:r>
+        <w:t>Cette étape durera aussi approximativement 20 minutes</w:t>
+      </w:r>
+      <w:r>
+        <w:t>, et comme précisé précédemment, nous nous concentrerons sur les 5 Post-It conservés. Le but est de comprendre les causes qui ont mené à la nécessité de les mettre en avant.</w:t>
+      </w:r>
+    </w:p>
+    <w:p>
+      <w:pPr>
+        <w:ind w:firstLine="708"/>
+      </w:pPr>
+      <w:r>
+        <w:t>Pour être le plus efficace possible, n</w:t>
+      </w:r>
+      <w:r>
+        <w:t>ous avons décidé d’utiliser le système des 5 pourquoi</w:t>
+      </w:r>
+      <w:r>
+        <w:t>, puisqu’il permet de résoudre simplement les problèmes</w:t>
+      </w:r>
+      <w:r>
+        <w:t>. L’activité consiste à choisir un Post-It (par l’organisateur de la rétrospective), et d’enchainer 5 fois la question « Pourquoi », en notant à chaque fois la réponse avancée. Cela permet en général de revenir à l’origine du problème, et donne une vision avec un léger recul dessus.</w:t>
+      </w:r>
+    </w:p>
+    <w:p>
+      <w:pPr>
+        <w:pStyle w:val="Paragraphedeliste"/>
+        <w:ind w:left="1068"/>
+      </w:pPr>
     </w:p>
     <w:p>
       <w:pPr>
@@ -3957,6 +4680,7 @@
         <w:t>Etablir un plan d’action</w:t>
       </w:r>
     </w:p>
+    <w:p/>
     <w:p>
       <w:pPr>
         <w:ind w:left="708"/>
@@ -4007,6 +4731,7 @@
         <w:t>Le mot gentil</w:t>
       </w:r>
     </w:p>
+    <w:p/>
     <w:p>
       <w:pPr>
         <w:ind w:left="708"/>
@@ -4018,7 +4743,10 @@
         <w:t xml:space="preserve">réunion de rétrospective, </w:t>
       </w:r>
       <w:r>
-        <w:t xml:space="preserve">a tour de rôle, chaque membre de la réunion </w:t>
+        <w:t>à</w:t>
+      </w:r>
+      <w:r>
+        <w:t xml:space="preserve"> tour de rôle, chaque membre de la réunion </w:t>
       </w:r>
       <w:r>
         <w:t>complimente</w:t>
@@ -4040,66 +4768,6 @@
       </w:r>
     </w:p>
     <w:p/>
-    <w:p>
-      <w:r>
-        <w:t>Critères de qualité de ma rétro</w:t>
-      </w:r>
-    </w:p>
-    <w:p>
-      <w:r>
-        <w:t>Collaborative</w:t>
-      </w:r>
-    </w:p>
-    <w:p>
-      <w:r>
-        <w:t>Comment s’assure-t-on que tout le monde peut participer ?</w:t>
-      </w:r>
-    </w:p>
-    <w:p>
-      <w:r>
-        <w:t>Comment s’assurer-t-on que l’on écoute ? Que l’on est bienveillant ?</w:t>
-      </w:r>
-    </w:p>
-    <w:p>
-      <w:r>
-        <w:t>Engageante</w:t>
-      </w:r>
-    </w:p>
-    <w:p>
-      <w:r>
-        <w:t>Comment s’assure-t-on de l’adhésion de chacun ?</w:t>
-      </w:r>
-    </w:p>
-    <w:p>
-      <w:r>
-        <w:t>Comment donne-t-on envie de participer à la rétrospective ?</w:t>
-      </w:r>
-    </w:p>
-    <w:p>
-      <w:r>
-        <w:t>Comment s’assure-t-on que la rétrospective sera utile au projet ?</w:t>
-      </w:r>
-    </w:p>
-    <w:p>
-      <w:r>
-        <w:t>Ludique : pas obligatoire</w:t>
-      </w:r>
-    </w:p>
-    <w:p>
-      <w:r>
-        <w:t>Respecte les 5 étapes définies</w:t>
-      </w:r>
-    </w:p>
-    <w:p>
-      <w:r>
-        <w:t>Respecte le minutage (1h30 à 2h00)</w:t>
-      </w:r>
-    </w:p>
-    <w:p>
-      <w:r>
-        <w:t>Aboutit à un plan d’action réaliste</w:t>
-      </w:r>
-    </w:p>
     <w:sectPr>
       <w:footerReference w:type="even" r:id="rId12"/>
       <w:footerReference w:type="default" r:id="rId13"/>
@@ -7755,6 +8423,72 @@
       <w:szCs w:val="21"/>
     </w:rPr>
   </w:style>
+  <w:style w:type="character" w:styleId="Marquedecommentaire">
+    <w:name w:val="annotation reference"/>
+    <w:basedOn w:val="Policepardfaut"/>
+    <w:uiPriority w:val="99"/>
+    <w:semiHidden/>
+    <w:unhideWhenUsed/>
+    <w:rsid w:val="006265F2"/>
+    <w:rPr>
+      <w:sz w:val="16"/>
+      <w:szCs w:val="16"/>
+    </w:rPr>
+  </w:style>
+  <w:style w:type="paragraph" w:styleId="Commentaire">
+    <w:name w:val="annotation text"/>
+    <w:basedOn w:val="Normal"/>
+    <w:link w:val="CommentaireCar"/>
+    <w:uiPriority w:val="99"/>
+    <w:unhideWhenUsed/>
+    <w:rsid w:val="006265F2"/>
+    <w:pPr>
+      <w:spacing w:line="240" w:lineRule="auto"/>
+    </w:pPr>
+    <w:rPr>
+      <w:sz w:val="20"/>
+      <w:szCs w:val="20"/>
+    </w:rPr>
+  </w:style>
+  <w:style w:type="character" w:customStyle="1" w:styleId="CommentaireCar">
+    <w:name w:val="Commentaire Car"/>
+    <w:basedOn w:val="Policepardfaut"/>
+    <w:link w:val="Commentaire"/>
+    <w:uiPriority w:val="99"/>
+    <w:rsid w:val="006265F2"/>
+    <w:rPr>
+      <w:sz w:val="20"/>
+      <w:szCs w:val="20"/>
+    </w:rPr>
+  </w:style>
+  <w:style w:type="paragraph" w:styleId="Objetducommentaire">
+    <w:name w:val="annotation subject"/>
+    <w:basedOn w:val="Commentaire"/>
+    <w:next w:val="Commentaire"/>
+    <w:link w:val="ObjetducommentaireCar"/>
+    <w:uiPriority w:val="99"/>
+    <w:semiHidden/>
+    <w:unhideWhenUsed/>
+    <w:rsid w:val="006265F2"/>
+    <w:rPr>
+      <w:b/>
+      <w:bCs/>
+    </w:rPr>
+  </w:style>
+  <w:style w:type="character" w:customStyle="1" w:styleId="ObjetducommentaireCar">
+    <w:name w:val="Objet du commentaire Car"/>
+    <w:basedOn w:val="CommentaireCar"/>
+    <w:link w:val="Objetducommentaire"/>
+    <w:uiPriority w:val="99"/>
+    <w:semiHidden/>
+    <w:rsid w:val="006265F2"/>
+    <w:rPr>
+      <w:b/>
+      <w:bCs/>
+      <w:sz w:val="20"/>
+      <w:szCs w:val="20"/>
+    </w:rPr>
+  </w:style>
 </w:styles>
 </file>
 

</xml_diff>

<commit_message>
J'ai mis à jour la table des matières. Ce serait fâcheux de l'oublier.
</commit_message>
<xml_diff>
--- a/Livrables/Gestion/Agilité/MementoAgileProjet3.docx
+++ b/Livrables/Gestion/Agilité/MementoAgileProjet3.docx
@@ -217,6 +217,7 @@
         </w:rPr>
         <w:t xml:space="preserve">Richard </w:t>
       </w:r>
+      <w:proofErr w:type="spellStart"/>
       <w:r>
         <w:rPr>
           <w:sz w:val="32"/>
@@ -224,6 +225,7 @@
         </w:rPr>
         <w:t>Chbeir</w:t>
       </w:r>
+      <w:proofErr w:type="spellEnd"/>
     </w:p>
     <w:p>
       <w:pPr>
@@ -247,13 +249,31 @@
         </w:rPr>
         <w:t xml:space="preserve"> : </w:t>
       </w:r>
+      <w:proofErr w:type="spellStart"/>
       <w:r>
         <w:rPr>
           <w:sz w:val="32"/>
           <w:szCs w:val="32"/>
         </w:rPr>
-        <w:t>Hego Lagunak</w:t>
-      </w:r>
+        <w:t>Hego</w:t>
+      </w:r>
+      <w:proofErr w:type="spellEnd"/>
+      <w:r>
+        <w:rPr>
+          <w:sz w:val="32"/>
+          <w:szCs w:val="32"/>
+        </w:rPr>
+        <w:t xml:space="preserve"> </w:t>
+      </w:r>
+      <w:proofErr w:type="spellStart"/>
+      <w:r>
+        <w:rPr>
+          <w:sz w:val="32"/>
+          <w:szCs w:val="32"/>
+        </w:rPr>
+        <w:t>Lagunak</w:t>
+      </w:r>
+      <w:proofErr w:type="spellEnd"/>
       <w:r>
         <w:rPr>
           <w:sz w:val="32"/>
@@ -333,7 +353,23 @@
           <w:sz w:val="24"/>
           <w:szCs w:val="24"/>
         </w:rPr>
-        <w:t>ET Leho (TP2) et MAURICE Alexandre (TP1), BUT Informatique</w:t>
+        <w:t xml:space="preserve">ET </w:t>
+      </w:r>
+      <w:proofErr w:type="spellStart"/>
+      <w:r>
+        <w:rPr>
+          <w:sz w:val="24"/>
+          <w:szCs w:val="24"/>
+        </w:rPr>
+        <w:t>Leho</w:t>
+      </w:r>
+      <w:proofErr w:type="spellEnd"/>
+      <w:r>
+        <w:rPr>
+          <w:sz w:val="24"/>
+          <w:szCs w:val="24"/>
+        </w:rPr>
+        <w:t xml:space="preserve"> (TP2) et MAURICE Alexandre (TP1), BUT Informatique</w:t>
       </w:r>
       <w:r>
         <w:rPr>
@@ -447,7 +483,7 @@
           <w:r>
             <w:fldChar w:fldCharType="separate"/>
           </w:r>
-          <w:hyperlink w:anchor="_Toc122035312" w:history="1">
+          <w:hyperlink w:anchor="_Toc122040641" w:history="1">
             <w:r>
               <w:rPr>
                 <w:rStyle w:val="Lienhypertexte"/>
@@ -489,7 +525,7 @@
                 <w:noProof/>
                 <w:webHidden/>
               </w:rPr>
-              <w:instrText xml:space="preserve"> PAGEREF _Toc122035312 \h </w:instrText>
+              <w:instrText xml:space="preserve"> PAGEREF _Toc122040641 \h </w:instrText>
             </w:r>
             <w:r>
               <w:rPr>
@@ -533,7 +569,7 @@
               <w:lang w:eastAsia="fr-FR"/>
             </w:rPr>
           </w:pPr>
-          <w:hyperlink w:anchor="_Toc122035313" w:history="1">
+          <w:hyperlink w:anchor="_Toc122040642" w:history="1">
             <w:r>
               <w:rPr>
                 <w:rStyle w:val="Lienhypertexte"/>
@@ -575,7 +611,7 @@
                 <w:noProof/>
                 <w:webHidden/>
               </w:rPr>
-              <w:instrText xml:space="preserve"> PAGEREF _Toc122035313 \h </w:instrText>
+              <w:instrText xml:space="preserve"> PAGEREF _Toc122040642 \h </w:instrText>
             </w:r>
             <w:r>
               <w:rPr>
@@ -619,7 +655,7 @@
               <w:lang w:eastAsia="fr-FR"/>
             </w:rPr>
           </w:pPr>
-          <w:hyperlink w:anchor="_Toc122035314" w:history="1">
+          <w:hyperlink w:anchor="_Toc122040643" w:history="1">
             <w:r>
               <w:rPr>
                 <w:rStyle w:val="Lienhypertexte"/>
@@ -661,7 +697,7 @@
                 <w:noProof/>
                 <w:webHidden/>
               </w:rPr>
-              <w:instrText xml:space="preserve"> PAGEREF _Toc122035314 \h </w:instrText>
+              <w:instrText xml:space="preserve"> PAGEREF _Toc122040643 \h </w:instrText>
             </w:r>
             <w:r>
               <w:rPr>
@@ -705,7 +741,7 @@
               <w:lang w:eastAsia="fr-FR"/>
             </w:rPr>
           </w:pPr>
-          <w:hyperlink w:anchor="_Toc122035315" w:history="1">
+          <w:hyperlink w:anchor="_Toc122040644" w:history="1">
             <w:r>
               <w:rPr>
                 <w:rStyle w:val="Lienhypertexte"/>
@@ -747,7 +783,7 @@
                 <w:noProof/>
                 <w:webHidden/>
               </w:rPr>
-              <w:instrText xml:space="preserve"> PAGEREF _Toc122035315 \h </w:instrText>
+              <w:instrText xml:space="preserve"> PAGEREF _Toc122040644 \h </w:instrText>
             </w:r>
             <w:r>
               <w:rPr>
@@ -791,7 +827,7 @@
               <w:lang w:eastAsia="fr-FR"/>
             </w:rPr>
           </w:pPr>
-          <w:hyperlink w:anchor="_Toc122035316" w:history="1">
+          <w:hyperlink w:anchor="_Toc122040645" w:history="1">
             <w:r>
               <w:rPr>
                 <w:rStyle w:val="Lienhypertexte"/>
@@ -833,7 +869,7 @@
                 <w:noProof/>
                 <w:webHidden/>
               </w:rPr>
-              <w:instrText xml:space="preserve"> PAGEREF _Toc122035316 \h </w:instrText>
+              <w:instrText xml:space="preserve"> PAGEREF _Toc122040645 \h </w:instrText>
             </w:r>
             <w:r>
               <w:rPr>
@@ -877,7 +913,7 @@
               <w:lang w:eastAsia="fr-FR"/>
             </w:rPr>
           </w:pPr>
-          <w:hyperlink w:anchor="_Toc122035317" w:history="1">
+          <w:hyperlink w:anchor="_Toc122040646" w:history="1">
             <w:r>
               <w:rPr>
                 <w:rStyle w:val="Lienhypertexte"/>
@@ -919,7 +955,7 @@
                 <w:noProof/>
                 <w:webHidden/>
               </w:rPr>
-              <w:instrText xml:space="preserve"> PAGEREF _Toc122035317 \h </w:instrText>
+              <w:instrText xml:space="preserve"> PAGEREF _Toc122040646 \h </w:instrText>
             </w:r>
             <w:r>
               <w:rPr>
@@ -963,7 +999,7 @@
               <w:lang w:eastAsia="fr-FR"/>
             </w:rPr>
           </w:pPr>
-          <w:hyperlink w:anchor="_Toc122035318" w:history="1">
+          <w:hyperlink w:anchor="_Toc122040647" w:history="1">
             <w:r>
               <w:rPr>
                 <w:rStyle w:val="Lienhypertexte"/>
@@ -1005,7 +1041,7 @@
                 <w:noProof/>
                 <w:webHidden/>
               </w:rPr>
-              <w:instrText xml:space="preserve"> PAGEREF _Toc122035318 \h </w:instrText>
+              <w:instrText xml:space="preserve"> PAGEREF _Toc122040647 \h </w:instrText>
             </w:r>
             <w:r>
               <w:rPr>
@@ -1049,7 +1085,7 @@
               <w:lang w:eastAsia="fr-FR"/>
             </w:rPr>
           </w:pPr>
-          <w:hyperlink w:anchor="_Toc122035319" w:history="1">
+          <w:hyperlink w:anchor="_Toc122040648" w:history="1">
             <w:r>
               <w:rPr>
                 <w:rStyle w:val="Lienhypertexte"/>
@@ -1091,7 +1127,7 @@
                 <w:noProof/>
                 <w:webHidden/>
               </w:rPr>
-              <w:instrText xml:space="preserve"> PAGEREF _Toc122035319 \h </w:instrText>
+              <w:instrText xml:space="preserve"> PAGEREF _Toc122040648 \h </w:instrText>
             </w:r>
             <w:r>
               <w:rPr>
@@ -1135,7 +1171,7 @@
               <w:lang w:eastAsia="fr-FR"/>
             </w:rPr>
           </w:pPr>
-          <w:hyperlink w:anchor="_Toc122035320" w:history="1">
+          <w:hyperlink w:anchor="_Toc122040649" w:history="1">
             <w:r>
               <w:rPr>
                 <w:rStyle w:val="Lienhypertexte"/>
@@ -1177,7 +1213,7 @@
                 <w:noProof/>
                 <w:webHidden/>
               </w:rPr>
-              <w:instrText xml:space="preserve"> PAGEREF _Toc122035320 \h </w:instrText>
+              <w:instrText xml:space="preserve"> PAGEREF _Toc122040649 \h </w:instrText>
             </w:r>
             <w:r>
               <w:rPr>
@@ -1221,7 +1257,7 @@
               <w:lang w:eastAsia="fr-FR"/>
             </w:rPr>
           </w:pPr>
-          <w:hyperlink w:anchor="_Toc122035321" w:history="1">
+          <w:hyperlink w:anchor="_Toc122040650" w:history="1">
             <w:r>
               <w:rPr>
                 <w:rStyle w:val="Lienhypertexte"/>
@@ -1263,7 +1299,7 @@
                 <w:noProof/>
                 <w:webHidden/>
               </w:rPr>
-              <w:instrText xml:space="preserve"> PAGEREF _Toc122035321 \h </w:instrText>
+              <w:instrText xml:space="preserve"> PAGEREF _Toc122040650 \h </w:instrText>
             </w:r>
             <w:r>
               <w:rPr>
@@ -1307,7 +1343,7 @@
               <w:lang w:eastAsia="fr-FR"/>
             </w:rPr>
           </w:pPr>
-          <w:hyperlink w:anchor="_Toc122035322" w:history="1">
+          <w:hyperlink w:anchor="_Toc122040651" w:history="1">
             <w:r>
               <w:rPr>
                 <w:rStyle w:val="Lienhypertexte"/>
@@ -1349,7 +1385,7 @@
                 <w:noProof/>
                 <w:webHidden/>
               </w:rPr>
-              <w:instrText xml:space="preserve"> PAGEREF _Toc122035322 \h </w:instrText>
+              <w:instrText xml:space="preserve"> PAGEREF _Toc122040651 \h </w:instrText>
             </w:r>
             <w:r>
               <w:rPr>
@@ -1393,7 +1429,7 @@
               <w:lang w:eastAsia="fr-FR"/>
             </w:rPr>
           </w:pPr>
-          <w:hyperlink w:anchor="_Toc122035323" w:history="1">
+          <w:hyperlink w:anchor="_Toc122040652" w:history="1">
             <w:r>
               <w:rPr>
                 <w:rStyle w:val="Lienhypertexte"/>
@@ -1435,7 +1471,7 @@
                 <w:noProof/>
                 <w:webHidden/>
               </w:rPr>
-              <w:instrText xml:space="preserve"> PAGEREF _Toc122035323 \h </w:instrText>
+              <w:instrText xml:space="preserve"> PAGEREF _Toc122040652 \h </w:instrText>
             </w:r>
             <w:r>
               <w:rPr>
@@ -1455,7 +1491,7 @@
                 <w:noProof/>
                 <w:webHidden/>
               </w:rPr>
-              <w:t>7</w:t>
+              <w:t>8</w:t>
             </w:r>
             <w:r>
               <w:rPr>
@@ -1479,7 +1515,7 @@
               <w:lang w:eastAsia="fr-FR"/>
             </w:rPr>
           </w:pPr>
-          <w:hyperlink w:anchor="_Toc122035324" w:history="1">
+          <w:hyperlink w:anchor="_Toc122040653" w:history="1">
             <w:r>
               <w:rPr>
                 <w:rStyle w:val="Lienhypertexte"/>
@@ -1500,7 +1536,7 @@
                 <w:rStyle w:val="Lienhypertexte"/>
                 <w:noProof/>
               </w:rPr>
-              <w:t>A la fin du Sprint (Clôture)</w:t>
+              <w:t>À la fin du Sprint (Clôture)</w:t>
             </w:r>
             <w:r>
               <w:rPr>
@@ -1521,7 +1557,7 @@
                 <w:noProof/>
                 <w:webHidden/>
               </w:rPr>
-              <w:instrText xml:space="preserve"> PAGEREF _Toc122035324 \h </w:instrText>
+              <w:instrText xml:space="preserve"> PAGEREF _Toc122040653 \h </w:instrText>
             </w:r>
             <w:r>
               <w:rPr>
@@ -1541,7 +1577,7 @@
                 <w:noProof/>
                 <w:webHidden/>
               </w:rPr>
-              <w:t>8</w:t>
+              <w:t>9</w:t>
             </w:r>
             <w:r>
               <w:rPr>
@@ -1565,7 +1601,7 @@
               <w:lang w:eastAsia="fr-FR"/>
             </w:rPr>
           </w:pPr>
-          <w:hyperlink w:anchor="_Toc122035325" w:history="1">
+          <w:hyperlink w:anchor="_Toc122040654" w:history="1">
             <w:r>
               <w:rPr>
                 <w:rStyle w:val="Lienhypertexte"/>
@@ -1607,7 +1643,7 @@
                 <w:noProof/>
                 <w:webHidden/>
               </w:rPr>
-              <w:instrText xml:space="preserve"> PAGEREF _Toc122035325 \h </w:instrText>
+              <w:instrText xml:space="preserve"> PAGEREF _Toc122040654 \h </w:instrText>
             </w:r>
             <w:r>
               <w:rPr>
@@ -1627,7 +1663,7 @@
                 <w:noProof/>
                 <w:webHidden/>
               </w:rPr>
-              <w:t>8</w:t>
+              <w:t>9</w:t>
             </w:r>
             <w:r>
               <w:rPr>
@@ -1651,7 +1687,7 @@
               <w:lang w:eastAsia="fr-FR"/>
             </w:rPr>
           </w:pPr>
-          <w:hyperlink w:anchor="_Toc122035326" w:history="1">
+          <w:hyperlink w:anchor="_Toc122040661" w:history="1">
             <w:r>
               <w:rPr>
                 <w:rStyle w:val="Lienhypertexte"/>
@@ -1672,7 +1708,7 @@
                 <w:rStyle w:val="Lienhypertexte"/>
                 <w:noProof/>
               </w:rPr>
-              <w:t>Retrospective</w:t>
+              <w:t>Rétrospective</w:t>
             </w:r>
             <w:r>
               <w:rPr>
@@ -1693,7 +1729,7 @@
                 <w:noProof/>
                 <w:webHidden/>
               </w:rPr>
-              <w:instrText xml:space="preserve"> PAGEREF _Toc122035326 \h </w:instrText>
+              <w:instrText xml:space="preserve"> PAGEREF _Toc122040661 \h </w:instrText>
             </w:r>
             <w:r>
               <w:rPr>
@@ -1713,7 +1749,7 @@
                 <w:noProof/>
                 <w:webHidden/>
               </w:rPr>
-              <w:t>8</w:t>
+              <w:t>10</w:t>
             </w:r>
             <w:r>
               <w:rPr>
@@ -1758,7 +1794,7 @@
           <w:numId w:val="13"/>
         </w:numPr>
       </w:pPr>
-      <w:bookmarkStart w:id="0" w:name="_Toc122035312"/>
+      <w:bookmarkStart w:id="0" w:name="_Toc122040641"/>
       <w:r>
         <w:lastRenderedPageBreak/>
         <w:t>Pitch du projet</w:t>
@@ -1781,7 +1817,23 @@
         <w:jc w:val="both"/>
       </w:pPr>
       <w:r>
-        <w:t>Le parrainage est un évènement annuel réalisé par l'association étudiante Hego Berria (un BDE), dans lequel les étudiants de première année répondent d'abord à un questionnaire rédigé par les membres du BDE. Ensuite, les étudiants de deuxième année sont associés automatiquement (ou en choisissant, en fonction du paramétrage du questionnaire) à un étudiant de 1ère année, créant alors l'association entre le parrain et le filleul.</w:t>
+        <w:t xml:space="preserve">Le parrainage est un évènement annuel réalisé par l'association étudiante </w:t>
+      </w:r>
+      <w:proofErr w:type="spellStart"/>
+      <w:r>
+        <w:t>Hego</w:t>
+      </w:r>
+      <w:proofErr w:type="spellEnd"/>
+      <w:r>
+        <w:t xml:space="preserve"> </w:t>
+      </w:r>
+      <w:proofErr w:type="spellStart"/>
+      <w:r>
+        <w:t>Berria</w:t>
+      </w:r>
+      <w:proofErr w:type="spellEnd"/>
+      <w:r>
+        <w:t xml:space="preserve"> (un BDE), dans lequel les étudiants de première année répondent d'abord à un questionnaire rédigé par les membres du BDE. Ensuite, les étudiants de deuxième année sont associés automatiquement (ou en choisissant, en fonction du paramétrage du questionnaire) à un étudiant de 1ère année, créant alors l'association entre le parrain et le filleul.</w:t>
       </w:r>
     </w:p>
     <w:p>
@@ -1790,7 +1842,23 @@
         <w:jc w:val="both"/>
       </w:pPr>
       <w:r>
-        <w:t>Le bureau des étudiants Hego Berria est une association avec une identité forte, qui commence à développer en parallèle (sans lien avec la SAE) un site web et une application de covoiturage. Faciliter ce système de parrainage peut alors le rendre plus fiable et avenant, en proposant des fonctionnalités ludiques dans un environnement maîtrisé (sans devoir recommencer à chaque fois tous les processus de création du formulaire ou devoir utiliser des applications tierces comme Excel ou Forms de chez Google, dénaturant l'association).</w:t>
+        <w:t xml:space="preserve">Le bureau des étudiants </w:t>
+      </w:r>
+      <w:proofErr w:type="spellStart"/>
+      <w:r>
+        <w:t>Hego</w:t>
+      </w:r>
+      <w:proofErr w:type="spellEnd"/>
+      <w:r>
+        <w:t xml:space="preserve"> </w:t>
+      </w:r>
+      <w:proofErr w:type="spellStart"/>
+      <w:r>
+        <w:t>Berria</w:t>
+      </w:r>
+      <w:proofErr w:type="spellEnd"/>
+      <w:r>
+        <w:t xml:space="preserve"> est une association avec une identité forte, qui commence à développer en parallèle (sans lien avec la SAE) un site web et une application de covoiturage. Faciliter ce système de parrainage peut alors le rendre plus fiable et avenant, en proposant des fonctionnalités ludiques dans un environnement maîtrisé (sans devoir recommencer à chaque fois tous les processus de création du formulaire ou devoir utiliser des applications tierces comme Excel ou Forms de chez Google, dénaturant l'association).</w:t>
       </w:r>
     </w:p>
     <w:p>
@@ -1806,7 +1874,7 @@
           <w:numId w:val="13"/>
         </w:numPr>
       </w:pPr>
-      <w:bookmarkStart w:id="1" w:name="_Toc122035313"/>
+      <w:bookmarkStart w:id="1" w:name="_Toc122040642"/>
       <w:r>
         <w:lastRenderedPageBreak/>
         <w:t>Organisation de l’équipe</w:t>
@@ -1822,7 +1890,7 @@
           <w:numId w:val="13"/>
         </w:numPr>
       </w:pPr>
-      <w:bookmarkStart w:id="2" w:name="_Toc122035314"/>
+      <w:bookmarkStart w:id="2" w:name="_Toc122040643"/>
       <w:r>
         <w:t>Le Scrum Master</w:t>
       </w:r>
@@ -1886,10 +1954,15 @@
           <w:numId w:val="13"/>
         </w:numPr>
       </w:pPr>
-      <w:bookmarkStart w:id="3" w:name="_Toc122035315"/>
-      <w:r>
-        <w:t>Le Product Owner</w:t>
-      </w:r>
+      <w:bookmarkStart w:id="3" w:name="_Toc122040644"/>
+      <w:r>
+        <w:t xml:space="preserve">Le Product </w:t>
+      </w:r>
+      <w:proofErr w:type="spellStart"/>
+      <w:r>
+        <w:t>Owner</w:t>
+      </w:r>
+      <w:proofErr w:type="spellEnd"/>
       <w:r>
         <w:t xml:space="preserve"> (PO)</w:t>
       </w:r>
@@ -1940,6 +2013,7 @@
         </w:rPr>
         <w:t xml:space="preserve"> </w:t>
       </w:r>
+      <w:proofErr w:type="spellStart"/>
       <w:r>
         <w:rPr>
           <w:i/>
@@ -1954,6 +2028,7 @@
         </w:rPr>
         <w:t>acklog</w:t>
       </w:r>
+      <w:proofErr w:type="spellEnd"/>
       <w:r>
         <w:t>. Il doit s’assurer que le projet est bien compris, nécessitant implication et disponibilité, pour donner un maximum d’informations à l’équipe de développement</w:t>
       </w:r>
@@ -2016,7 +2091,7 @@
           <w:numId w:val="13"/>
         </w:numPr>
       </w:pPr>
-      <w:bookmarkStart w:id="4" w:name="_Toc122035316"/>
+      <w:bookmarkStart w:id="4" w:name="_Toc122040645"/>
       <w:r>
         <w:t>L’équipe de développement</w:t>
       </w:r>
@@ -2029,7 +2104,15 @@
         <w:jc w:val="both"/>
       </w:pPr>
       <w:r>
-        <w:t>Elle est le cœur même de la méthode Scrum, et doit être auto-organisée, spécialisée dans ces technologies, et donc dans de multiples domaines, et enfin, autonome. Elle ne doit écouter que ses instructions et celles données par le PO, en choisissant de bonnes pratiques de programmation, pour développer de manière itérative et incrémentale, facilitant au passage l’intégration continue.</w:t>
+        <w:t xml:space="preserve">Elle est le cœur même de la méthode Scrum, et doit être </w:t>
+      </w:r>
+      <w:proofErr w:type="spellStart"/>
+      <w:r>
+        <w:t>auto-organisée</w:t>
+      </w:r>
+      <w:proofErr w:type="spellEnd"/>
+      <w:r>
+        <w:t>, spécialisée dans ces technologies, et donc dans de multiples domaines, et enfin, autonome. Elle ne doit écouter que ses instructions et celles données par le PO, en choisissant de bonnes pratiques de programmation, pour développer de manière itérative et incrémentale, facilitant au passage l’intégration continue.</w:t>
       </w:r>
       <w:r>
         <w:t xml:space="preserve"> Les développeurs créent la valeur de l’application</w:t>
@@ -2053,7 +2136,15 @@
         <w:t>R</w:t>
       </w:r>
       <w:r>
-        <w:t>ET Leho et MAURICE Alexandre.</w:t>
+        <w:t xml:space="preserve">ET </w:t>
+      </w:r>
+      <w:proofErr w:type="spellStart"/>
+      <w:r>
+        <w:t>Leho</w:t>
+      </w:r>
+      <w:proofErr w:type="spellEnd"/>
+      <w:r>
+        <w:t xml:space="preserve"> et MAURICE Alexandre.</w:t>
       </w:r>
     </w:p>
     <w:p>
@@ -2354,6 +2445,7 @@
                 <w:szCs w:val="24"/>
               </w:rPr>
             </w:pPr>
+            <w:proofErr w:type="spellStart"/>
             <w:r>
               <w:rPr>
                 <w:sz w:val="24"/>
@@ -2361,6 +2453,7 @@
               </w:rPr>
               <w:t>Leho</w:t>
             </w:r>
+            <w:proofErr w:type="spellEnd"/>
           </w:p>
         </w:tc>
         <w:tc>
@@ -2765,7 +2858,7 @@
           <w:numId w:val="13"/>
         </w:numPr>
       </w:pPr>
-      <w:bookmarkStart w:id="5" w:name="_Toc122035317"/>
+      <w:bookmarkStart w:id="5" w:name="_Toc122040646"/>
       <w:r>
         <w:t>Mise en place des rituels</w:t>
       </w:r>
@@ -2780,7 +2873,7 @@
           <w:numId w:val="13"/>
         </w:numPr>
       </w:pPr>
-      <w:bookmarkStart w:id="6" w:name="_Toc122035318"/>
+      <w:bookmarkStart w:id="6" w:name="_Toc122040647"/>
       <w:r>
         <w:t>Avant le sprint</w:t>
       </w:r>
@@ -2798,9 +2891,17 @@
           <w:numId w:val="13"/>
         </w:numPr>
       </w:pPr>
-      <w:bookmarkStart w:id="7" w:name="_Toc122035319"/>
-      <w:r>
-        <w:t>Guide d’écriture des Users Stories</w:t>
+      <w:bookmarkStart w:id="7" w:name="_Toc122040648"/>
+      <w:r>
+        <w:t xml:space="preserve">Guide d’écriture des </w:t>
+      </w:r>
+      <w:proofErr w:type="spellStart"/>
+      <w:r>
+        <w:t>Users</w:t>
+      </w:r>
+      <w:proofErr w:type="spellEnd"/>
+      <w:r>
+        <w:t xml:space="preserve"> Stories</w:t>
       </w:r>
       <w:bookmarkEnd w:id="7"/>
     </w:p>
@@ -2810,11 +2911,16 @@
         <w:t>Nous définirons nos</w:t>
       </w:r>
       <w:r>
-        <w:t xml:space="preserve"> User</w:t>
+        <w:t xml:space="preserve"> </w:t>
+      </w:r>
+      <w:proofErr w:type="spellStart"/>
+      <w:r>
+        <w:t>User</w:t>
       </w:r>
       <w:r>
         <w:t>s</w:t>
       </w:r>
+      <w:proofErr w:type="spellEnd"/>
       <w:r>
         <w:t xml:space="preserve"> Stor</w:t>
       </w:r>
@@ -2870,7 +2976,15 @@
         <w:t>. Nous avons choisi ces ordres de grandeur puisqu’ils nous paraissent plus facile estimer comme nous avons l’habitude de les manipuler, et la somme totale est simplifiée aussi.</w:t>
       </w:r>
       <w:r>
-        <w:t xml:space="preserve"> Il y a aussi une charge « ? » si jamais la User Story a une complexité vraiment floue pour tous les membres de l’équipe.</w:t>
+        <w:t xml:space="preserve"> Il y a aussi une charge « ? » si jamais </w:t>
+      </w:r>
+      <w:proofErr w:type="gramStart"/>
+      <w:r>
+        <w:t>la User</w:t>
+      </w:r>
+      <w:proofErr w:type="gramEnd"/>
+      <w:r>
+        <w:t xml:space="preserve"> Story a une complexité vraiment floue pour tous les membres de l’équipe.</w:t>
       </w:r>
     </w:p>
     <w:p>
@@ -2878,7 +2992,15 @@
         <w:t xml:space="preserve">- </w:t>
       </w:r>
       <w:r>
-        <w:t xml:space="preserve">Toutes ces Users Stories sont représentées sur </w:t>
+        <w:t xml:space="preserve">Toutes ces </w:t>
+      </w:r>
+      <w:proofErr w:type="spellStart"/>
+      <w:r>
+        <w:t>Users</w:t>
+      </w:r>
+      <w:proofErr w:type="spellEnd"/>
+      <w:r>
+        <w:t xml:space="preserve"> Stories sont représentées sur </w:t>
       </w:r>
       <w:r>
         <w:t xml:space="preserve">des </w:t>
@@ -2895,11 +3017,24 @@
       <w:r>
         <w:t xml:space="preserve">t de couleurs différentes : </w:t>
       </w:r>
-      <w:r>
-        <w:t>Technical Stories en rose,</w:t>
-      </w:r>
-      <w:r>
-        <w:t xml:space="preserve"> Users Stories en bleu, les Correctifs en rouge et en vert les </w:t>
+      <w:proofErr w:type="spellStart"/>
+      <w:r>
+        <w:t>Technical</w:t>
+      </w:r>
+      <w:proofErr w:type="spellEnd"/>
+      <w:r>
+        <w:t xml:space="preserve"> Stories en rose,</w:t>
+      </w:r>
+      <w:r>
+        <w:t xml:space="preserve"> </w:t>
+      </w:r>
+      <w:proofErr w:type="spellStart"/>
+      <w:r>
+        <w:t>Users</w:t>
+      </w:r>
+      <w:proofErr w:type="spellEnd"/>
+      <w:r>
+        <w:t xml:space="preserve"> Stories en bleu, les Correctifs en rouge et en vert les </w:t>
       </w:r>
       <w:r>
         <w:t>tâches diverses</w:t>
@@ -3006,10 +3141,18 @@
         <w:t>sur notre Scrum</w:t>
       </w:r>
       <w:r>
-        <w:t xml:space="preserve"> B</w:t>
-      </w:r>
-      <w:r>
-        <w:t>oard :</w:t>
+        <w:t xml:space="preserve"> </w:t>
+      </w:r>
+      <w:proofErr w:type="spellStart"/>
+      <w:r>
+        <w:t>B</w:t>
+      </w:r>
+      <w:r>
+        <w:t>oard</w:t>
+      </w:r>
+      <w:proofErr w:type="spellEnd"/>
+      <w:r>
+        <w:t> :</w:t>
       </w:r>
     </w:p>
     <w:p>
@@ -3090,7 +3233,15 @@
         <w:t xml:space="preserve">À chaque Post-It nous associons une </w:t>
       </w:r>
       <w:r>
-        <w:t>fiche descriptive avec le contenu de la User Story.</w:t>
+        <w:t xml:space="preserve">fiche descriptive avec le contenu de </w:t>
+      </w:r>
+      <w:proofErr w:type="gramStart"/>
+      <w:r>
+        <w:t>la User</w:t>
+      </w:r>
+      <w:proofErr w:type="gramEnd"/>
+      <w:r>
+        <w:t xml:space="preserve"> Story.</w:t>
       </w:r>
     </w:p>
     <w:p>
@@ -3255,7 +3406,23 @@
               <w:t>Je veux</w:t>
             </w:r>
             <w:r>
-              <w:t xml:space="preserve"> me connecter à Hego Lagunak,</w:t>
+              <w:t xml:space="preserve"> me connecter à </w:t>
+            </w:r>
+            <w:proofErr w:type="spellStart"/>
+            <w:r>
+              <w:t>Hego</w:t>
+            </w:r>
+            <w:proofErr w:type="spellEnd"/>
+            <w:r>
+              <w:t xml:space="preserve"> </w:t>
+            </w:r>
+            <w:proofErr w:type="spellStart"/>
+            <w:r>
+              <w:t>Lagunak</w:t>
+            </w:r>
+            <w:proofErr w:type="spellEnd"/>
+            <w:r>
+              <w:t>,</w:t>
             </w:r>
           </w:p>
           <w:p>
@@ -3313,7 +3480,15 @@
               <w:t xml:space="preserve"> j’accède </w:t>
             </w:r>
             <w:r>
-              <w:t xml:space="preserve">à la page connexion.php </w:t>
+              <w:t xml:space="preserve">à la page </w:t>
+            </w:r>
+            <w:proofErr w:type="spellStart"/>
+            <w:r>
+              <w:t>connexion.php</w:t>
+            </w:r>
+            <w:proofErr w:type="spellEnd"/>
+            <w:r>
+              <w:t xml:space="preserve"> </w:t>
             </w:r>
           </w:p>
           <w:p>
@@ -3399,7 +3574,7 @@
           <w:numId w:val="13"/>
         </w:numPr>
       </w:pPr>
-      <w:bookmarkStart w:id="8" w:name="_Toc122035320"/>
+      <w:bookmarkStart w:id="8" w:name="_Toc122040649"/>
       <w:r>
         <w:t>Guide d’estimation des U</w:t>
       </w:r>
@@ -3422,7 +3597,15 @@
         <w:ind w:firstLine="708"/>
       </w:pPr>
       <w:r>
-        <w:t>- On discute de la User Story</w:t>
+        <w:t xml:space="preserve">- On discute de </w:t>
+      </w:r>
+      <w:proofErr w:type="gramStart"/>
+      <w:r>
+        <w:t>la User</w:t>
+      </w:r>
+      <w:proofErr w:type="gramEnd"/>
+      <w:r>
+        <w:t xml:space="preserve"> Story</w:t>
       </w:r>
     </w:p>
     <w:p>
@@ -3484,7 +3667,7 @@
           <w:numId w:val="13"/>
         </w:numPr>
       </w:pPr>
-      <w:bookmarkStart w:id="9" w:name="_Toc122035321"/>
+      <w:bookmarkStart w:id="9" w:name="_Toc122040650"/>
       <w:r>
         <w:t>Pendant le sprint (Réalisation)</w:t>
       </w:r>
@@ -3499,11 +3682,16 @@
           <w:numId w:val="13"/>
         </w:numPr>
       </w:pPr>
-      <w:bookmarkStart w:id="10" w:name="_Toc122035322"/>
-      <w:r>
-        <w:t>Daily-meeting</w:t>
+      <w:bookmarkStart w:id="10" w:name="_Toc122040651"/>
+      <w:r>
+        <w:t>Daily-</w:t>
+      </w:r>
+      <w:proofErr w:type="gramStart"/>
+      <w:r>
+        <w:t>meeting</w:t>
       </w:r>
       <w:bookmarkEnd w:id="10"/>
+      <w:proofErr w:type="gramEnd"/>
     </w:p>
     <w:p/>
     <w:p>
@@ -3511,7 +3699,23 @@
         <w:ind w:firstLine="708"/>
       </w:pPr>
       <w:r>
-        <w:t>Un daily-meeting est r</w:t>
+        <w:t xml:space="preserve">Un </w:t>
+      </w:r>
+      <w:proofErr w:type="spellStart"/>
+      <w:r>
+        <w:t>daily</w:t>
+      </w:r>
+      <w:proofErr w:type="spellEnd"/>
+      <w:r>
+        <w:t>-</w:t>
+      </w:r>
+      <w:proofErr w:type="gramStart"/>
+      <w:r>
+        <w:t>meeting</w:t>
+      </w:r>
+      <w:proofErr w:type="gramEnd"/>
+      <w:r>
+        <w:t xml:space="preserve"> est r</w:t>
       </w:r>
       <w:r>
         <w:t>é</w:t>
@@ -3543,10 +3747,18 @@
           <w:numId w:val="13"/>
         </w:numPr>
       </w:pPr>
-      <w:bookmarkStart w:id="11" w:name="_Toc122035323"/>
+      <w:bookmarkStart w:id="11" w:name="_Toc122040652"/>
       <w:r>
         <w:lastRenderedPageBreak/>
-        <w:t>Tableau des tâches et burndown chart</w:t>
+        <w:t xml:space="preserve">Tableau des tâches et </w:t>
+      </w:r>
+      <w:proofErr w:type="spellStart"/>
+      <w:r>
+        <w:t>burndown</w:t>
+      </w:r>
+      <w:proofErr w:type="spellEnd"/>
+      <w:r>
+        <w:t xml:space="preserve"> chart</w:t>
       </w:r>
       <w:bookmarkEnd w:id="11"/>
     </w:p>
@@ -3651,7 +3863,15 @@
         </w:numPr>
       </w:pPr>
       <w:r>
-        <w:t xml:space="preserve">TODO : Les Users Stories </w:t>
+        <w:t xml:space="preserve">TODO : Les </w:t>
+      </w:r>
+      <w:proofErr w:type="spellStart"/>
+      <w:r>
+        <w:t>Users</w:t>
+      </w:r>
+      <w:proofErr w:type="spellEnd"/>
+      <w:r>
+        <w:t xml:space="preserve"> Stories </w:t>
       </w:r>
       <w:r>
         <w:t>à</w:t>
@@ -3672,7 +3892,15 @@
         </w:numPr>
       </w:pPr>
       <w:r>
-        <w:t>PROGRESS : Les Users stories commencé</w:t>
+        <w:t xml:space="preserve">PROGRESS : Les </w:t>
+      </w:r>
+      <w:proofErr w:type="spellStart"/>
+      <w:r>
+        <w:t>Users</w:t>
+      </w:r>
+      <w:proofErr w:type="spellEnd"/>
+      <w:r>
+        <w:t xml:space="preserve"> stories commencé</w:t>
       </w:r>
       <w:r>
         <w:t>es</w:t>
@@ -3690,7 +3918,15 @@
         </w:numPr>
       </w:pPr>
       <w:r>
-        <w:t>TO TEST : Les Users stories en attente d</w:t>
+        <w:t xml:space="preserve">TO TEST : Les </w:t>
+      </w:r>
+      <w:proofErr w:type="spellStart"/>
+      <w:r>
+        <w:t>Users</w:t>
+      </w:r>
+      <w:proofErr w:type="spellEnd"/>
+      <w:r>
+        <w:t xml:space="preserve"> stories en attente d</w:t>
       </w:r>
       <w:r>
         <w:t>’être testé</w:t>
@@ -3705,7 +3941,23 @@
         </w:numPr>
       </w:pPr>
       <w:r>
-        <w:t>TESTING : Les Users stories en cours de test. En fonction des résultats des tests, les Users Stories peuvent ensuite être placé dans DONE ou être replacé dans une colonne précédente.</w:t>
+        <w:t xml:space="preserve">TESTING : Les </w:t>
+      </w:r>
+      <w:proofErr w:type="spellStart"/>
+      <w:r>
+        <w:t>Users</w:t>
+      </w:r>
+      <w:proofErr w:type="spellEnd"/>
+      <w:r>
+        <w:t xml:space="preserve"> stories en cours de test. En fonction des résultats des tests, les </w:t>
+      </w:r>
+      <w:proofErr w:type="spellStart"/>
+      <w:r>
+        <w:t>Users</w:t>
+      </w:r>
+      <w:proofErr w:type="spellEnd"/>
+      <w:r>
+        <w:t xml:space="preserve"> Stories peuvent ensuite être placé dans DONE ou être replacé dans une colonne précédente.</w:t>
       </w:r>
     </w:p>
     <w:p>
@@ -3717,7 +3969,15 @@
         </w:numPr>
       </w:pPr>
       <w:r>
-        <w:t>DONE : Les Users stories terminé</w:t>
+        <w:t xml:space="preserve">DONE : Les </w:t>
+      </w:r>
+      <w:proofErr w:type="spellStart"/>
+      <w:r>
+        <w:t>Users</w:t>
+      </w:r>
+      <w:proofErr w:type="spellEnd"/>
+      <w:r>
+        <w:t xml:space="preserve"> stories terminé</w:t>
       </w:r>
       <w:r>
         <w:t>es</w:t>
@@ -3758,7 +4018,15 @@
         <w:t xml:space="preserve"> sera créée</w:t>
       </w:r>
       <w:r>
-        <w:t xml:space="preserve"> pour y glisser toutes les Users Stories à l’arrêt</w:t>
+        <w:t xml:space="preserve"> pour y glisser toutes les </w:t>
+      </w:r>
+      <w:proofErr w:type="spellStart"/>
+      <w:r>
+        <w:t>Users</w:t>
+      </w:r>
+      <w:proofErr w:type="spellEnd"/>
+      <w:r>
+        <w:t xml:space="preserve"> Stories à l’arrêt</w:t>
       </w:r>
       <w:r>
         <w:t xml:space="preserve"> (au moment de la capture la zone de « pause » n’était pas faite puisque nous travaillions sur toutes les </w:t>
@@ -3772,7 +4040,15 @@
     </w:p>
     <w:p>
       <w:r>
-        <w:t xml:space="preserve">Pour terminer, un Burndown chart </w:t>
+        <w:t xml:space="preserve">Pour terminer, un </w:t>
+      </w:r>
+      <w:proofErr w:type="spellStart"/>
+      <w:r>
+        <w:t>Burndown</w:t>
+      </w:r>
+      <w:proofErr w:type="spellEnd"/>
+      <w:r>
+        <w:t xml:space="preserve"> chart </w:t>
       </w:r>
       <w:r>
         <w:t xml:space="preserve">a été </w:t>
@@ -3794,9 +4070,11 @@
       <w:r>
         <w:t xml:space="preserve">Exemple de formalisation visuelle du </w:t>
       </w:r>
+      <w:proofErr w:type="spellStart"/>
       <w:r>
         <w:t>Burndown</w:t>
       </w:r>
+      <w:proofErr w:type="spellEnd"/>
       <w:r>
         <w:t xml:space="preserve"> chart</w:t>
       </w:r>
@@ -3881,7 +4159,7 @@
           <w:numId w:val="13"/>
         </w:numPr>
       </w:pPr>
-      <w:bookmarkStart w:id="12" w:name="_Toc122035324"/>
+      <w:bookmarkStart w:id="12" w:name="_Toc122040653"/>
       <w:r>
         <w:lastRenderedPageBreak/>
         <w:t>À</w:t>
@@ -3915,7 +4193,7 @@
           <w:numId w:val="23"/>
         </w:numPr>
       </w:pPr>
-      <w:bookmarkStart w:id="13" w:name="_Toc122035325"/>
+      <w:bookmarkStart w:id="13" w:name="_Toc122040654"/>
       <w:r>
         <w:t>Livraison</w:t>
       </w:r>
@@ -3946,13 +4224,31 @@
       <w:r>
         <w:t xml:space="preserve">un point sur notre </w:t>
       </w:r>
+      <w:proofErr w:type="spellStart"/>
       <w:r>
         <w:rPr>
           <w:i/>
           <w:iCs/>
         </w:rPr>
-        <w:t>backlog product</w:t>
-      </w:r>
+        <w:t>backlog</w:t>
+      </w:r>
+      <w:proofErr w:type="spellEnd"/>
+      <w:r>
+        <w:rPr>
+          <w:i/>
+          <w:iCs/>
+        </w:rPr>
+        <w:t xml:space="preserve"> </w:t>
+      </w:r>
+      <w:proofErr w:type="spellStart"/>
+      <w:r>
+        <w:rPr>
+          <w:i/>
+          <w:iCs/>
+        </w:rPr>
+        <w:t>product</w:t>
+      </w:r>
+      <w:proofErr w:type="spellEnd"/>
       <w:r>
         <w:t>.</w:t>
       </w:r>
@@ -3984,6 +4280,10 @@
           <w:szCs w:val="32"/>
         </w:rPr>
       </w:pPr>
+      <w:bookmarkStart w:id="14" w:name="_Toc122040632"/>
+      <w:bookmarkStart w:id="15" w:name="_Toc122040655"/>
+      <w:bookmarkEnd w:id="14"/>
+      <w:bookmarkEnd w:id="15"/>
     </w:p>
     <w:p>
       <w:pPr>
@@ -4006,6 +4306,10 @@
           <w:szCs w:val="32"/>
         </w:rPr>
       </w:pPr>
+      <w:bookmarkStart w:id="16" w:name="_Toc122040633"/>
+      <w:bookmarkStart w:id="17" w:name="_Toc122040656"/>
+      <w:bookmarkEnd w:id="16"/>
+      <w:bookmarkEnd w:id="17"/>
     </w:p>
     <w:p>
       <w:pPr>
@@ -4028,6 +4332,10 @@
           <w:szCs w:val="26"/>
         </w:rPr>
       </w:pPr>
+      <w:bookmarkStart w:id="18" w:name="_Toc122040634"/>
+      <w:bookmarkStart w:id="19" w:name="_Toc122040657"/>
+      <w:bookmarkEnd w:id="18"/>
+      <w:bookmarkEnd w:id="19"/>
     </w:p>
     <w:p>
       <w:pPr>
@@ -4050,6 +4358,10 @@
           <w:szCs w:val="26"/>
         </w:rPr>
       </w:pPr>
+      <w:bookmarkStart w:id="20" w:name="_Toc122040635"/>
+      <w:bookmarkStart w:id="21" w:name="_Toc122040658"/>
+      <w:bookmarkEnd w:id="20"/>
+      <w:bookmarkEnd w:id="21"/>
     </w:p>
     <w:p>
       <w:pPr>
@@ -4072,6 +4384,10 @@
           <w:szCs w:val="26"/>
         </w:rPr>
       </w:pPr>
+      <w:bookmarkStart w:id="22" w:name="_Toc122040636"/>
+      <w:bookmarkStart w:id="23" w:name="_Toc122040659"/>
+      <w:bookmarkEnd w:id="22"/>
+      <w:bookmarkEnd w:id="23"/>
     </w:p>
     <w:p>
       <w:pPr>
@@ -4094,6 +4410,10 @@
           <w:szCs w:val="24"/>
         </w:rPr>
       </w:pPr>
+      <w:bookmarkStart w:id="24" w:name="_Toc122040637"/>
+      <w:bookmarkStart w:id="25" w:name="_Toc122040660"/>
+      <w:bookmarkEnd w:id="24"/>
+      <w:bookmarkEnd w:id="25"/>
     </w:p>
     <w:p>
       <w:pPr>
@@ -4116,7 +4436,15 @@
         <w:jc w:val="both"/>
       </w:pPr>
       <w:r>
-        <w:t>Le Scrum Master, le Product Owner (Pierre DAVID)</w:t>
+        <w:t xml:space="preserve">Le Scrum Master, le Product </w:t>
+      </w:r>
+      <w:proofErr w:type="spellStart"/>
+      <w:r>
+        <w:t>Owner</w:t>
+      </w:r>
+      <w:proofErr w:type="spellEnd"/>
+      <w:r>
+        <w:t xml:space="preserve"> (Pierre DAVID)</w:t>
       </w:r>
       <w:r>
         <w:t xml:space="preserve"> et les membres de l’équipe Scrum participeront obligatoirement à la livraison. Il y a aussi l’éventualité d’inviter l’intégralité des membres du BDE, représentant le client.</w:t>
@@ -4199,7 +4527,15 @@
         <w:t>Finalement, l’organisateur de la livraison évoquera la vision de l’équipe sur la suite du projet, les éventuels dangers (si on peut le dire) et craintes, ce qui se passe mieux que prévu etc.</w:t>
       </w:r>
       <w:r>
-        <w:t>, potentiellement à l’aide de supports comme des indicateurs révélateurs (burndown chart).</w:t>
+        <w:t>, potentiellement à l’aide de supports comme des indicateurs révélateurs (</w:t>
+      </w:r>
+      <w:proofErr w:type="spellStart"/>
+      <w:r>
+        <w:t>burndown</w:t>
+      </w:r>
+      <w:proofErr w:type="spellEnd"/>
+      <w:r>
+        <w:t xml:space="preserve"> chart).</w:t>
       </w:r>
     </w:p>
     <w:p>
@@ -4235,7 +4571,15 @@
         <w:jc w:val="both"/>
       </w:pPr>
       <w:r>
-        <w:t>Le Product Owner fait ses retours et valide ou non toute ou partie des User Stories</w:t>
+        <w:t xml:space="preserve">Le Product </w:t>
+      </w:r>
+      <w:proofErr w:type="spellStart"/>
+      <w:r>
+        <w:t>Owner</w:t>
+      </w:r>
+      <w:proofErr w:type="spellEnd"/>
+      <w:r>
+        <w:t xml:space="preserve"> fait ses retours et valide ou non toute ou partie des User Stories</w:t>
       </w:r>
       <w:r>
         <w:t>, qui devront être reconsidérées par l’équipe projet si jamais elles sont refusées.</w:t>
@@ -4247,7 +4591,23 @@
         <w:jc w:val="both"/>
       </w:pPr>
       <w:r>
-        <w:t>Nous prenons aussi des retours d’utilisateurs ainsi que leurs pistes d’amélioration. Leur énonciation à l’oral peut permettre de révéler un élément majeur qui aurait échappé à l’équipe ou au Product Owner, permettant d’éviter une incompréhension ou danger imminent. Cela peut aussi donner une idée au Product Owner, qui pourrait faire reconsidérer le contrat avec l’accord de l’équipe.</w:t>
+        <w:t xml:space="preserve">Nous prenons aussi des retours d’utilisateurs ainsi que leurs pistes d’amélioration. Leur énonciation à l’oral peut permettre de révéler un élément majeur qui aurait échappé à l’équipe ou au Product </w:t>
+      </w:r>
+      <w:proofErr w:type="spellStart"/>
+      <w:r>
+        <w:t>Owner</w:t>
+      </w:r>
+      <w:proofErr w:type="spellEnd"/>
+      <w:r>
+        <w:t xml:space="preserve">, permettant d’éviter une incompréhension ou danger imminent. Cela peut aussi donner une idée au Product </w:t>
+      </w:r>
+      <w:proofErr w:type="spellStart"/>
+      <w:r>
+        <w:t>Owner</w:t>
+      </w:r>
+      <w:proofErr w:type="spellEnd"/>
+      <w:r>
+        <w:t>, qui pourrait faire reconsidérer le contrat avec l’accord de l’équipe.</w:t>
       </w:r>
     </w:p>
     <w:p>
@@ -4258,10 +4618,12 @@
           <w:numId w:val="23"/>
         </w:numPr>
       </w:pPr>
+      <w:bookmarkStart w:id="26" w:name="_Toc122040661"/>
       <w:r>
         <w:lastRenderedPageBreak/>
         <w:t>Rétrospective</w:t>
       </w:r>
+      <w:bookmarkEnd w:id="26"/>
     </w:p>
     <w:p/>
     <w:p>
@@ -4326,6 +4688,7 @@
       <w:r>
         <w:t xml:space="preserve">Nous avons légèrement aménagé le concept de </w:t>
       </w:r>
+      <w:proofErr w:type="spellStart"/>
       <w:r>
         <w:rPr>
           <w:i/>
@@ -4333,6 +4696,7 @@
         </w:rPr>
         <w:t>Moodboard</w:t>
       </w:r>
+      <w:proofErr w:type="spellEnd"/>
       <w:r>
         <w:t xml:space="preserve"> dans une activité nommée « </w:t>
       </w:r>
@@ -4364,8 +4728,13 @@
         <w:t>respectant</w:t>
       </w:r>
       <w:r>
-        <w:t xml:space="preserve"> les intérêts majeurs du Moodboard</w:t>
-      </w:r>
+        <w:t xml:space="preserve"> les intérêts majeurs du </w:t>
+      </w:r>
+      <w:proofErr w:type="spellStart"/>
+      <w:r>
+        <w:t>Moodboard</w:t>
+      </w:r>
+      <w:proofErr w:type="spellEnd"/>
       <w:r>
         <w:t xml:space="preserve">, </w:t>
       </w:r>
@@ -4439,7 +4808,31 @@
         <w:t>Pour recueillir ces retours, n</w:t>
       </w:r>
       <w:r>
-        <w:t>ous avons décidé mixer le principe du « sablier », du « bâton de parole » et de « tableau glad, mad, sad ».</w:t>
+        <w:t xml:space="preserve">ous avons décidé mixer le principe du « sablier », du « bâton de parole » et de « tableau </w:t>
+      </w:r>
+      <w:proofErr w:type="spellStart"/>
+      <w:r>
+        <w:t>glad</w:t>
+      </w:r>
+      <w:proofErr w:type="spellEnd"/>
+      <w:r>
+        <w:t xml:space="preserve">, </w:t>
+      </w:r>
+      <w:proofErr w:type="spellStart"/>
+      <w:r>
+        <w:t>mad</w:t>
+      </w:r>
+      <w:proofErr w:type="spellEnd"/>
+      <w:r>
+        <w:t xml:space="preserve">, </w:t>
+      </w:r>
+      <w:proofErr w:type="spellStart"/>
+      <w:r>
+        <w:t>sad</w:t>
+      </w:r>
+      <w:proofErr w:type="spellEnd"/>
+      <w:r>
+        <w:t> ».</w:t>
       </w:r>
     </w:p>
     <w:p>
@@ -4508,7 +4901,31 @@
         <w:t>Le tableau</w:t>
       </w:r>
       <w:r>
-        <w:t xml:space="preserve"> « glad, mad, sad » permet de catégoriser les points évoqués en catégorie, et permettra un traitement plus facile par la suite.</w:t>
+        <w:t xml:space="preserve"> « </w:t>
+      </w:r>
+      <w:proofErr w:type="spellStart"/>
+      <w:r>
+        <w:t>glad</w:t>
+      </w:r>
+      <w:proofErr w:type="spellEnd"/>
+      <w:r>
+        <w:t xml:space="preserve">, </w:t>
+      </w:r>
+      <w:proofErr w:type="spellStart"/>
+      <w:r>
+        <w:t>mad</w:t>
+      </w:r>
+      <w:proofErr w:type="spellEnd"/>
+      <w:r>
+        <w:t xml:space="preserve">, </w:t>
+      </w:r>
+      <w:proofErr w:type="spellStart"/>
+      <w:r>
+        <w:t>sad</w:t>
+      </w:r>
+      <w:proofErr w:type="spellEnd"/>
+      <w:r>
+        <w:t> » permet de catégoriser les points évoqués en catégorie, et permettra un traitement plus facile par la suite.</w:t>
       </w:r>
       <w:r>
         <w:t xml:space="preserve"> </w:t>
@@ -4561,6 +4978,10 @@
           <w:szCs w:val="24"/>
         </w:rPr>
       </w:pPr>
+      <w:bookmarkStart w:id="27" w:name="_Toc122040639"/>
+      <w:bookmarkStart w:id="28" w:name="_Toc122040662"/>
+      <w:bookmarkEnd w:id="27"/>
+      <w:bookmarkEnd w:id="28"/>
     </w:p>
     <w:p>
       <w:pPr>
@@ -4582,6 +5003,10 @@
           <w:szCs w:val="24"/>
         </w:rPr>
       </w:pPr>
+      <w:bookmarkStart w:id="29" w:name="_Toc122040640"/>
+      <w:bookmarkStart w:id="30" w:name="_Toc122040663"/>
+      <w:bookmarkEnd w:id="29"/>
+      <w:bookmarkEnd w:id="30"/>
     </w:p>
     <w:p>
       <w:pPr>

</xml_diff>

<commit_message>
Memento agile version du 16 dec. déposée
</commit_message>
<xml_diff>
--- a/Livrables/Gestion/Agilité/MementoAgileProjet3.docx
+++ b/Livrables/Gestion/Agilité/MementoAgileProjet3.docx
@@ -217,7 +217,6 @@
         </w:rPr>
         <w:t xml:space="preserve">Richard </w:t>
       </w:r>
-      <w:proofErr w:type="spellStart"/>
       <w:r>
         <w:rPr>
           <w:sz w:val="32"/>
@@ -225,7 +224,6 @@
         </w:rPr>
         <w:t>Chbeir</w:t>
       </w:r>
-      <w:proofErr w:type="spellEnd"/>
     </w:p>
     <w:p>
       <w:pPr>
@@ -249,31 +247,13 @@
         </w:rPr>
         <w:t xml:space="preserve"> : </w:t>
       </w:r>
-      <w:proofErr w:type="spellStart"/>
       <w:r>
         <w:rPr>
           <w:sz w:val="32"/>
           <w:szCs w:val="32"/>
         </w:rPr>
-        <w:t>Hego</w:t>
-      </w:r>
-      <w:proofErr w:type="spellEnd"/>
-      <w:r>
-        <w:rPr>
-          <w:sz w:val="32"/>
-          <w:szCs w:val="32"/>
-        </w:rPr>
-        <w:t xml:space="preserve"> </w:t>
-      </w:r>
-      <w:proofErr w:type="spellStart"/>
-      <w:r>
-        <w:rPr>
-          <w:sz w:val="32"/>
-          <w:szCs w:val="32"/>
-        </w:rPr>
-        <w:t>Lagunak</w:t>
-      </w:r>
-      <w:proofErr w:type="spellEnd"/>
+        <w:t>Hego Lagunak</w:t>
+      </w:r>
       <w:r>
         <w:rPr>
           <w:sz w:val="32"/>
@@ -353,23 +333,7 @@
           <w:sz w:val="24"/>
           <w:szCs w:val="24"/>
         </w:rPr>
-        <w:t xml:space="preserve">ET </w:t>
-      </w:r>
-      <w:proofErr w:type="spellStart"/>
-      <w:r>
-        <w:rPr>
-          <w:sz w:val="24"/>
-          <w:szCs w:val="24"/>
-        </w:rPr>
-        <w:t>Leho</w:t>
-      </w:r>
-      <w:proofErr w:type="spellEnd"/>
-      <w:r>
-        <w:rPr>
-          <w:sz w:val="24"/>
-          <w:szCs w:val="24"/>
-        </w:rPr>
-        <w:t xml:space="preserve"> (TP2) et MAURICE Alexandre (TP1), BUT Informatique</w:t>
+        <w:t>ET Leho (TP2) et MAURICE Alexandre (TP1), BUT Informatique</w:t>
       </w:r>
       <w:r>
         <w:rPr>
@@ -1817,23 +1781,7 @@
         <w:jc w:val="both"/>
       </w:pPr>
       <w:r>
-        <w:t xml:space="preserve">Le parrainage est un évènement annuel réalisé par l'association étudiante </w:t>
-      </w:r>
-      <w:proofErr w:type="spellStart"/>
-      <w:r>
-        <w:t>Hego</w:t>
-      </w:r>
-      <w:proofErr w:type="spellEnd"/>
-      <w:r>
-        <w:t xml:space="preserve"> </w:t>
-      </w:r>
-      <w:proofErr w:type="spellStart"/>
-      <w:r>
-        <w:t>Berria</w:t>
-      </w:r>
-      <w:proofErr w:type="spellEnd"/>
-      <w:r>
-        <w:t xml:space="preserve"> (un BDE), dans lequel les étudiants de première année répondent d'abord à un questionnaire rédigé par les membres du BDE. Ensuite, les étudiants de deuxième année sont associés automatiquement (ou en choisissant, en fonction du paramétrage du questionnaire) à un étudiant de 1ère année, créant alors l'association entre le parrain et le filleul.</w:t>
+        <w:t>Le parrainage est un évènement annuel réalisé par l'association étudiante Hego Berria (un BDE), dans lequel les étudiants de première année répondent d'abord à un questionnaire rédigé par les membres du BDE. Ensuite, les étudiants de deuxième année sont associés automatiquement (ou en choisissant, en fonction du paramétrage du questionnaire) à un étudiant de 1ère année, créant alors l'association entre le parrain et le filleul.</w:t>
       </w:r>
     </w:p>
     <w:p>
@@ -1842,23 +1790,7 @@
         <w:jc w:val="both"/>
       </w:pPr>
       <w:r>
-        <w:t xml:space="preserve">Le bureau des étudiants </w:t>
-      </w:r>
-      <w:proofErr w:type="spellStart"/>
-      <w:r>
-        <w:t>Hego</w:t>
-      </w:r>
-      <w:proofErr w:type="spellEnd"/>
-      <w:r>
-        <w:t xml:space="preserve"> </w:t>
-      </w:r>
-      <w:proofErr w:type="spellStart"/>
-      <w:r>
-        <w:t>Berria</w:t>
-      </w:r>
-      <w:proofErr w:type="spellEnd"/>
-      <w:r>
-        <w:t xml:space="preserve"> est une association avec une identité forte, qui commence à développer en parallèle (sans lien avec la SAE) un site web et une application de covoiturage. Faciliter ce système de parrainage peut alors le rendre plus fiable et avenant, en proposant des fonctionnalités ludiques dans un environnement maîtrisé (sans devoir recommencer à chaque fois tous les processus de création du formulaire ou devoir utiliser des applications tierces comme Excel ou Forms de chez Google, dénaturant l'association).</w:t>
+        <w:t>Le bureau des étudiants Hego Berria est une association avec une identité forte, qui commence à développer en parallèle (sans lien avec la SAE) un site web et une application de covoiturage. Faciliter ce système de parrainage peut alors le rendre plus fiable et avenant, en proposant des fonctionnalités ludiques dans un environnement maîtrisé (sans devoir recommencer à chaque fois tous les processus de création du formulaire ou devoir utiliser des applications tierces comme Excel ou Forms de chez Google, dénaturant l'association).</w:t>
       </w:r>
     </w:p>
     <w:p>
@@ -1956,13 +1888,8 @@
       </w:pPr>
       <w:bookmarkStart w:id="3" w:name="_Toc122040644"/>
       <w:r>
-        <w:t xml:space="preserve">Le Product </w:t>
-      </w:r>
-      <w:proofErr w:type="spellStart"/>
-      <w:r>
-        <w:t>Owner</w:t>
-      </w:r>
-      <w:proofErr w:type="spellEnd"/>
+        <w:t>Le Product Owner</w:t>
+      </w:r>
       <w:r>
         <w:t xml:space="preserve"> (PO)</w:t>
       </w:r>
@@ -2013,7 +1940,6 @@
         </w:rPr>
         <w:t xml:space="preserve"> </w:t>
       </w:r>
-      <w:proofErr w:type="spellStart"/>
       <w:r>
         <w:rPr>
           <w:i/>
@@ -2028,7 +1954,6 @@
         </w:rPr>
         <w:t>acklog</w:t>
       </w:r>
-      <w:proofErr w:type="spellEnd"/>
       <w:r>
         <w:t>. Il doit s’assurer que le projet est bien compris, nécessitant implication et disponibilité, pour donner un maximum d’informations à l’équipe de développement</w:t>
       </w:r>
@@ -2104,15 +2029,7 @@
         <w:jc w:val="both"/>
       </w:pPr>
       <w:r>
-        <w:t xml:space="preserve">Elle est le cœur même de la méthode Scrum, et doit être </w:t>
-      </w:r>
-      <w:proofErr w:type="spellStart"/>
-      <w:r>
-        <w:t>auto-organisée</w:t>
-      </w:r>
-      <w:proofErr w:type="spellEnd"/>
-      <w:r>
-        <w:t>, spécialisée dans ces technologies, et donc dans de multiples domaines, et enfin, autonome. Elle ne doit écouter que ses instructions et celles données par le PO, en choisissant de bonnes pratiques de programmation, pour développer de manière itérative et incrémentale, facilitant au passage l’intégration continue.</w:t>
+        <w:t>Elle est le cœur même de la méthode Scrum, et doit être auto-organisée, spécialisée dans ces technologies, et donc dans de multiples domaines, et enfin, autonome. Elle ne doit écouter que ses instructions et celles données par le PO, en choisissant de bonnes pratiques de programmation, pour développer de manière itérative et incrémentale, facilitant au passage l’intégration continue.</w:t>
       </w:r>
       <w:r>
         <w:t xml:space="preserve"> Les développeurs créent la valeur de l’application</w:t>
@@ -2136,15 +2053,7 @@
         <w:t>R</w:t>
       </w:r>
       <w:r>
-        <w:t xml:space="preserve">ET </w:t>
-      </w:r>
-      <w:proofErr w:type="spellStart"/>
-      <w:r>
-        <w:t>Leho</w:t>
-      </w:r>
-      <w:proofErr w:type="spellEnd"/>
-      <w:r>
-        <w:t xml:space="preserve"> et MAURICE Alexandre.</w:t>
+        <w:t>ET Leho et MAURICE Alexandre.</w:t>
       </w:r>
     </w:p>
     <w:p>
@@ -2445,7 +2354,6 @@
                 <w:szCs w:val="24"/>
               </w:rPr>
             </w:pPr>
-            <w:proofErr w:type="spellStart"/>
             <w:r>
               <w:rPr>
                 <w:sz w:val="24"/>
@@ -2453,7 +2361,6 @@
               </w:rPr>
               <w:t>Leho</w:t>
             </w:r>
-            <w:proofErr w:type="spellEnd"/>
           </w:p>
         </w:tc>
         <w:tc>
@@ -2893,15 +2800,7 @@
       </w:pPr>
       <w:bookmarkStart w:id="7" w:name="_Toc122040648"/>
       <w:r>
-        <w:t xml:space="preserve">Guide d’écriture des </w:t>
-      </w:r>
-      <w:proofErr w:type="spellStart"/>
-      <w:r>
-        <w:t>Users</w:t>
-      </w:r>
-      <w:proofErr w:type="spellEnd"/>
-      <w:r>
-        <w:t xml:space="preserve"> Stories</w:t>
+        <w:t>Guide d’écriture des Users Stories</w:t>
       </w:r>
       <w:bookmarkEnd w:id="7"/>
     </w:p>
@@ -2911,39 +2810,34 @@
         <w:t>Nous définirons nos</w:t>
       </w:r>
       <w:r>
+        <w:t xml:space="preserve"> User</w:t>
+      </w:r>
+      <w:r>
+        <w:t>s</w:t>
+      </w:r>
+      <w:r>
+        <w:t xml:space="preserve"> Stor</w:t>
+      </w:r>
+      <w:r>
+        <w:t>ies</w:t>
+      </w:r>
+      <w:r>
+        <w:t xml:space="preserve"> par : </w:t>
+      </w:r>
+    </w:p>
+    <w:p>
+      <w:r>
+        <w:t xml:space="preserve">- Un </w:t>
+      </w:r>
+      <w:r>
+        <w:t>identifiant unique par User Story pour la retrouve</w:t>
+      </w:r>
+      <w:r>
+        <w:t>r ainsi qu’un nom associé.</w:t>
+      </w:r>
+      <w:r>
         <w:t xml:space="preserve"> </w:t>
       </w:r>
-      <w:proofErr w:type="spellStart"/>
-      <w:r>
-        <w:t>User</w:t>
-      </w:r>
-      <w:r>
-        <w:t>s</w:t>
-      </w:r>
-      <w:proofErr w:type="spellEnd"/>
-      <w:r>
-        <w:t xml:space="preserve"> Stor</w:t>
-      </w:r>
-      <w:r>
-        <w:t>ies</w:t>
-      </w:r>
-      <w:r>
-        <w:t xml:space="preserve"> par : </w:t>
-      </w:r>
-    </w:p>
-    <w:p>
-      <w:r>
-        <w:t xml:space="preserve">- Un </w:t>
-      </w:r>
-      <w:r>
-        <w:t>identifiant unique par User Story pour la retrouve</w:t>
-      </w:r>
-      <w:r>
-        <w:t>r ainsi qu’un nom associé.</w:t>
-      </w:r>
-      <w:r>
-        <w:t xml:space="preserve"> </w:t>
-      </w:r>
     </w:p>
     <w:p>
       <w:r>
@@ -2976,15 +2870,7 @@
         <w:t>. Nous avons choisi ces ordres de grandeur puisqu’ils nous paraissent plus facile estimer comme nous avons l’habitude de les manipuler, et la somme totale est simplifiée aussi.</w:t>
       </w:r>
       <w:r>
-        <w:t xml:space="preserve"> Il y a aussi une charge « ? » si jamais </w:t>
-      </w:r>
-      <w:proofErr w:type="gramStart"/>
-      <w:r>
-        <w:t>la User</w:t>
-      </w:r>
-      <w:proofErr w:type="gramEnd"/>
-      <w:r>
-        <w:t xml:space="preserve"> Story a une complexité vraiment floue pour tous les membres de l’équipe.</w:t>
+        <w:t xml:space="preserve"> Il y a aussi une charge « ? » si jamais la User Story a une complexité vraiment floue pour tous les membres de l’équipe.</w:t>
       </w:r>
     </w:p>
     <w:p>
@@ -2992,15 +2878,7 @@
         <w:t xml:space="preserve">- </w:t>
       </w:r>
       <w:r>
-        <w:t xml:space="preserve">Toutes ces </w:t>
-      </w:r>
-      <w:proofErr w:type="spellStart"/>
-      <w:r>
-        <w:t>Users</w:t>
-      </w:r>
-      <w:proofErr w:type="spellEnd"/>
-      <w:r>
-        <w:t xml:space="preserve"> Stories sont représentées sur </w:t>
+        <w:t xml:space="preserve">Toutes ces Users Stories sont représentées sur </w:t>
       </w:r>
       <w:r>
         <w:t xml:space="preserve">des </w:t>
@@ -3017,24 +2895,11 @@
       <w:r>
         <w:t xml:space="preserve">t de couleurs différentes : </w:t>
       </w:r>
-      <w:proofErr w:type="spellStart"/>
-      <w:r>
-        <w:t>Technical</w:t>
-      </w:r>
-      <w:proofErr w:type="spellEnd"/>
-      <w:r>
-        <w:t xml:space="preserve"> Stories en rose,</w:t>
-      </w:r>
-      <w:r>
-        <w:t xml:space="preserve"> </w:t>
-      </w:r>
-      <w:proofErr w:type="spellStart"/>
-      <w:r>
-        <w:t>Users</w:t>
-      </w:r>
-      <w:proofErr w:type="spellEnd"/>
-      <w:r>
-        <w:t xml:space="preserve"> Stories en bleu, les Correctifs en rouge et en vert les </w:t>
+      <w:r>
+        <w:t>Technical Stories en rose,</w:t>
+      </w:r>
+      <w:r>
+        <w:t xml:space="preserve"> Users Stories en bleu, les Correctifs en rouge et en vert les </w:t>
       </w:r>
       <w:r>
         <w:t>tâches diverses</w:t>
@@ -3141,18 +3006,10 @@
         <w:t>sur notre Scrum</w:t>
       </w:r>
       <w:r>
-        <w:t xml:space="preserve"> </w:t>
-      </w:r>
-      <w:proofErr w:type="spellStart"/>
-      <w:r>
-        <w:t>B</w:t>
-      </w:r>
-      <w:r>
-        <w:t>oard</w:t>
-      </w:r>
-      <w:proofErr w:type="spellEnd"/>
-      <w:r>
-        <w:t> :</w:t>
+        <w:t xml:space="preserve"> B</w:t>
+      </w:r>
+      <w:r>
+        <w:t>oard :</w:t>
       </w:r>
     </w:p>
     <w:p>
@@ -3233,15 +3090,7 @@
         <w:t xml:space="preserve">À chaque Post-It nous associons une </w:t>
       </w:r>
       <w:r>
-        <w:t xml:space="preserve">fiche descriptive avec le contenu de </w:t>
-      </w:r>
-      <w:proofErr w:type="gramStart"/>
-      <w:r>
-        <w:t>la User</w:t>
-      </w:r>
-      <w:proofErr w:type="gramEnd"/>
-      <w:r>
-        <w:t xml:space="preserve"> Story.</w:t>
+        <w:t>fiche descriptive avec le contenu de la User Story.</w:t>
       </w:r>
     </w:p>
     <w:p>
@@ -3406,23 +3255,7 @@
               <w:t>Je veux</w:t>
             </w:r>
             <w:r>
-              <w:t xml:space="preserve"> me connecter à </w:t>
-            </w:r>
-            <w:proofErr w:type="spellStart"/>
-            <w:r>
-              <w:t>Hego</w:t>
-            </w:r>
-            <w:proofErr w:type="spellEnd"/>
-            <w:r>
-              <w:t xml:space="preserve"> </w:t>
-            </w:r>
-            <w:proofErr w:type="spellStart"/>
-            <w:r>
-              <w:t>Lagunak</w:t>
-            </w:r>
-            <w:proofErr w:type="spellEnd"/>
-            <w:r>
-              <w:t>,</w:t>
+              <w:t xml:space="preserve"> me connecter à Hego Lagunak,</w:t>
             </w:r>
           </w:p>
           <w:p>
@@ -3480,15 +3313,7 @@
               <w:t xml:space="preserve"> j’accède </w:t>
             </w:r>
             <w:r>
-              <w:t xml:space="preserve">à la page </w:t>
-            </w:r>
-            <w:proofErr w:type="spellStart"/>
-            <w:r>
-              <w:t>connexion.php</w:t>
-            </w:r>
-            <w:proofErr w:type="spellEnd"/>
-            <w:r>
-              <w:t xml:space="preserve"> </w:t>
+              <w:t xml:space="preserve">à la page connexion.php </w:t>
             </w:r>
           </w:p>
           <w:p>
@@ -3597,15 +3422,7 @@
         <w:ind w:firstLine="708"/>
       </w:pPr>
       <w:r>
-        <w:t xml:space="preserve">- On discute de </w:t>
-      </w:r>
-      <w:proofErr w:type="gramStart"/>
-      <w:r>
-        <w:t>la User</w:t>
-      </w:r>
-      <w:proofErr w:type="gramEnd"/>
-      <w:r>
-        <w:t xml:space="preserve"> Story</w:t>
+        <w:t>- On discute de la User Story</w:t>
       </w:r>
     </w:p>
     <w:p>
@@ -3684,14 +3501,9 @@
       </w:pPr>
       <w:bookmarkStart w:id="10" w:name="_Toc122040651"/>
       <w:r>
-        <w:t>Daily-</w:t>
-      </w:r>
-      <w:proofErr w:type="gramStart"/>
-      <w:r>
-        <w:t>meeting</w:t>
+        <w:t>Daily-meeting</w:t>
       </w:r>
       <w:bookmarkEnd w:id="10"/>
-      <w:proofErr w:type="gramEnd"/>
     </w:p>
     <w:p/>
     <w:p>
@@ -3699,23 +3511,7 @@
         <w:ind w:firstLine="708"/>
       </w:pPr>
       <w:r>
-        <w:t xml:space="preserve">Un </w:t>
-      </w:r>
-      <w:proofErr w:type="spellStart"/>
-      <w:r>
-        <w:t>daily</w:t>
-      </w:r>
-      <w:proofErr w:type="spellEnd"/>
-      <w:r>
-        <w:t>-</w:t>
-      </w:r>
-      <w:proofErr w:type="gramStart"/>
-      <w:r>
-        <w:t>meeting</w:t>
-      </w:r>
-      <w:proofErr w:type="gramEnd"/>
-      <w:r>
-        <w:t xml:space="preserve"> est r</w:t>
+        <w:t>Un daily-meeting est r</w:t>
       </w:r>
       <w:r>
         <w:t>é</w:t>
@@ -3750,15 +3546,7 @@
       <w:bookmarkStart w:id="11" w:name="_Toc122040652"/>
       <w:r>
         <w:lastRenderedPageBreak/>
-        <w:t xml:space="preserve">Tableau des tâches et </w:t>
-      </w:r>
-      <w:proofErr w:type="spellStart"/>
-      <w:r>
-        <w:t>burndown</w:t>
-      </w:r>
-      <w:proofErr w:type="spellEnd"/>
-      <w:r>
-        <w:t xml:space="preserve"> chart</w:t>
+        <w:t>Tableau des tâches et burndown chart</w:t>
       </w:r>
       <w:bookmarkEnd w:id="11"/>
     </w:p>
@@ -3781,14 +3569,25 @@
       </w:r>
     </w:p>
     <w:p>
+      <w:pPr>
+        <w:ind w:firstLine="708"/>
+      </w:pPr>
       <w:r>
         <w:rPr>
           <w:noProof/>
         </w:rPr>
         <w:drawing>
-          <wp:inline distT="0" distB="0" distL="0" distR="0" wp14:anchorId="40EDFD54" wp14:editId="35669128">
-            <wp:extent cx="3457575" cy="2340280"/>
-            <wp:effectExtent l="0" t="0" r="0" b="3175"/>
+          <wp:anchor distT="0" distB="0" distL="114300" distR="114300" simplePos="0" relativeHeight="251660288" behindDoc="0" locked="0" layoutInCell="1" allowOverlap="1" wp14:anchorId="40EDFD54" wp14:editId="2A5B4423">
+            <wp:simplePos x="0" y="0"/>
+            <wp:positionH relativeFrom="margin">
+              <wp:align>center</wp:align>
+            </wp:positionH>
+            <wp:positionV relativeFrom="paragraph">
+              <wp:posOffset>13335</wp:posOffset>
+            </wp:positionV>
+            <wp:extent cx="3457575" cy="2339975"/>
+            <wp:effectExtent l="0" t="0" r="9525" b="3175"/>
+            <wp:wrapNone/>
             <wp:docPr id="3" name="Image 3" descr="Une image contenant texte&#10;&#10;Description générée automatiquement"/>
             <wp:cNvGraphicFramePr>
               <a:graphicFrameLocks xmlns:a="http://schemas.openxmlformats.org/drawingml/2006/main" noChangeAspect="1"/>
@@ -3816,7 +3615,7 @@
                   <pic:spPr bwMode="auto">
                     <a:xfrm>
                       <a:off x="0" y="0"/>
-                      <a:ext cx="3476264" cy="2352930"/>
+                      <a:ext cx="3457575" cy="2339975"/>
                     </a:xfrm>
                     <a:prstGeom prst="rect">
                       <a:avLst/>
@@ -3834,10 +3633,46 @@
                 </pic:pic>
               </a:graphicData>
             </a:graphic>
-          </wp:inline>
+          </wp:anchor>
         </w:drawing>
       </w:r>
     </w:p>
+    <w:p>
+      <w:pPr>
+        <w:ind w:firstLine="708"/>
+      </w:pPr>
+    </w:p>
+    <w:p>
+      <w:pPr>
+        <w:ind w:firstLine="708"/>
+      </w:pPr>
+    </w:p>
+    <w:p>
+      <w:pPr>
+        <w:ind w:firstLine="708"/>
+      </w:pPr>
+    </w:p>
+    <w:p>
+      <w:pPr>
+        <w:ind w:firstLine="708"/>
+      </w:pPr>
+    </w:p>
+    <w:p>
+      <w:pPr>
+        <w:ind w:firstLine="708"/>
+      </w:pPr>
+    </w:p>
+    <w:p>
+      <w:pPr>
+        <w:ind w:firstLine="708"/>
+      </w:pPr>
+    </w:p>
+    <w:p>
+      <w:pPr>
+        <w:ind w:firstLine="708"/>
+      </w:pPr>
+    </w:p>
+    <w:p/>
     <w:p>
       <w:r>
         <w:t>Note : toutes les tâches sont de la même couleur puisqu’il ne s’agit pas d’un « vrai » sprint avec de « vraies » User Stories.</w:t>
@@ -3863,15 +3698,7 @@
         </w:numPr>
       </w:pPr>
       <w:r>
-        <w:t xml:space="preserve">TODO : Les </w:t>
-      </w:r>
-      <w:proofErr w:type="spellStart"/>
-      <w:r>
-        <w:t>Users</w:t>
-      </w:r>
-      <w:proofErr w:type="spellEnd"/>
-      <w:r>
-        <w:t xml:space="preserve"> Stories </w:t>
+        <w:t xml:space="preserve">TODO : Les Users Stories </w:t>
       </w:r>
       <w:r>
         <w:t>à</w:t>
@@ -3892,15 +3719,7 @@
         </w:numPr>
       </w:pPr>
       <w:r>
-        <w:t xml:space="preserve">PROGRESS : Les </w:t>
-      </w:r>
-      <w:proofErr w:type="spellStart"/>
-      <w:r>
-        <w:t>Users</w:t>
-      </w:r>
-      <w:proofErr w:type="spellEnd"/>
-      <w:r>
-        <w:t xml:space="preserve"> stories commencé</w:t>
+        <w:t>PROGRESS : Les Users stories commencé</w:t>
       </w:r>
       <w:r>
         <w:t>es</w:t>
@@ -3918,15 +3737,7 @@
         </w:numPr>
       </w:pPr>
       <w:r>
-        <w:t xml:space="preserve">TO TEST : Les </w:t>
-      </w:r>
-      <w:proofErr w:type="spellStart"/>
-      <w:r>
-        <w:t>Users</w:t>
-      </w:r>
-      <w:proofErr w:type="spellEnd"/>
-      <w:r>
-        <w:t xml:space="preserve"> stories en attente d</w:t>
+        <w:t>TO TEST : Les Users stories en attente d</w:t>
       </w:r>
       <w:r>
         <w:t>’être testé</w:t>
@@ -3941,23 +3752,7 @@
         </w:numPr>
       </w:pPr>
       <w:r>
-        <w:t xml:space="preserve">TESTING : Les </w:t>
-      </w:r>
-      <w:proofErr w:type="spellStart"/>
-      <w:r>
-        <w:t>Users</w:t>
-      </w:r>
-      <w:proofErr w:type="spellEnd"/>
-      <w:r>
-        <w:t xml:space="preserve"> stories en cours de test. En fonction des résultats des tests, les </w:t>
-      </w:r>
-      <w:proofErr w:type="spellStart"/>
-      <w:r>
-        <w:t>Users</w:t>
-      </w:r>
-      <w:proofErr w:type="spellEnd"/>
-      <w:r>
-        <w:t xml:space="preserve"> Stories peuvent ensuite être placé dans DONE ou être replacé dans une colonne précédente.</w:t>
+        <w:t>TESTING : Les Users stories en cours de test. En fonction des résultats des tests, les Users Stories peuvent ensuite être placé dans DONE ou être replacé dans une colonne précédente.</w:t>
       </w:r>
     </w:p>
     <w:p>
@@ -3969,15 +3764,7 @@
         </w:numPr>
       </w:pPr>
       <w:r>
-        <w:t xml:space="preserve">DONE : Les </w:t>
-      </w:r>
-      <w:proofErr w:type="spellStart"/>
-      <w:r>
-        <w:t>Users</w:t>
-      </w:r>
-      <w:proofErr w:type="spellEnd"/>
-      <w:r>
-        <w:t xml:space="preserve"> stories terminé</w:t>
+        <w:t>DONE : Les Users stories terminé</w:t>
       </w:r>
       <w:r>
         <w:t>es</w:t>
@@ -4018,15 +3805,7 @@
         <w:t xml:space="preserve"> sera créée</w:t>
       </w:r>
       <w:r>
-        <w:t xml:space="preserve"> pour y glisser toutes les </w:t>
-      </w:r>
-      <w:proofErr w:type="spellStart"/>
-      <w:r>
-        <w:t>Users</w:t>
-      </w:r>
-      <w:proofErr w:type="spellEnd"/>
-      <w:r>
-        <w:t xml:space="preserve"> Stories à l’arrêt</w:t>
+        <w:t xml:space="preserve"> pour y glisser toutes les Users Stories à l’arrêt</w:t>
       </w:r>
       <w:r>
         <w:t xml:space="preserve"> (au moment de la capture la zone de « pause » n’était pas faite puisque nous travaillions sur toutes les </w:t>
@@ -4040,15 +3819,7 @@
     </w:p>
     <w:p>
       <w:r>
-        <w:t xml:space="preserve">Pour terminer, un </w:t>
-      </w:r>
-      <w:proofErr w:type="spellStart"/>
-      <w:r>
-        <w:t>Burndown</w:t>
-      </w:r>
-      <w:proofErr w:type="spellEnd"/>
-      <w:r>
-        <w:t xml:space="preserve"> chart </w:t>
+        <w:t xml:space="preserve">Pour terminer, un Burndown chart </w:t>
       </w:r>
       <w:r>
         <w:t xml:space="preserve">a été </w:t>
@@ -4068,15 +3839,7 @@
     </w:p>
     <w:p>
       <w:r>
-        <w:t xml:space="preserve">Exemple de formalisation visuelle du </w:t>
-      </w:r>
-      <w:proofErr w:type="spellStart"/>
-      <w:r>
-        <w:t>Burndown</w:t>
-      </w:r>
-      <w:proofErr w:type="spellEnd"/>
-      <w:r>
-        <w:t xml:space="preserve"> chart</w:t>
+        <w:t>Exemple de formalisation visuelle du Burndown chart</w:t>
       </w:r>
       <w:r>
         <w:t> :</w:t>
@@ -4088,13 +3851,13 @@
           <w:noProof/>
         </w:rPr>
         <w:drawing>
-          <wp:anchor distT="0" distB="0" distL="114300" distR="114300" simplePos="0" relativeHeight="251659264" behindDoc="0" locked="0" layoutInCell="1" allowOverlap="1" wp14:anchorId="6DE4CB4A" wp14:editId="4A7B0A01">
+          <wp:anchor distT="0" distB="0" distL="114300" distR="114300" simplePos="0" relativeHeight="251659264" behindDoc="0" locked="0" layoutInCell="1" allowOverlap="1" wp14:anchorId="6DE4CB4A" wp14:editId="1D6108CD">
             <wp:simplePos x="0" y="0"/>
             <wp:positionH relativeFrom="margin">
-              <wp:align>left</wp:align>
+              <wp:align>center</wp:align>
             </wp:positionH>
             <wp:positionV relativeFrom="paragraph">
-              <wp:posOffset>13335</wp:posOffset>
+              <wp:posOffset>97155</wp:posOffset>
             </wp:positionV>
             <wp:extent cx="3352800" cy="1963420"/>
             <wp:effectExtent l="0" t="0" r="0" b="0"/>
@@ -4224,31 +3987,13 @@
       <w:r>
         <w:t xml:space="preserve">un point sur notre </w:t>
       </w:r>
-      <w:proofErr w:type="spellStart"/>
       <w:r>
         <w:rPr>
           <w:i/>
           <w:iCs/>
         </w:rPr>
-        <w:t>backlog</w:t>
-      </w:r>
-      <w:proofErr w:type="spellEnd"/>
-      <w:r>
-        <w:rPr>
-          <w:i/>
-          <w:iCs/>
-        </w:rPr>
-        <w:t xml:space="preserve"> </w:t>
-      </w:r>
-      <w:proofErr w:type="spellStart"/>
-      <w:r>
-        <w:rPr>
-          <w:i/>
-          <w:iCs/>
-        </w:rPr>
-        <w:t>product</w:t>
-      </w:r>
-      <w:proofErr w:type="spellEnd"/>
+        <w:t>backlog product</w:t>
+      </w:r>
       <w:r>
         <w:t>.</w:t>
       </w:r>
@@ -4436,15 +4181,7 @@
         <w:jc w:val="both"/>
       </w:pPr>
       <w:r>
-        <w:t xml:space="preserve">Le Scrum Master, le Product </w:t>
-      </w:r>
-      <w:proofErr w:type="spellStart"/>
-      <w:r>
-        <w:t>Owner</w:t>
-      </w:r>
-      <w:proofErr w:type="spellEnd"/>
-      <w:r>
-        <w:t xml:space="preserve"> (Pierre DAVID)</w:t>
+        <w:t>Le Scrum Master, le Product Owner (Pierre DAVID)</w:t>
       </w:r>
       <w:r>
         <w:t xml:space="preserve"> et les membres de l’équipe Scrum participeront obligatoirement à la livraison. Il y a aussi l’éventualité d’inviter l’intégralité des membres du BDE, représentant le client.</w:t>
@@ -4527,15 +4264,7 @@
         <w:t>Finalement, l’organisateur de la livraison évoquera la vision de l’équipe sur la suite du projet, les éventuels dangers (si on peut le dire) et craintes, ce qui se passe mieux que prévu etc.</w:t>
       </w:r>
       <w:r>
-        <w:t>, potentiellement à l’aide de supports comme des indicateurs révélateurs (</w:t>
-      </w:r>
-      <w:proofErr w:type="spellStart"/>
-      <w:r>
-        <w:t>burndown</w:t>
-      </w:r>
-      <w:proofErr w:type="spellEnd"/>
-      <w:r>
-        <w:t xml:space="preserve"> chart).</w:t>
+        <w:t>, potentiellement à l’aide de supports comme des indicateurs révélateurs (burndown chart).</w:t>
       </w:r>
     </w:p>
     <w:p>
@@ -4571,15 +4300,7 @@
         <w:jc w:val="both"/>
       </w:pPr>
       <w:r>
-        <w:t xml:space="preserve">Le Product </w:t>
-      </w:r>
-      <w:proofErr w:type="spellStart"/>
-      <w:r>
-        <w:t>Owner</w:t>
-      </w:r>
-      <w:proofErr w:type="spellEnd"/>
-      <w:r>
-        <w:t xml:space="preserve"> fait ses retours et valide ou non toute ou partie des User Stories</w:t>
+        <w:t>Le Product Owner fait ses retours et valide ou non toute ou partie des User Stories</w:t>
       </w:r>
       <w:r>
         <w:t>, qui devront être reconsidérées par l’équipe projet si jamais elles sont refusées.</w:t>
@@ -4591,23 +4312,7 @@
         <w:jc w:val="both"/>
       </w:pPr>
       <w:r>
-        <w:t xml:space="preserve">Nous prenons aussi des retours d’utilisateurs ainsi que leurs pistes d’amélioration. Leur énonciation à l’oral peut permettre de révéler un élément majeur qui aurait échappé à l’équipe ou au Product </w:t>
-      </w:r>
-      <w:proofErr w:type="spellStart"/>
-      <w:r>
-        <w:t>Owner</w:t>
-      </w:r>
-      <w:proofErr w:type="spellEnd"/>
-      <w:r>
-        <w:t xml:space="preserve">, permettant d’éviter une incompréhension ou danger imminent. Cela peut aussi donner une idée au Product </w:t>
-      </w:r>
-      <w:proofErr w:type="spellStart"/>
-      <w:r>
-        <w:t>Owner</w:t>
-      </w:r>
-      <w:proofErr w:type="spellEnd"/>
-      <w:r>
-        <w:t>, qui pourrait faire reconsidérer le contrat avec l’accord de l’équipe.</w:t>
+        <w:t>Nous prenons aussi des retours d’utilisateurs ainsi que leurs pistes d’amélioration. Leur énonciation à l’oral peut permettre de révéler un élément majeur qui aurait échappé à l’équipe ou au Product Owner, permettant d’éviter une incompréhension ou danger imminent. Cela peut aussi donner une idée au Product Owner, qui pourrait faire reconsidérer le contrat avec l’accord de l’équipe.</w:t>
       </w:r>
     </w:p>
     <w:p>
@@ -4688,7 +4393,6 @@
       <w:r>
         <w:t xml:space="preserve">Nous avons légèrement aménagé le concept de </w:t>
       </w:r>
-      <w:proofErr w:type="spellStart"/>
       <w:r>
         <w:rPr>
           <w:i/>
@@ -4696,7 +4400,6 @@
         </w:rPr>
         <w:t>Moodboard</w:t>
       </w:r>
-      <w:proofErr w:type="spellEnd"/>
       <w:r>
         <w:t xml:space="preserve"> dans une activité nommée « </w:t>
       </w:r>
@@ -4728,13 +4431,8 @@
         <w:t>respectant</w:t>
       </w:r>
       <w:r>
-        <w:t xml:space="preserve"> les intérêts majeurs du </w:t>
-      </w:r>
-      <w:proofErr w:type="spellStart"/>
-      <w:r>
-        <w:t>Moodboard</w:t>
-      </w:r>
-      <w:proofErr w:type="spellEnd"/>
+        <w:t xml:space="preserve"> les intérêts majeurs du Moodboard</w:t>
+      </w:r>
       <w:r>
         <w:t xml:space="preserve">, </w:t>
       </w:r>
@@ -4808,31 +4506,7 @@
         <w:t>Pour recueillir ces retours, n</w:t>
       </w:r>
       <w:r>
-        <w:t xml:space="preserve">ous avons décidé mixer le principe du « sablier », du « bâton de parole » et de « tableau </w:t>
-      </w:r>
-      <w:proofErr w:type="spellStart"/>
-      <w:r>
-        <w:t>glad</w:t>
-      </w:r>
-      <w:proofErr w:type="spellEnd"/>
-      <w:r>
-        <w:t xml:space="preserve">, </w:t>
-      </w:r>
-      <w:proofErr w:type="spellStart"/>
-      <w:r>
-        <w:t>mad</w:t>
-      </w:r>
-      <w:proofErr w:type="spellEnd"/>
-      <w:r>
-        <w:t xml:space="preserve">, </w:t>
-      </w:r>
-      <w:proofErr w:type="spellStart"/>
-      <w:r>
-        <w:t>sad</w:t>
-      </w:r>
-      <w:proofErr w:type="spellEnd"/>
-      <w:r>
-        <w:t> ».</w:t>
+        <w:t>ous avons décidé mixer le principe du « sablier », du « bâton de parole » et de « tableau glad, mad, sad ».</w:t>
       </w:r>
     </w:p>
     <w:p>
@@ -4901,31 +4575,7 @@
         <w:t>Le tableau</w:t>
       </w:r>
       <w:r>
-        <w:t xml:space="preserve"> « </w:t>
-      </w:r>
-      <w:proofErr w:type="spellStart"/>
-      <w:r>
-        <w:t>glad</w:t>
-      </w:r>
-      <w:proofErr w:type="spellEnd"/>
-      <w:r>
-        <w:t xml:space="preserve">, </w:t>
-      </w:r>
-      <w:proofErr w:type="spellStart"/>
-      <w:r>
-        <w:t>mad</w:t>
-      </w:r>
-      <w:proofErr w:type="spellEnd"/>
-      <w:r>
-        <w:t xml:space="preserve">, </w:t>
-      </w:r>
-      <w:proofErr w:type="spellStart"/>
-      <w:r>
-        <w:t>sad</w:t>
-      </w:r>
-      <w:proofErr w:type="spellEnd"/>
-      <w:r>
-        <w:t> » permet de catégoriser les points évoqués en catégorie, et permettra un traitement plus facile par la suite.</w:t>
+        <w:t xml:space="preserve"> « glad, mad, sad » permet de catégoriser les points évoqués en catégorie, et permettra un traitement plus facile par la suite.</w:t>
       </w:r>
       <w:r>
         <w:t xml:space="preserve"> </w:t>
@@ -4965,7 +4615,7 @@
         <w:keepLines/>
         <w:numPr>
           <w:ilvl w:val="2"/>
-          <w:numId w:val="21"/>
+          <w:numId w:val="24"/>
         </w:numPr>
         <w:spacing w:before="40" w:after="0"/>
         <w:contextualSpacing w:val="0"/>
@@ -4990,7 +4640,7 @@
         <w:keepLines/>
         <w:numPr>
           <w:ilvl w:val="2"/>
-          <w:numId w:val="21"/>
+          <w:numId w:val="24"/>
         </w:numPr>
         <w:spacing w:before="40" w:after="0"/>
         <w:contextualSpacing w:val="0"/>
@@ -5003,10 +4653,6 @@
           <w:szCs w:val="24"/>
         </w:rPr>
       </w:pPr>
-      <w:bookmarkStart w:id="29" w:name="_Toc122040640"/>
-      <w:bookmarkStart w:id="30" w:name="_Toc122040663"/>
-      <w:bookmarkEnd w:id="29"/>
-      <w:bookmarkEnd w:id="30"/>
     </w:p>
     <w:p>
       <w:pPr>
@@ -5015,7 +4661,7 @@
         <w:keepLines/>
         <w:numPr>
           <w:ilvl w:val="3"/>
-          <w:numId w:val="21"/>
+          <w:numId w:val="24"/>
         </w:numPr>
         <w:spacing w:before="40" w:after="0"/>
         <w:contextualSpacing w:val="0"/>
@@ -5036,7 +4682,7 @@
         <w:keepLines/>
         <w:numPr>
           <w:ilvl w:val="3"/>
-          <w:numId w:val="21"/>
+          <w:numId w:val="24"/>
         </w:numPr>
         <w:spacing w:before="40" w:after="0"/>
         <w:contextualSpacing w:val="0"/>
@@ -5053,6 +4699,10 @@
     <w:p>
       <w:pPr>
         <w:pStyle w:val="Titre4"/>
+        <w:numPr>
+          <w:ilvl w:val="3"/>
+          <w:numId w:val="24"/>
+        </w:numPr>
       </w:pPr>
       <w:r>
         <w:t xml:space="preserve">Générer des idées </w:t>
@@ -5091,6 +4741,27 @@
       <w:pPr>
         <w:pStyle w:val="Paragraphedeliste"/>
         <w:ind w:left="1068"/>
+      </w:pPr>
+    </w:p>
+    <w:p>
+      <w:pPr>
+        <w:pStyle w:val="Paragraphedeliste"/>
+        <w:keepNext/>
+        <w:keepLines/>
+        <w:numPr>
+          <w:ilvl w:val="3"/>
+          <w:numId w:val="23"/>
+        </w:numPr>
+        <w:spacing w:before="40" w:after="0"/>
+        <w:contextualSpacing w:val="0"/>
+        <w:outlineLvl w:val="3"/>
+        <w:rPr>
+          <w:rFonts w:asciiTheme="majorHAnsi" w:eastAsiaTheme="majorEastAsia" w:hAnsiTheme="majorHAnsi" w:cstheme="majorBidi"/>
+          <w:i/>
+          <w:iCs/>
+          <w:vanish/>
+          <w:color w:val="2F5496" w:themeColor="accent1" w:themeShade="BF"/>
+        </w:rPr>
       </w:pPr>
     </w:p>
     <w:p>
@@ -5108,7 +4779,36 @@
     <w:p/>
     <w:p>
       <w:pPr>
-        <w:ind w:left="708"/>
+        <w:ind w:firstLine="708"/>
+      </w:pPr>
+      <w:r>
+        <w:t>L’étape précédente nous a permis de localiser l’origine des problèmes. L’établissement du plan d’action nous permettra de trouver des actions à réaliser. Ces actions devront être SMART (</w:t>
+      </w:r>
+      <w:r>
+        <w:t>Specific, Measurable, Achievable, Relevant, Time-Boxed</w:t>
+      </w:r>
+      <w:r>
+        <w:t>)</w:t>
+      </w:r>
+      <w:r>
+        <w:t>.</w:t>
+      </w:r>
+      <w:r>
+        <w:t xml:space="preserve"> Si une action ne correspond </w:t>
+      </w:r>
+      <w:r>
+        <w:t>pas à la définition selon chaque membre, on essaie de la faire</w:t>
+      </w:r>
+      <w:r>
+        <w:t xml:space="preserve"> évoluer vers quelque chose de SMART en prenant un par un chacun des points.</w:t>
+      </w:r>
+      <w:r>
+        <w:t xml:space="preserve"> Cette partie durera 25 minutes, </w:t>
+      </w:r>
+    </w:p>
+    <w:p>
+      <w:pPr>
+        <w:ind w:firstLine="708"/>
       </w:pPr>
       <w:r>
         <w:t xml:space="preserve">Notre plan d’action sera </w:t>
@@ -5143,6 +4843,11 @@
       <w:r>
         <w:t>adoptées à retenir pour le prochain sprint.</w:t>
       </w:r>
+    </w:p>
+    <w:p>
+      <w:pPr>
+        <w:ind w:firstLine="708"/>
+      </w:pPr>
     </w:p>
     <w:p>
       <w:pPr>
@@ -5156,11 +4861,34 @@
         <w:t>Le mot gentil</w:t>
       </w:r>
     </w:p>
-    <w:p/>
     <w:p>
       <w:pPr>
         <w:ind w:left="708"/>
       </w:pPr>
+    </w:p>
+    <w:p>
+      <w:pPr>
+        <w:ind w:firstLine="708"/>
+      </w:pPr>
+      <w:r>
+        <w:t>Cette activité sera la plus courte de tous mais est quand même relativement importante pour conclure de manière efficace la rétrospective. Elle durera une dizaine de minutes.</w:t>
+      </w:r>
+    </w:p>
+    <w:p>
+      <w:pPr>
+        <w:ind w:firstLine="708"/>
+      </w:pPr>
+      <w:r>
+        <w:t>Dans un premier temps, chaque membre donnera son retour avec un R.O.T.I. (Return On Time Invested) à l’aide d’un post de couleur, rouge si son avis global est négatif, vert sinon. Cela permet d’avoir très rapidement une idée. Ch</w:t>
+      </w:r>
+      <w:r>
+        <w:t>aque membre énoncera ensuite une phrase sur pourquoi il a mis cette couleur.</w:t>
+      </w:r>
+    </w:p>
+    <w:p>
+      <w:pPr>
+        <w:ind w:firstLine="708"/>
+      </w:pPr>
       <w:r>
         <w:t xml:space="preserve">Après chaque </w:t>
       </w:r>
@@ -5183,13 +4911,28 @@
         <w:t>avec</w:t>
       </w:r>
       <w:r>
-        <w:t xml:space="preserve"> un mot gentils</w:t>
-      </w:r>
-      <w:r>
-        <w:t xml:space="preserve">, et à son tour, le collègue fraichement complimenté peut ainsi </w:t>
-      </w:r>
-      <w:r>
-        <w:t>adresser un mot gentil à un autre collègue en attente d’affection.</w:t>
+        <w:t xml:space="preserve"> un mot gentil</w:t>
+      </w:r>
+      <w:r>
+        <w:t xml:space="preserve">, et à son tour, le </w:t>
+      </w:r>
+      <w:r>
+        <w:t>membre complimenté</w:t>
+      </w:r>
+      <w:r>
+        <w:t xml:space="preserve"> pourra alors faire un compliment à un autre membre</w:t>
+      </w:r>
+      <w:r>
+        <w:t>.</w:t>
+      </w:r>
+      <w:r>
+        <w:t xml:space="preserve"> Le but est de rester positif envers les autres</w:t>
+      </w:r>
+      <w:r>
+        <w:t xml:space="preserve">, </w:t>
+      </w:r>
+      <w:r>
+        <w:t>et de garder une note positive pour la rétrospective, puisque nous sommes plus à même de retenir ce qu’il se passe en dernier.</w:t>
       </w:r>
     </w:p>
     <w:p/>
@@ -7900,6 +7643,36 @@
   </w:num>
   <w:num w:numId="23" w16cid:durableId="964196447">
     <w:abstractNumId w:val="7"/>
+  </w:num>
+  <w:num w:numId="24" w16cid:durableId="1101342969">
+    <w:abstractNumId w:val="16"/>
+    <w:lvlOverride w:ilvl="0">
+      <w:startOverride w:val="1"/>
+    </w:lvlOverride>
+    <w:lvlOverride w:ilvl="1">
+      <w:startOverride w:val="1"/>
+    </w:lvlOverride>
+    <w:lvlOverride w:ilvl="2">
+      <w:startOverride w:val="1"/>
+    </w:lvlOverride>
+    <w:lvlOverride w:ilvl="3">
+      <w:startOverride w:val="1"/>
+    </w:lvlOverride>
+    <w:lvlOverride w:ilvl="4">
+      <w:startOverride w:val="1"/>
+    </w:lvlOverride>
+    <w:lvlOverride w:ilvl="5">
+      <w:startOverride w:val="1"/>
+    </w:lvlOverride>
+    <w:lvlOverride w:ilvl="6">
+      <w:startOverride w:val="1"/>
+    </w:lvlOverride>
+    <w:lvlOverride w:ilvl="7">
+      <w:startOverride w:val="1"/>
+    </w:lvlOverride>
+    <w:lvlOverride w:ilvl="8">
+      <w:startOverride w:val="1"/>
+    </w:lvlOverride>
   </w:num>
 </w:numbering>
 </file>

</xml_diff>

<commit_message>
Legers changements début correction memento agile
</commit_message>
<xml_diff>
--- a/Livrables/Gestion/Agilité/MementoAgileProjet3.docx
+++ b/Livrables/Gestion/Agilité/MementoAgileProjet3.docx
@@ -217,6 +217,7 @@
         </w:rPr>
         <w:t xml:space="preserve">Richard </w:t>
       </w:r>
+      <w:proofErr w:type="spellStart"/>
       <w:r>
         <w:rPr>
           <w:sz w:val="32"/>
@@ -224,6 +225,7 @@
         </w:rPr>
         <w:t>Chbeir</w:t>
       </w:r>
+      <w:proofErr w:type="spellEnd"/>
     </w:p>
     <w:p>
       <w:pPr>
@@ -420,9 +422,23 @@
         <w:p>
           <w:pPr>
             <w:pStyle w:val="En-ttedetabledesmatires"/>
+            <w:numPr>
+              <w:ilvl w:val="0"/>
+              <w:numId w:val="0"/>
+            </w:numPr>
+            <w:ind w:left="432" w:hanging="432"/>
           </w:pPr>
           <w:r>
             <w:t>Table des matières</w:t>
+          </w:r>
+          <w:r>
+            <w:fldChar w:fldCharType="begin"/>
+          </w:r>
+          <w:r>
+            <w:instrText xml:space="preserve"> TOC \o "1-3" \h \z \u </w:instrText>
+          </w:r>
+          <w:r>
+            <w:fldChar w:fldCharType="separate"/>
           </w:r>
         </w:p>
         <w:p>
@@ -438,16 +454,7 @@
               <w:lang w:eastAsia="fr-FR"/>
             </w:rPr>
           </w:pPr>
-          <w:r>
-            <w:fldChar w:fldCharType="begin"/>
-          </w:r>
-          <w:r>
-            <w:instrText xml:space="preserve"> TOC \o "1-3" \h \z \u </w:instrText>
-          </w:r>
-          <w:r>
-            <w:fldChar w:fldCharType="separate"/>
-          </w:r>
-          <w:hyperlink w:anchor="_Toc122040641" w:history="1">
+          <w:hyperlink w:anchor="_Toc124410566" w:history="1">
             <w:r>
               <w:rPr>
                 <w:rStyle w:val="Lienhypertexte"/>
@@ -489,7 +496,7 @@
                 <w:noProof/>
                 <w:webHidden/>
               </w:rPr>
-              <w:instrText xml:space="preserve"> PAGEREF _Toc122040641 \h </w:instrText>
+              <w:instrText xml:space="preserve"> PAGEREF _Toc124410566 \h </w:instrText>
             </w:r>
             <w:r>
               <w:rPr>
@@ -509,7 +516,7 @@
                 <w:noProof/>
                 <w:webHidden/>
               </w:rPr>
-              <w:t>3</w:t>
+              <w:t>4</w:t>
             </w:r>
             <w:r>
               <w:rPr>
@@ -533,7 +540,7 @@
               <w:lang w:eastAsia="fr-FR"/>
             </w:rPr>
           </w:pPr>
-          <w:hyperlink w:anchor="_Toc122040642" w:history="1">
+          <w:hyperlink w:anchor="_Toc124410567" w:history="1">
             <w:r>
               <w:rPr>
                 <w:rStyle w:val="Lienhypertexte"/>
@@ -575,7 +582,7 @@
                 <w:noProof/>
                 <w:webHidden/>
               </w:rPr>
-              <w:instrText xml:space="preserve"> PAGEREF _Toc122040642 \h </w:instrText>
+              <w:instrText xml:space="preserve"> PAGEREF _Toc124410567 \h </w:instrText>
             </w:r>
             <w:r>
               <w:rPr>
@@ -595,7 +602,7 @@
                 <w:noProof/>
                 <w:webHidden/>
               </w:rPr>
-              <w:t>4</w:t>
+              <w:t>5</w:t>
             </w:r>
             <w:r>
               <w:rPr>
@@ -619,7 +626,7 @@
               <w:lang w:eastAsia="fr-FR"/>
             </w:rPr>
           </w:pPr>
-          <w:hyperlink w:anchor="_Toc122040643" w:history="1">
+          <w:hyperlink w:anchor="_Toc124410568" w:history="1">
             <w:r>
               <w:rPr>
                 <w:rStyle w:val="Lienhypertexte"/>
@@ -661,7 +668,7 @@
                 <w:noProof/>
                 <w:webHidden/>
               </w:rPr>
-              <w:instrText xml:space="preserve"> PAGEREF _Toc122040643 \h </w:instrText>
+              <w:instrText xml:space="preserve"> PAGEREF _Toc124410568 \h </w:instrText>
             </w:r>
             <w:r>
               <w:rPr>
@@ -681,7 +688,7 @@
                 <w:noProof/>
                 <w:webHidden/>
               </w:rPr>
-              <w:t>4</w:t>
+              <w:t>5</w:t>
             </w:r>
             <w:r>
               <w:rPr>
@@ -705,7 +712,7 @@
               <w:lang w:eastAsia="fr-FR"/>
             </w:rPr>
           </w:pPr>
-          <w:hyperlink w:anchor="_Toc122040644" w:history="1">
+          <w:hyperlink w:anchor="_Toc124410569" w:history="1">
             <w:r>
               <w:rPr>
                 <w:rStyle w:val="Lienhypertexte"/>
@@ -747,7 +754,7 @@
                 <w:noProof/>
                 <w:webHidden/>
               </w:rPr>
-              <w:instrText xml:space="preserve"> PAGEREF _Toc122040644 \h </w:instrText>
+              <w:instrText xml:space="preserve"> PAGEREF _Toc124410569 \h </w:instrText>
             </w:r>
             <w:r>
               <w:rPr>
@@ -767,7 +774,7 @@
                 <w:noProof/>
                 <w:webHidden/>
               </w:rPr>
-              <w:t>4</w:t>
+              <w:t>5</w:t>
             </w:r>
             <w:r>
               <w:rPr>
@@ -791,7 +798,7 @@
               <w:lang w:eastAsia="fr-FR"/>
             </w:rPr>
           </w:pPr>
-          <w:hyperlink w:anchor="_Toc122040645" w:history="1">
+          <w:hyperlink w:anchor="_Toc124410570" w:history="1">
             <w:r>
               <w:rPr>
                 <w:rStyle w:val="Lienhypertexte"/>
@@ -833,7 +840,7 @@
                 <w:noProof/>
                 <w:webHidden/>
               </w:rPr>
-              <w:instrText xml:space="preserve"> PAGEREF _Toc122040645 \h </w:instrText>
+              <w:instrText xml:space="preserve"> PAGEREF _Toc124410570 \h </w:instrText>
             </w:r>
             <w:r>
               <w:rPr>
@@ -853,7 +860,7 @@
                 <w:noProof/>
                 <w:webHidden/>
               </w:rPr>
-              <w:t>4</w:t>
+              <w:t>6</w:t>
             </w:r>
             <w:r>
               <w:rPr>
@@ -877,7 +884,7 @@
               <w:lang w:eastAsia="fr-FR"/>
             </w:rPr>
           </w:pPr>
-          <w:hyperlink w:anchor="_Toc122040646" w:history="1">
+          <w:hyperlink w:anchor="_Toc124410571" w:history="1">
             <w:r>
               <w:rPr>
                 <w:rStyle w:val="Lienhypertexte"/>
@@ -919,7 +926,7 @@
                 <w:noProof/>
                 <w:webHidden/>
               </w:rPr>
-              <w:instrText xml:space="preserve"> PAGEREF _Toc122040646 \h </w:instrText>
+              <w:instrText xml:space="preserve"> PAGEREF _Toc124410571 \h </w:instrText>
             </w:r>
             <w:r>
               <w:rPr>
@@ -939,7 +946,7 @@
                 <w:noProof/>
                 <w:webHidden/>
               </w:rPr>
-              <w:t>6</w:t>
+              <w:t>7</w:t>
             </w:r>
             <w:r>
               <w:rPr>
@@ -963,7 +970,7 @@
               <w:lang w:eastAsia="fr-FR"/>
             </w:rPr>
           </w:pPr>
-          <w:hyperlink w:anchor="_Toc122040647" w:history="1">
+          <w:hyperlink w:anchor="_Toc124410572" w:history="1">
             <w:r>
               <w:rPr>
                 <w:rStyle w:val="Lienhypertexte"/>
@@ -1005,7 +1012,7 @@
                 <w:noProof/>
                 <w:webHidden/>
               </w:rPr>
-              <w:instrText xml:space="preserve"> PAGEREF _Toc122040647 \h </w:instrText>
+              <w:instrText xml:space="preserve"> PAGEREF _Toc124410572 \h </w:instrText>
             </w:r>
             <w:r>
               <w:rPr>
@@ -1025,7 +1032,7 @@
                 <w:noProof/>
                 <w:webHidden/>
               </w:rPr>
-              <w:t>6</w:t>
+              <w:t>7</w:t>
             </w:r>
             <w:r>
               <w:rPr>
@@ -1049,7 +1056,7 @@
               <w:lang w:eastAsia="fr-FR"/>
             </w:rPr>
           </w:pPr>
-          <w:hyperlink w:anchor="_Toc122040648" w:history="1">
+          <w:hyperlink w:anchor="_Toc124410573" w:history="1">
             <w:r>
               <w:rPr>
                 <w:rStyle w:val="Lienhypertexte"/>
@@ -1091,7 +1098,7 @@
                 <w:noProof/>
                 <w:webHidden/>
               </w:rPr>
-              <w:instrText xml:space="preserve"> PAGEREF _Toc122040648 \h </w:instrText>
+              <w:instrText xml:space="preserve"> PAGEREF _Toc124410573 \h </w:instrText>
             </w:r>
             <w:r>
               <w:rPr>
@@ -1111,7 +1118,7 @@
                 <w:noProof/>
                 <w:webHidden/>
               </w:rPr>
-              <w:t>6</w:t>
+              <w:t>7</w:t>
             </w:r>
             <w:r>
               <w:rPr>
@@ -1135,7 +1142,7 @@
               <w:lang w:eastAsia="fr-FR"/>
             </w:rPr>
           </w:pPr>
-          <w:hyperlink w:anchor="_Toc122040649" w:history="1">
+          <w:hyperlink w:anchor="_Toc124410574" w:history="1">
             <w:r>
               <w:rPr>
                 <w:rStyle w:val="Lienhypertexte"/>
@@ -1177,7 +1184,7 @@
                 <w:noProof/>
                 <w:webHidden/>
               </w:rPr>
-              <w:instrText xml:space="preserve"> PAGEREF _Toc122040649 \h </w:instrText>
+              <w:instrText xml:space="preserve"> PAGEREF _Toc124410574 \h </w:instrText>
             </w:r>
             <w:r>
               <w:rPr>
@@ -1197,7 +1204,7 @@
                 <w:noProof/>
                 <w:webHidden/>
               </w:rPr>
-              <w:t>7</w:t>
+              <w:t>8</w:t>
             </w:r>
             <w:r>
               <w:rPr>
@@ -1221,7 +1228,7 @@
               <w:lang w:eastAsia="fr-FR"/>
             </w:rPr>
           </w:pPr>
-          <w:hyperlink w:anchor="_Toc122040650" w:history="1">
+          <w:hyperlink w:anchor="_Toc124410575" w:history="1">
             <w:r>
               <w:rPr>
                 <w:rStyle w:val="Lienhypertexte"/>
@@ -1263,7 +1270,7 @@
                 <w:noProof/>
                 <w:webHidden/>
               </w:rPr>
-              <w:instrText xml:space="preserve"> PAGEREF _Toc122040650 \h </w:instrText>
+              <w:instrText xml:space="preserve"> PAGEREF _Toc124410575 \h </w:instrText>
             </w:r>
             <w:r>
               <w:rPr>
@@ -1283,7 +1290,7 @@
                 <w:noProof/>
                 <w:webHidden/>
               </w:rPr>
-              <w:t>7</w:t>
+              <w:t>8</w:t>
             </w:r>
             <w:r>
               <w:rPr>
@@ -1307,7 +1314,7 @@
               <w:lang w:eastAsia="fr-FR"/>
             </w:rPr>
           </w:pPr>
-          <w:hyperlink w:anchor="_Toc122040651" w:history="1">
+          <w:hyperlink w:anchor="_Toc124410576" w:history="1">
             <w:r>
               <w:rPr>
                 <w:rStyle w:val="Lienhypertexte"/>
@@ -1349,7 +1356,7 @@
                 <w:noProof/>
                 <w:webHidden/>
               </w:rPr>
-              <w:instrText xml:space="preserve"> PAGEREF _Toc122040651 \h </w:instrText>
+              <w:instrText xml:space="preserve"> PAGEREF _Toc124410576 \h </w:instrText>
             </w:r>
             <w:r>
               <w:rPr>
@@ -1369,7 +1376,7 @@
                 <w:noProof/>
                 <w:webHidden/>
               </w:rPr>
-              <w:t>7</w:t>
+              <w:t>8</w:t>
             </w:r>
             <w:r>
               <w:rPr>
@@ -1393,7 +1400,7 @@
               <w:lang w:eastAsia="fr-FR"/>
             </w:rPr>
           </w:pPr>
-          <w:hyperlink w:anchor="_Toc122040652" w:history="1">
+          <w:hyperlink w:anchor="_Toc124410577" w:history="1">
             <w:r>
               <w:rPr>
                 <w:rStyle w:val="Lienhypertexte"/>
@@ -1435,7 +1442,7 @@
                 <w:noProof/>
                 <w:webHidden/>
               </w:rPr>
-              <w:instrText xml:space="preserve"> PAGEREF _Toc122040652 \h </w:instrText>
+              <w:instrText xml:space="preserve"> PAGEREF _Toc124410577 \h </w:instrText>
             </w:r>
             <w:r>
               <w:rPr>
@@ -1455,7 +1462,7 @@
                 <w:noProof/>
                 <w:webHidden/>
               </w:rPr>
-              <w:t>8</w:t>
+              <w:t>9</w:t>
             </w:r>
             <w:r>
               <w:rPr>
@@ -1479,7 +1486,7 @@
               <w:lang w:eastAsia="fr-FR"/>
             </w:rPr>
           </w:pPr>
-          <w:hyperlink w:anchor="_Toc122040653" w:history="1">
+          <w:hyperlink w:anchor="_Toc124410578" w:history="1">
             <w:r>
               <w:rPr>
                 <w:rStyle w:val="Lienhypertexte"/>
@@ -1521,7 +1528,7 @@
                 <w:noProof/>
                 <w:webHidden/>
               </w:rPr>
-              <w:instrText xml:space="preserve"> PAGEREF _Toc122040653 \h </w:instrText>
+              <w:instrText xml:space="preserve"> PAGEREF _Toc124410578 \h </w:instrText>
             </w:r>
             <w:r>
               <w:rPr>
@@ -1541,7 +1548,7 @@
                 <w:noProof/>
                 <w:webHidden/>
               </w:rPr>
-              <w:t>9</w:t>
+              <w:t>10</w:t>
             </w:r>
             <w:r>
               <w:rPr>
@@ -1565,7 +1572,7 @@
               <w:lang w:eastAsia="fr-FR"/>
             </w:rPr>
           </w:pPr>
-          <w:hyperlink w:anchor="_Toc122040654" w:history="1">
+          <w:hyperlink w:anchor="_Toc124410579" w:history="1">
             <w:r>
               <w:rPr>
                 <w:rStyle w:val="Lienhypertexte"/>
@@ -1607,7 +1614,7 @@
                 <w:noProof/>
                 <w:webHidden/>
               </w:rPr>
-              <w:instrText xml:space="preserve"> PAGEREF _Toc122040654 \h </w:instrText>
+              <w:instrText xml:space="preserve"> PAGEREF _Toc124410579 \h </w:instrText>
             </w:r>
             <w:r>
               <w:rPr>
@@ -1627,7 +1634,7 @@
                 <w:noProof/>
                 <w:webHidden/>
               </w:rPr>
-              <w:t>9</w:t>
+              <w:t>10</w:t>
             </w:r>
             <w:r>
               <w:rPr>
@@ -1651,7 +1658,7 @@
               <w:lang w:eastAsia="fr-FR"/>
             </w:rPr>
           </w:pPr>
-          <w:hyperlink w:anchor="_Toc122040661" w:history="1">
+          <w:hyperlink w:anchor="_Toc124410586" w:history="1">
             <w:r>
               <w:rPr>
                 <w:rStyle w:val="Lienhypertexte"/>
@@ -1693,7 +1700,7 @@
                 <w:noProof/>
                 <w:webHidden/>
               </w:rPr>
-              <w:instrText xml:space="preserve"> PAGEREF _Toc122040661 \h </w:instrText>
+              <w:instrText xml:space="preserve"> PAGEREF _Toc124410586 \h </w:instrText>
             </w:r>
             <w:r>
               <w:rPr>
@@ -1713,7 +1720,179 @@
                 <w:noProof/>
                 <w:webHidden/>
               </w:rPr>
-              <w:t>10</w:t>
+              <w:t>11</w:t>
+            </w:r>
+            <w:r>
+              <w:rPr>
+                <w:noProof/>
+                <w:webHidden/>
+              </w:rPr>
+              <w:fldChar w:fldCharType="end"/>
+            </w:r>
+          </w:hyperlink>
+        </w:p>
+        <w:p>
+          <w:pPr>
+            <w:pStyle w:val="TM1"/>
+            <w:tabs>
+              <w:tab w:val="left" w:pos="440"/>
+              <w:tab w:val="right" w:leader="dot" w:pos="9062"/>
+            </w:tabs>
+            <w:rPr>
+              <w:rFonts w:eastAsiaTheme="minorEastAsia"/>
+              <w:noProof/>
+              <w:lang w:eastAsia="fr-FR"/>
+            </w:rPr>
+          </w:pPr>
+          <w:hyperlink w:anchor="_Toc124410589" w:history="1">
+            <w:r>
+              <w:rPr>
+                <w:rStyle w:val="Lienhypertexte"/>
+                <w:noProof/>
+              </w:rPr>
+              <w:t>3</w:t>
+            </w:r>
+            <w:r>
+              <w:rPr>
+                <w:rFonts w:eastAsiaTheme="minorEastAsia"/>
+                <w:noProof/>
+                <w:lang w:eastAsia="fr-FR"/>
+              </w:rPr>
+              <w:tab/>
+            </w:r>
+            <w:r>
+              <w:rPr>
+                <w:rStyle w:val="Lienhypertexte"/>
+                <w:noProof/>
+              </w:rPr>
+              <w:t>Annexes</w:t>
+            </w:r>
+            <w:r>
+              <w:rPr>
+                <w:noProof/>
+                <w:webHidden/>
+              </w:rPr>
+              <w:tab/>
+            </w:r>
+            <w:r>
+              <w:rPr>
+                <w:noProof/>
+                <w:webHidden/>
+              </w:rPr>
+              <w:fldChar w:fldCharType="begin"/>
+            </w:r>
+            <w:r>
+              <w:rPr>
+                <w:noProof/>
+                <w:webHidden/>
+              </w:rPr>
+              <w:instrText xml:space="preserve"> PAGEREF _Toc124410589 \h </w:instrText>
+            </w:r>
+            <w:r>
+              <w:rPr>
+                <w:noProof/>
+                <w:webHidden/>
+              </w:rPr>
+            </w:r>
+            <w:r>
+              <w:rPr>
+                <w:noProof/>
+                <w:webHidden/>
+              </w:rPr>
+              <w:fldChar w:fldCharType="separate"/>
+            </w:r>
+            <w:r>
+              <w:rPr>
+                <w:noProof/>
+                <w:webHidden/>
+              </w:rPr>
+              <w:t>13</w:t>
+            </w:r>
+            <w:r>
+              <w:rPr>
+                <w:noProof/>
+                <w:webHidden/>
+              </w:rPr>
+              <w:fldChar w:fldCharType="end"/>
+            </w:r>
+          </w:hyperlink>
+        </w:p>
+        <w:p>
+          <w:pPr>
+            <w:pStyle w:val="TM2"/>
+            <w:tabs>
+              <w:tab w:val="left" w:pos="880"/>
+              <w:tab w:val="right" w:leader="dot" w:pos="9062"/>
+            </w:tabs>
+            <w:rPr>
+              <w:rFonts w:eastAsiaTheme="minorEastAsia"/>
+              <w:noProof/>
+              <w:lang w:eastAsia="fr-FR"/>
+            </w:rPr>
+          </w:pPr>
+          <w:hyperlink w:anchor="_Toc124410590" w:history="1">
+            <w:r>
+              <w:rPr>
+                <w:rStyle w:val="Lienhypertexte"/>
+                <w:noProof/>
+              </w:rPr>
+              <w:t>3.1</w:t>
+            </w:r>
+            <w:r>
+              <w:rPr>
+                <w:rFonts w:eastAsiaTheme="minorEastAsia"/>
+                <w:noProof/>
+                <w:lang w:eastAsia="fr-FR"/>
+              </w:rPr>
+              <w:tab/>
+            </w:r>
+            <w:r>
+              <w:rPr>
+                <w:rStyle w:val="Lienhypertexte"/>
+                <w:noProof/>
+              </w:rPr>
+              <w:t>Poster de la livraison</w:t>
+            </w:r>
+            <w:r>
+              <w:rPr>
+                <w:noProof/>
+                <w:webHidden/>
+              </w:rPr>
+              <w:tab/>
+            </w:r>
+            <w:r>
+              <w:rPr>
+                <w:noProof/>
+                <w:webHidden/>
+              </w:rPr>
+              <w:fldChar w:fldCharType="begin"/>
+            </w:r>
+            <w:r>
+              <w:rPr>
+                <w:noProof/>
+                <w:webHidden/>
+              </w:rPr>
+              <w:instrText xml:space="preserve"> PAGEREF _Toc124410590 \h </w:instrText>
+            </w:r>
+            <w:r>
+              <w:rPr>
+                <w:noProof/>
+                <w:webHidden/>
+              </w:rPr>
+            </w:r>
+            <w:r>
+              <w:rPr>
+                <w:noProof/>
+                <w:webHidden/>
+              </w:rPr>
+              <w:fldChar w:fldCharType="separate"/>
+            </w:r>
+            <w:r>
+              <w:rPr>
+                <w:noProof/>
+                <w:webHidden/>
+              </w:rPr>
+              <w:t>13</w:t>
             </w:r>
             <w:r>
               <w:rPr>
@@ -1755,46 +1934,375 @@
         <w:pStyle w:val="Titre1"/>
         <w:numPr>
           <w:ilvl w:val="0"/>
-          <w:numId w:val="13"/>
+          <w:numId w:val="0"/>
         </w:numPr>
-      </w:pPr>
-      <w:bookmarkStart w:id="0" w:name="_Toc122040641"/>
+        <w:ind w:left="432" w:hanging="432"/>
+      </w:pPr>
+      <w:bookmarkStart w:id="0" w:name="_Toc124410564"/>
       <w:r>
         <w:lastRenderedPageBreak/>
-        <w:t>Pitch du projet</w:t>
+        <w:t>Table des figures</w:t>
       </w:r>
       <w:bookmarkEnd w:id="0"/>
     </w:p>
-    <w:p/>
-    <w:p>
-      <w:pPr>
-        <w:ind w:firstLine="360"/>
-        <w:jc w:val="both"/>
-      </w:pPr>
-      <w:r>
-        <w:t>Nous travaillons sur un site web permettant de gérer automatiquement les parrainages réalisés par le BDE.</w:t>
-      </w:r>
-    </w:p>
-    <w:p>
-      <w:pPr>
-        <w:ind w:firstLine="360"/>
-        <w:jc w:val="both"/>
-      </w:pPr>
-      <w:r>
-        <w:t>Le parrainage est un évènement annuel réalisé par l'association étudiante Hego Berria (un BDE), dans lequel les étudiants de première année répondent d'abord à un questionnaire rédigé par les membres du BDE. Ensuite, les étudiants de deuxième année sont associés automatiquement (ou en choisissant, en fonction du paramétrage du questionnaire) à un étudiant de 1ère année, créant alors l'association entre le parrain et le filleul.</w:t>
-      </w:r>
-    </w:p>
-    <w:p>
-      <w:pPr>
-        <w:ind w:firstLine="360"/>
-        <w:jc w:val="both"/>
-      </w:pPr>
-      <w:r>
-        <w:t>Le bureau des étudiants Hego Berria est une association avec une identité forte, qui commence à développer en parallèle (sans lien avec la SAE) un site web et une application de covoiturage. Faciliter ce système de parrainage peut alors le rendre plus fiable et avenant, en proposant des fonctionnalités ludiques dans un environnement maîtrisé (sans devoir recommencer à chaque fois tous les processus de création du formulaire ou devoir utiliser des applications tierces comme Excel ou Forms de chez Google, dénaturant l'association).</w:t>
-      </w:r>
-    </w:p>
-    <w:p>
-      <w:r>
+    <w:p>
+      <w:pPr>
+        <w:pStyle w:val="Tabledesillustrations"/>
+        <w:tabs>
+          <w:tab w:val="right" w:leader="dot" w:pos="9062"/>
+        </w:tabs>
+        <w:rPr>
+          <w:noProof/>
+        </w:rPr>
+      </w:pPr>
+      <w:r>
+        <w:rPr>
+          <w:sz w:val="24"/>
+          <w:szCs w:val="24"/>
+        </w:rPr>
+        <w:fldChar w:fldCharType="begin"/>
+      </w:r>
+      <w:r>
+        <w:rPr>
+          <w:sz w:val="24"/>
+          <w:szCs w:val="24"/>
+        </w:rPr>
+        <w:instrText xml:space="preserve"> TOC \h \z \c "Figure" </w:instrText>
+      </w:r>
+      <w:r>
+        <w:rPr>
+          <w:sz w:val="24"/>
+          <w:szCs w:val="24"/>
+        </w:rPr>
+        <w:fldChar w:fldCharType="separate"/>
+      </w:r>
+      <w:hyperlink r:id="rId9" w:anchor="_Toc124410447" w:history="1">
+        <w:r>
+          <w:rPr>
+            <w:rStyle w:val="Lienhypertexte"/>
+            <w:noProof/>
+          </w:rPr>
+          <w:t>Figure 1 - Exemple de User Story que nous pouvons mettre sur notre Scrum Board</w:t>
+        </w:r>
+        <w:r>
+          <w:rPr>
+            <w:noProof/>
+            <w:webHidden/>
+          </w:rPr>
+          <w:tab/>
+        </w:r>
+        <w:r>
+          <w:rPr>
+            <w:noProof/>
+            <w:webHidden/>
+          </w:rPr>
+          <w:fldChar w:fldCharType="begin"/>
+        </w:r>
+        <w:r>
+          <w:rPr>
+            <w:noProof/>
+            <w:webHidden/>
+          </w:rPr>
+          <w:instrText xml:space="preserve"> PAGEREF _Toc124410447 \h </w:instrText>
+        </w:r>
+        <w:r>
+          <w:rPr>
+            <w:noProof/>
+            <w:webHidden/>
+          </w:rPr>
+        </w:r>
+        <w:r>
+          <w:rPr>
+            <w:noProof/>
+            <w:webHidden/>
+          </w:rPr>
+          <w:fldChar w:fldCharType="separate"/>
+        </w:r>
+        <w:r>
+          <w:rPr>
+            <w:noProof/>
+            <w:webHidden/>
+          </w:rPr>
+          <w:t>7</w:t>
+        </w:r>
+        <w:r>
+          <w:rPr>
+            <w:noProof/>
+            <w:webHidden/>
+          </w:rPr>
+          <w:fldChar w:fldCharType="end"/>
+        </w:r>
+      </w:hyperlink>
+    </w:p>
+    <w:p>
+      <w:pPr>
+        <w:pStyle w:val="Tabledesillustrations"/>
+        <w:tabs>
+          <w:tab w:val="right" w:leader="dot" w:pos="9062"/>
+        </w:tabs>
+        <w:rPr>
+          <w:noProof/>
+        </w:rPr>
+      </w:pPr>
+      <w:hyperlink r:id="rId10" w:anchor="_Toc124410448" w:history="1">
+        <w:r>
+          <w:rPr>
+            <w:rStyle w:val="Lienhypertexte"/>
+            <w:noProof/>
+          </w:rPr>
+          <w:t>Figure 2 - Photo du Scrum Board mis en place à la semaine du 12 décembre, au 2ème sprint</w:t>
+        </w:r>
+        <w:r>
+          <w:rPr>
+            <w:noProof/>
+            <w:webHidden/>
+          </w:rPr>
+          <w:tab/>
+        </w:r>
+        <w:r>
+          <w:rPr>
+            <w:noProof/>
+            <w:webHidden/>
+          </w:rPr>
+          <w:fldChar w:fldCharType="begin"/>
+        </w:r>
+        <w:r>
+          <w:rPr>
+            <w:noProof/>
+            <w:webHidden/>
+          </w:rPr>
+          <w:instrText xml:space="preserve"> PAGEREF _Toc124410448 \h </w:instrText>
+        </w:r>
+        <w:r>
+          <w:rPr>
+            <w:noProof/>
+            <w:webHidden/>
+          </w:rPr>
+        </w:r>
+        <w:r>
+          <w:rPr>
+            <w:noProof/>
+            <w:webHidden/>
+          </w:rPr>
+          <w:fldChar w:fldCharType="separate"/>
+        </w:r>
+        <w:r>
+          <w:rPr>
+            <w:noProof/>
+            <w:webHidden/>
+          </w:rPr>
+          <w:t>9</w:t>
+        </w:r>
+        <w:r>
+          <w:rPr>
+            <w:noProof/>
+            <w:webHidden/>
+          </w:rPr>
+          <w:fldChar w:fldCharType="end"/>
+        </w:r>
+      </w:hyperlink>
+    </w:p>
+    <w:p>
+      <w:pPr>
+        <w:rPr>
+          <w:sz w:val="24"/>
+          <w:szCs w:val="24"/>
+        </w:rPr>
+      </w:pPr>
+      <w:r>
+        <w:rPr>
+          <w:sz w:val="24"/>
+          <w:szCs w:val="24"/>
+        </w:rPr>
+        <w:fldChar w:fldCharType="end"/>
+      </w:r>
+    </w:p>
+    <w:p>
+      <w:pPr>
+        <w:pStyle w:val="Titre1"/>
+        <w:numPr>
+          <w:ilvl w:val="0"/>
+          <w:numId w:val="0"/>
+        </w:numPr>
+        <w:ind w:left="432" w:hanging="432"/>
+        <w:rPr>
+          <w:noProof/>
+        </w:rPr>
+      </w:pPr>
+      <w:bookmarkStart w:id="1" w:name="_Toc124410565"/>
+      <w:r>
+        <w:t>Table des tableaux</w:t>
+      </w:r>
+      <w:bookmarkEnd w:id="1"/>
+      <w:r>
+        <w:fldChar w:fldCharType="begin"/>
+      </w:r>
+      <w:r>
+        <w:instrText xml:space="preserve"> TOC \h \z \c "Tableau" </w:instrText>
+      </w:r>
+      <w:r>
+        <w:fldChar w:fldCharType="separate"/>
+      </w:r>
+    </w:p>
+    <w:p>
+      <w:pPr>
+        <w:pStyle w:val="Tabledesillustrations"/>
+        <w:tabs>
+          <w:tab w:val="right" w:leader="dot" w:pos="9062"/>
+        </w:tabs>
+        <w:rPr>
+          <w:rFonts w:eastAsiaTheme="minorEastAsia"/>
+          <w:noProof/>
+          <w:lang w:eastAsia="fr-FR"/>
+        </w:rPr>
+      </w:pPr>
+      <w:hyperlink w:anchor="_Toc124410503" w:history="1">
+        <w:r>
+          <w:rPr>
+            <w:rStyle w:val="Lienhypertexte"/>
+            <w:noProof/>
+          </w:rPr>
+          <w:t>Tableau 1 - Tableau des compétences de l'équipe de développement</w:t>
+        </w:r>
+        <w:r>
+          <w:rPr>
+            <w:noProof/>
+            <w:webHidden/>
+          </w:rPr>
+          <w:tab/>
+        </w:r>
+        <w:r>
+          <w:rPr>
+            <w:noProof/>
+            <w:webHidden/>
+          </w:rPr>
+          <w:fldChar w:fldCharType="begin"/>
+        </w:r>
+        <w:r>
+          <w:rPr>
+            <w:noProof/>
+            <w:webHidden/>
+          </w:rPr>
+          <w:instrText xml:space="preserve"> PAGEREF _Toc124410503 \h </w:instrText>
+        </w:r>
+        <w:r>
+          <w:rPr>
+            <w:noProof/>
+            <w:webHidden/>
+          </w:rPr>
+        </w:r>
+        <w:r>
+          <w:rPr>
+            <w:noProof/>
+            <w:webHidden/>
+          </w:rPr>
+          <w:fldChar w:fldCharType="separate"/>
+        </w:r>
+        <w:r>
+          <w:rPr>
+            <w:noProof/>
+            <w:webHidden/>
+          </w:rPr>
+          <w:t>6</w:t>
+        </w:r>
+        <w:r>
+          <w:rPr>
+            <w:noProof/>
+            <w:webHidden/>
+          </w:rPr>
+          <w:fldChar w:fldCharType="end"/>
+        </w:r>
+      </w:hyperlink>
+    </w:p>
+    <w:p>
+      <w:pPr>
+        <w:pStyle w:val="Tabledesillustrations"/>
+        <w:tabs>
+          <w:tab w:val="right" w:leader="dot" w:pos="9062"/>
+        </w:tabs>
+        <w:rPr>
+          <w:rFonts w:eastAsiaTheme="minorEastAsia"/>
+          <w:noProof/>
+          <w:lang w:eastAsia="fr-FR"/>
+        </w:rPr>
+      </w:pPr>
+      <w:hyperlink w:anchor="_Toc124410504" w:history="1">
+        <w:r>
+          <w:rPr>
+            <w:rStyle w:val="Lienhypertexte"/>
+            <w:noProof/>
+          </w:rPr>
+          <w:t>Tableau 2 - Exemple de fiche descriptive d'une User Story</w:t>
+        </w:r>
+        <w:r>
+          <w:rPr>
+            <w:noProof/>
+            <w:webHidden/>
+          </w:rPr>
+          <w:tab/>
+        </w:r>
+        <w:r>
+          <w:rPr>
+            <w:noProof/>
+            <w:webHidden/>
+          </w:rPr>
+          <w:fldChar w:fldCharType="begin"/>
+        </w:r>
+        <w:r>
+          <w:rPr>
+            <w:noProof/>
+            <w:webHidden/>
+          </w:rPr>
+          <w:instrText xml:space="preserve"> PAGEREF _Toc124410504 \h </w:instrText>
+        </w:r>
+        <w:r>
+          <w:rPr>
+            <w:noProof/>
+            <w:webHidden/>
+          </w:rPr>
+        </w:r>
+        <w:r>
+          <w:rPr>
+            <w:noProof/>
+            <w:webHidden/>
+          </w:rPr>
+          <w:fldChar w:fldCharType="separate"/>
+        </w:r>
+        <w:r>
+          <w:rPr>
+            <w:noProof/>
+            <w:webHidden/>
+          </w:rPr>
+          <w:t>8</w:t>
+        </w:r>
+        <w:r>
+          <w:rPr>
+            <w:noProof/>
+            <w:webHidden/>
+          </w:rPr>
+          <w:fldChar w:fldCharType="end"/>
+        </w:r>
+      </w:hyperlink>
+    </w:p>
+    <w:p>
+      <w:pPr>
+        <w:rPr>
+          <w:sz w:val="24"/>
+          <w:szCs w:val="24"/>
+        </w:rPr>
+      </w:pPr>
+      <w:r>
+        <w:rPr>
+          <w:sz w:val="24"/>
+          <w:szCs w:val="24"/>
+        </w:rPr>
+        <w:fldChar w:fldCharType="end"/>
+      </w:r>
+      <w:r>
+        <w:rPr>
+          <w:sz w:val="24"/>
+          <w:szCs w:val="24"/>
+        </w:rPr>
         <w:br w:type="page"/>
       </w:r>
     </w:p>
@@ -1806,12 +2314,76 @@
           <w:numId w:val="13"/>
         </w:numPr>
       </w:pPr>
-      <w:bookmarkStart w:id="1" w:name="_Toc122040642"/>
+      <w:bookmarkStart w:id="2" w:name="_Toc124410566"/>
+      <w:r>
+        <w:lastRenderedPageBreak/>
+        <w:t>Pitch du projet</w:t>
+      </w:r>
+      <w:bookmarkEnd w:id="2"/>
+    </w:p>
+    <w:p/>
+    <w:p>
+      <w:pPr>
+        <w:ind w:firstLine="360"/>
+        <w:jc w:val="both"/>
+      </w:pPr>
+      <w:r>
+        <w:t>Nous travaillons sur un site web permettant de gérer automatiquement les parrainages réalisés par le BDE.</w:t>
+      </w:r>
+    </w:p>
+    <w:p>
+      <w:pPr>
+        <w:ind w:firstLine="360"/>
+        <w:jc w:val="both"/>
+      </w:pPr>
+      <w:r>
+        <w:t xml:space="preserve">Le parrainage est un évènement annuel réalisé par l'association étudiante Hego </w:t>
+      </w:r>
+      <w:proofErr w:type="spellStart"/>
+      <w:r>
+        <w:t>Berria</w:t>
+      </w:r>
+      <w:proofErr w:type="spellEnd"/>
+      <w:r>
+        <w:t xml:space="preserve"> (un BDE), dans lequel les étudiants de première année répondent d'abord à un questionnaire rédigé par les membres du BDE. Ensuite, les étudiants de deuxième année sont associés automatiquement (ou en choisissant, en fonction du paramétrage du questionnaire) à un étudiant de 1ère année, créant alors l'association entre le parrain et le filleul.</w:t>
+      </w:r>
+    </w:p>
+    <w:p>
+      <w:pPr>
+        <w:ind w:firstLine="360"/>
+        <w:jc w:val="both"/>
+      </w:pPr>
+      <w:r>
+        <w:t xml:space="preserve">Le bureau des étudiants Hego </w:t>
+      </w:r>
+      <w:proofErr w:type="spellStart"/>
+      <w:r>
+        <w:t>Berria</w:t>
+      </w:r>
+      <w:proofErr w:type="spellEnd"/>
+      <w:r>
+        <w:t xml:space="preserve"> est une association avec une identité forte, qui commence à développer en parallèle (sans lien avec la SAE) un site web et une application de covoiturage. Faciliter ce système de parrainage peut alors le rendre plus fiable et avenant, en proposant des fonctionnalités ludiques dans un environnement maîtrisé (sans devoir recommencer à chaque fois tous les processus de création du formulaire ou devoir utiliser des applications tierces comme Excel ou Forms de chez Google, dénaturant l'association).</w:t>
+      </w:r>
+    </w:p>
+    <w:p>
+      <w:r>
+        <w:br w:type="page"/>
+      </w:r>
+    </w:p>
+    <w:p>
+      <w:pPr>
+        <w:pStyle w:val="Titre1"/>
+        <w:numPr>
+          <w:ilvl w:val="0"/>
+          <w:numId w:val="13"/>
+        </w:numPr>
+      </w:pPr>
+      <w:bookmarkStart w:id="3" w:name="_Toc124410567"/>
       <w:r>
         <w:lastRenderedPageBreak/>
         <w:t>Organisation de l’équipe</w:t>
       </w:r>
-      <w:bookmarkEnd w:id="1"/>
+      <w:bookmarkEnd w:id="3"/>
     </w:p>
     <w:p/>
     <w:p>
@@ -1822,11 +2394,11 @@
           <w:numId w:val="13"/>
         </w:numPr>
       </w:pPr>
-      <w:bookmarkStart w:id="2" w:name="_Toc122040643"/>
+      <w:bookmarkStart w:id="4" w:name="_Toc124410568"/>
       <w:r>
         <w:t>Le Scrum Master</w:t>
       </w:r>
-      <w:bookmarkEnd w:id="2"/>
+      <w:bookmarkEnd w:id="4"/>
     </w:p>
     <w:p>
       <w:pPr>
@@ -1886,14 +2458,19 @@
           <w:numId w:val="13"/>
         </w:numPr>
       </w:pPr>
-      <w:bookmarkStart w:id="3" w:name="_Toc122040644"/>
-      <w:r>
-        <w:t>Le Product Owner</w:t>
-      </w:r>
+      <w:bookmarkStart w:id="5" w:name="_Toc124410569"/>
+      <w:r>
+        <w:t xml:space="preserve">Le Product </w:t>
+      </w:r>
+      <w:proofErr w:type="spellStart"/>
+      <w:r>
+        <w:t>Owner</w:t>
+      </w:r>
+      <w:proofErr w:type="spellEnd"/>
       <w:r>
         <w:t xml:space="preserve"> (PO)</w:t>
       </w:r>
-      <w:bookmarkEnd w:id="3"/>
+      <w:bookmarkEnd w:id="5"/>
     </w:p>
     <w:p/>
     <w:p>
@@ -1940,6 +2517,7 @@
         </w:rPr>
         <w:t xml:space="preserve"> </w:t>
       </w:r>
+      <w:proofErr w:type="spellStart"/>
       <w:r>
         <w:rPr>
           <w:i/>
@@ -1954,6 +2532,7 @@
         </w:rPr>
         <w:t>acklog</w:t>
       </w:r>
+      <w:proofErr w:type="spellEnd"/>
       <w:r>
         <w:t>. Il doit s’assurer que le projet est bien compris, nécessitant implication et disponibilité, pour donner un maximum d’informations à l’équipe de développement</w:t>
       </w:r>
@@ -2004,9 +2583,9 @@
       </w:r>
     </w:p>
     <w:p>
-      <w:pPr>
-        <w:jc w:val="both"/>
-      </w:pPr>
+      <w:r>
+        <w:br w:type="page"/>
+      </w:r>
     </w:p>
     <w:p>
       <w:pPr>
@@ -2016,11 +2595,12 @@
           <w:numId w:val="13"/>
         </w:numPr>
       </w:pPr>
-      <w:bookmarkStart w:id="4" w:name="_Toc122040645"/>
-      <w:r>
+      <w:bookmarkStart w:id="6" w:name="_Toc124410570"/>
+      <w:r>
+        <w:lastRenderedPageBreak/>
         <w:t>L’équipe de développement</w:t>
       </w:r>
-      <w:bookmarkEnd w:id="4"/>
+      <w:bookmarkEnd w:id="6"/>
     </w:p>
     <w:p/>
     <w:p>
@@ -2029,7 +2609,15 @@
         <w:jc w:val="both"/>
       </w:pPr>
       <w:r>
-        <w:t>Elle est le cœur même de la méthode Scrum, et doit être auto-organisée, spécialisée dans ces technologies, et donc dans de multiples domaines, et enfin, autonome. Elle ne doit écouter que ses instructions et celles données par le PO, en choisissant de bonnes pratiques de programmation, pour développer de manière itérative et incrémentale, facilitant au passage l’intégration continue.</w:t>
+        <w:t xml:space="preserve">Elle est le cœur même de la méthode Scrum, et doit être </w:t>
+      </w:r>
+      <w:proofErr w:type="spellStart"/>
+      <w:r>
+        <w:t>auto-organisée</w:t>
+      </w:r>
+      <w:proofErr w:type="spellEnd"/>
+      <w:r>
+        <w:t>, spécialisée dans ces technologies, et donc dans de multiples domaines, et enfin, autonome. Elle ne doit écouter que ses instructions et celles données par le PO, en choisissant de bonnes pratiques de programmation, pour développer de manière itérative et incrémentale, facilitant au passage l’intégration continue.</w:t>
       </w:r>
       <w:r>
         <w:t xml:space="preserve"> Les développeurs créent la valeur de l’application</w:t>
@@ -2061,7 +2649,6 @@
         <w:jc w:val="both"/>
       </w:pPr>
       <w:r>
-        <w:lastRenderedPageBreak/>
         <w:tab/>
         <w:t xml:space="preserve">Nous ne nous sommes pas trop donné le choix pour choisir l’équipe de développement, étant donné que notre effectif est déjà relativement réduit par rapport à une réelle équipe agile, et avons donc besoin d’un maximum de développeurs pour assurer la bonne livraison des incréments, en gardant une cadence élevée. Nous ferons au mieux pour réagir aux différentes urgences </w:t>
       </w:r>
@@ -2416,7 +3003,6 @@
                 <w:ilvl w:val="0"/>
                 <w:numId w:val="8"/>
               </w:numPr>
-              <w:jc w:val="both"/>
               <w:rPr>
                 <w:sz w:val="24"/>
                 <w:szCs w:val="24"/>
@@ -2743,19 +3329,31 @@
       </w:tr>
     </w:tbl>
     <w:p>
+      <w:pPr>
+        <w:pStyle w:val="Lgende"/>
+      </w:pPr>
+      <w:bookmarkStart w:id="7" w:name="_Toc124410503"/>
+      <w:r>
+        <w:t xml:space="preserve">Tableau </w:t>
+      </w:r>
+      <w:fldSimple w:instr=" SEQ Tableau \* ARABIC ">
+        <w:r>
+          <w:rPr>
+            <w:noProof/>
+          </w:rPr>
+          <w:t>1</w:t>
+        </w:r>
+      </w:fldSimple>
+      <w:r>
+        <w:t xml:space="preserve"> - </w:t>
+      </w:r>
+      <w:r>
+        <w:t>Tableau des compétences de l'équipe de développement</w:t>
+      </w:r>
+      <w:bookmarkEnd w:id="7"/>
       <w:r>
         <w:br w:type="page"/>
       </w:r>
-    </w:p>
-    <w:p>
-      <w:pPr>
-        <w:rPr>
-          <w:rFonts w:asciiTheme="majorHAnsi" w:eastAsiaTheme="majorEastAsia" w:hAnsiTheme="majorHAnsi" w:cstheme="majorBidi"/>
-          <w:color w:val="2F5496" w:themeColor="accent1" w:themeShade="BF"/>
-          <w:sz w:val="32"/>
-          <w:szCs w:val="32"/>
-        </w:rPr>
-      </w:pPr>
     </w:p>
     <w:p>
       <w:pPr>
@@ -2765,11 +3363,12 @@
           <w:numId w:val="13"/>
         </w:numPr>
       </w:pPr>
-      <w:bookmarkStart w:id="5" w:name="_Toc122040646"/>
-      <w:r>
+      <w:bookmarkStart w:id="8" w:name="_Toc124410571"/>
+      <w:r>
+        <w:lastRenderedPageBreak/>
         <w:t>Mise en place des rituels</w:t>
       </w:r>
-      <w:bookmarkEnd w:id="5"/>
+      <w:bookmarkEnd w:id="8"/>
     </w:p>
     <w:p/>
     <w:p>
@@ -2780,14 +3379,14 @@
           <w:numId w:val="13"/>
         </w:numPr>
       </w:pPr>
-      <w:bookmarkStart w:id="6" w:name="_Toc122040647"/>
+      <w:bookmarkStart w:id="9" w:name="_Toc124410572"/>
       <w:r>
         <w:t>Avant le sprint</w:t>
       </w:r>
       <w:r>
         <w:t xml:space="preserve"> (Préparation)</w:t>
       </w:r>
-      <w:bookmarkEnd w:id="6"/>
+      <w:bookmarkEnd w:id="9"/>
     </w:p>
     <w:p/>
     <w:p>
@@ -2798,11 +3397,19 @@
           <w:numId w:val="13"/>
         </w:numPr>
       </w:pPr>
-      <w:bookmarkStart w:id="7" w:name="_Toc122040648"/>
-      <w:r>
-        <w:t>Guide d’écriture des Users Stories</w:t>
-      </w:r>
-      <w:bookmarkEnd w:id="7"/>
+      <w:bookmarkStart w:id="10" w:name="_Toc124410573"/>
+      <w:r>
+        <w:t xml:space="preserve">Guide d’écriture des </w:t>
+      </w:r>
+      <w:proofErr w:type="spellStart"/>
+      <w:r>
+        <w:t>Users</w:t>
+      </w:r>
+      <w:proofErr w:type="spellEnd"/>
+      <w:r>
+        <w:t xml:space="preserve"> Stories</w:t>
+      </w:r>
+      <w:bookmarkEnd w:id="10"/>
     </w:p>
     <w:p/>
     <w:p>
@@ -2810,11 +3417,16 @@
         <w:t>Nous définirons nos</w:t>
       </w:r>
       <w:r>
-        <w:t xml:space="preserve"> User</w:t>
+        <w:t xml:space="preserve"> </w:t>
+      </w:r>
+      <w:proofErr w:type="spellStart"/>
+      <w:r>
+        <w:t>User</w:t>
       </w:r>
       <w:r>
         <w:t>s</w:t>
       </w:r>
+      <w:proofErr w:type="spellEnd"/>
       <w:r>
         <w:t xml:space="preserve"> Stor</w:t>
       </w:r>
@@ -2878,7 +3490,15 @@
         <w:t xml:space="preserve">- </w:t>
       </w:r>
       <w:r>
-        <w:t xml:space="preserve">Toutes ces Users Stories sont représentées sur </w:t>
+        <w:t xml:space="preserve">Toutes ces </w:t>
+      </w:r>
+      <w:proofErr w:type="spellStart"/>
+      <w:r>
+        <w:t>Users</w:t>
+      </w:r>
+      <w:proofErr w:type="spellEnd"/>
+      <w:r>
+        <w:t xml:space="preserve"> Stories sont représentées sur </w:t>
       </w:r>
       <w:r>
         <w:t xml:space="preserve">des </w:t>
@@ -2895,11 +3515,24 @@
       <w:r>
         <w:t xml:space="preserve">t de couleurs différentes : </w:t>
       </w:r>
-      <w:r>
-        <w:t>Technical Stories en rose,</w:t>
-      </w:r>
-      <w:r>
-        <w:t xml:space="preserve"> Users Stories en bleu, les Correctifs en rouge et en vert les </w:t>
+      <w:proofErr w:type="spellStart"/>
+      <w:r>
+        <w:t>Technical</w:t>
+      </w:r>
+      <w:proofErr w:type="spellEnd"/>
+      <w:r>
+        <w:t xml:space="preserve"> Stories en rose,</w:t>
+      </w:r>
+      <w:r>
+        <w:t xml:space="preserve"> </w:t>
+      </w:r>
+      <w:proofErr w:type="spellStart"/>
+      <w:r>
+        <w:t>Users</w:t>
+      </w:r>
+      <w:proofErr w:type="spellEnd"/>
+      <w:r>
+        <w:t xml:space="preserve"> Stories en bleu, les Correctifs en rouge et en vert les </w:t>
       </w:r>
       <w:r>
         <w:t>tâches diverses</w:t>
@@ -2916,35 +3549,169 @@
       <w:r>
         <w:t>.</w:t>
       </w:r>
-      <w:r>
-        <w:br/>
-      </w:r>
-    </w:p>
-    <w:p>
+    </w:p>
+    <w:p>
+      <w:pPr>
+        <w:spacing w:after="0"/>
+      </w:pPr>
+      <w:r>
+        <w:t xml:space="preserve">À chaque Post-It nous associons une </w:t>
+      </w:r>
+      <w:r>
+        <w:t>fiche descriptive avec le contenu de la User Story.</w:t>
+      </w:r>
+    </w:p>
+    <w:p>
+      <w:r>
+        <w:rPr>
+          <w:noProof/>
+        </w:rPr>
+        <mc:AlternateContent>
+          <mc:Choice Requires="wps">
+            <w:drawing>
+              <wp:anchor distT="0" distB="0" distL="114300" distR="114300" simplePos="0" relativeHeight="251662336" behindDoc="0" locked="0" layoutInCell="1" allowOverlap="1" wp14:anchorId="265871BC" wp14:editId="7E60118A">
+                <wp:simplePos x="0" y="0"/>
+                <wp:positionH relativeFrom="margin">
+                  <wp:align>left</wp:align>
+                </wp:positionH>
+                <wp:positionV relativeFrom="paragraph">
+                  <wp:posOffset>3091180</wp:posOffset>
+                </wp:positionV>
+                <wp:extent cx="2870200" cy="635"/>
+                <wp:effectExtent l="0" t="0" r="6350" b="0"/>
+                <wp:wrapSquare wrapText="bothSides"/>
+                <wp:docPr id="6" name="Zone de texte 6"/>
+                <wp:cNvGraphicFramePr/>
+                <a:graphic xmlns:a="http://schemas.openxmlformats.org/drawingml/2006/main">
+                  <a:graphicData uri="http://schemas.microsoft.com/office/word/2010/wordprocessingShape">
+                    <wps:wsp>
+                      <wps:cNvSpPr txBox="1"/>
+                      <wps:spPr>
+                        <a:xfrm>
+                          <a:off x="0" y="0"/>
+                          <a:ext cx="2870200" cy="635"/>
+                        </a:xfrm>
+                        <a:prstGeom prst="rect">
+                          <a:avLst/>
+                        </a:prstGeom>
+                        <a:solidFill>
+                          <a:prstClr val="white"/>
+                        </a:solidFill>
+                        <a:ln>
+                          <a:noFill/>
+                        </a:ln>
+                      </wps:spPr>
+                      <wps:txbx>
+                        <w:txbxContent>
+                          <w:p>
+                            <w:pPr>
+                              <w:pStyle w:val="Lgende"/>
+                              <w:rPr>
+                                <w:noProof/>
+                              </w:rPr>
+                            </w:pPr>
+                            <w:bookmarkStart w:id="11" w:name="_Toc124410447"/>
+                            <w:bookmarkStart w:id="12" w:name="_Ref124410762"/>
+                            <w:r>
+                              <w:t xml:space="preserve">Figure </w:t>
+                            </w:r>
+                            <w:fldSimple w:instr=" SEQ Figure \* ARABIC ">
+                              <w:r>
+                                <w:rPr>
+                                  <w:noProof/>
+                                </w:rPr>
+                                <w:t>1</w:t>
+                              </w:r>
+                            </w:fldSimple>
+                            <w:r>
+                              <w:t xml:space="preserve"> - Exemple de User Story que nous pouvons mettre sur notre Scrum </w:t>
+                            </w:r>
+                            <w:proofErr w:type="spellStart"/>
+                            <w:r>
+                              <w:t>Board</w:t>
+                            </w:r>
+                            <w:bookmarkEnd w:id="11"/>
+                            <w:bookmarkEnd w:id="12"/>
+                            <w:proofErr w:type="spellEnd"/>
+                          </w:p>
+                        </w:txbxContent>
+                      </wps:txbx>
+                      <wps:bodyPr rot="0" spcFirstLastPara="0" vertOverflow="overflow" horzOverflow="overflow" vert="horz" wrap="square" lIns="0" tIns="0" rIns="0" bIns="0" numCol="1" spcCol="0" rtlCol="0" fromWordArt="0" anchor="t" anchorCtr="0" forceAA="0" compatLnSpc="1">
+                        <a:prstTxWarp prst="textNoShape">
+                          <a:avLst/>
+                        </a:prstTxWarp>
+                        <a:spAutoFit/>
+                      </wps:bodyPr>
+                    </wps:wsp>
+                  </a:graphicData>
+                </a:graphic>
+              </wp:anchor>
+            </w:drawing>
+          </mc:Choice>
+          <mc:Fallback>
+            <w:pict>
+              <v:shapetype w14:anchorId="265871BC" id="_x0000_t202" coordsize="21600,21600" o:spt="202" path="m,l,21600r21600,l21600,xe">
+                <v:stroke joinstyle="miter"/>
+                <v:path gradientshapeok="t" o:connecttype="rect"/>
+              </v:shapetype>
+              <v:shape id="Zone de texte 6" o:spid="_x0000_s1026" type="#_x0000_t202" style="position:absolute;margin-left:0;margin-top:243.4pt;width:226pt;height:.05pt;z-index:251662336;visibility:visible;mso-wrap-style:square;mso-wrap-distance-left:9pt;mso-wrap-distance-top:0;mso-wrap-distance-right:9pt;mso-wrap-distance-bottom:0;mso-position-horizontal:left;mso-position-horizontal-relative:margin;mso-position-vertical:absolute;mso-position-vertical-relative:text;v-text-anchor:top" o:gfxdata="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" stroked="f">
+                <v:textbox style="mso-fit-shape-to-text:t" inset="0,0,0,0">
+                  <w:txbxContent>
+                    <w:p>
+                      <w:pPr>
+                        <w:pStyle w:val="Lgende"/>
+                        <w:rPr>
+                          <w:noProof/>
+                        </w:rPr>
+                      </w:pPr>
+                      <w:bookmarkStart w:id="13" w:name="_Toc124410447"/>
+                      <w:bookmarkStart w:id="14" w:name="_Ref124410762"/>
+                      <w:r>
+                        <w:t xml:space="preserve">Figure </w:t>
+                      </w:r>
+                      <w:fldSimple w:instr=" SEQ Figure \* ARABIC ">
+                        <w:r>
+                          <w:rPr>
+                            <w:noProof/>
+                          </w:rPr>
+                          <w:t>1</w:t>
+                        </w:r>
+                      </w:fldSimple>
+                      <w:r>
+                        <w:t xml:space="preserve"> - Exemple de User Story que nous pouvons mettre sur notre Scrum </w:t>
+                      </w:r>
+                      <w:proofErr w:type="spellStart"/>
+                      <w:r>
+                        <w:t>Board</w:t>
+                      </w:r>
+                      <w:bookmarkEnd w:id="13"/>
+                      <w:bookmarkEnd w:id="14"/>
+                      <w:proofErr w:type="spellEnd"/>
+                    </w:p>
+                  </w:txbxContent>
+                </v:textbox>
+                <w10:wrap type="square" anchorx="margin"/>
+              </v:shape>
+            </w:pict>
+          </mc:Fallback>
+        </mc:AlternateContent>
+      </w:r>
       <w:r>
         <w:rPr>
           <w:noProof/>
         </w:rPr>
         <w:drawing>
-          <wp:anchor distT="0" distB="0" distL="114300" distR="114300" simplePos="0" relativeHeight="251658240" behindDoc="1" locked="0" layoutInCell="1" allowOverlap="1" wp14:anchorId="5BD9C3D0" wp14:editId="4CBDFB60">
+          <wp:anchor distT="0" distB="0" distL="114300" distR="114300" simplePos="0" relativeHeight="251658240" behindDoc="1" locked="0" layoutInCell="1" allowOverlap="1" wp14:anchorId="5BD9C3D0" wp14:editId="78E57526">
             <wp:simplePos x="0" y="0"/>
             <wp:positionH relativeFrom="margin">
-              <wp:posOffset>3107662</wp:posOffset>
+              <wp:posOffset>-7408</wp:posOffset>
             </wp:positionH>
             <wp:positionV relativeFrom="paragraph">
-              <wp:posOffset>304</wp:posOffset>
+              <wp:posOffset>129963</wp:posOffset>
             </wp:positionV>
             <wp:extent cx="2870200" cy="2870200"/>
             <wp:effectExtent l="0" t="0" r="6350" b="6350"/>
-            <wp:wrapTight wrapText="bothSides">
-              <wp:wrapPolygon edited="0">
-                <wp:start x="0" y="0"/>
-                <wp:lineTo x="0" y="21504"/>
-                <wp:lineTo x="21504" y="21504"/>
-                <wp:lineTo x="21504" y="0"/>
-                <wp:lineTo x="0" y="0"/>
-              </wp:wrapPolygon>
-            </wp:wrapTight>
+            <wp:wrapSquare wrapText="bothSides"/>
             <wp:docPr id="2" name="Image 2"/>
             <wp:cNvGraphicFramePr>
               <a:graphicFrameLocks xmlns:a="http://schemas.openxmlformats.org/drawingml/2006/main" noChangeAspect="1"/>
@@ -2953,13 +3720,13 @@
               <a:graphicData uri="http://schemas.openxmlformats.org/drawingml/2006/picture">
                 <pic:pic xmlns:pic="http://schemas.openxmlformats.org/drawingml/2006/picture">
                   <pic:nvPicPr>
-                    <pic:cNvPr id="0" name="Picture 1"/>
+                    <pic:cNvPr id="2" name="Image 2"/>
                     <pic:cNvPicPr>
                       <a:picLocks noChangeAspect="1" noChangeArrowheads="1"/>
                     </pic:cNvPicPr>
                   </pic:nvPicPr>
                   <pic:blipFill>
-                    <a:blip r:embed="rId9">
+                    <a:blip r:embed="rId11">
                       <a:extLst>
                         <a:ext uri="{28A0092B-C50C-407E-A947-70E740481C1C}">
                           <a14:useLocalDpi xmlns:a14="http://schemas.microsoft.com/office/drawing/2010/main" val="0"/>
@@ -2997,120 +3764,8 @@
         </w:drawing>
       </w:r>
       <w:r>
-        <w:t>Voici un exemple de Post-It que nous mettons</w:t>
-      </w:r>
-      <w:r>
-        <w:t xml:space="preserve"> </w:t>
-      </w:r>
-      <w:r>
-        <w:t>sur notre Scrum</w:t>
-      </w:r>
-      <w:r>
-        <w:t xml:space="preserve"> B</w:t>
-      </w:r>
-      <w:r>
-        <w:t>oard :</w:t>
-      </w:r>
-    </w:p>
-    <w:p>
-      <w:pPr>
-        <w:spacing w:after="0"/>
-      </w:pPr>
-    </w:p>
-    <w:p>
-      <w:pPr>
-        <w:spacing w:after="0"/>
-      </w:pPr>
-    </w:p>
-    <w:p>
-      <w:pPr>
-        <w:spacing w:after="0"/>
-      </w:pPr>
-    </w:p>
-    <w:p>
-      <w:pPr>
-        <w:spacing w:after="0"/>
-      </w:pPr>
-    </w:p>
-    <w:p>
-      <w:pPr>
-        <w:spacing w:after="0"/>
-      </w:pPr>
-    </w:p>
-    <w:p>
-      <w:pPr>
-        <w:spacing w:after="0"/>
-      </w:pPr>
-    </w:p>
-    <w:p>
-      <w:pPr>
-        <w:spacing w:after="0"/>
-      </w:pPr>
-    </w:p>
-    <w:p>
-      <w:pPr>
-        <w:spacing w:after="0"/>
-      </w:pPr>
-    </w:p>
-    <w:p>
-      <w:pPr>
-        <w:spacing w:after="0"/>
-      </w:pPr>
-    </w:p>
-    <w:p>
-      <w:pPr>
-        <w:spacing w:after="0"/>
-      </w:pPr>
-    </w:p>
-    <w:p>
-      <w:pPr>
-        <w:spacing w:after="0"/>
-      </w:pPr>
-    </w:p>
-    <w:p>
-      <w:pPr>
-        <w:spacing w:after="0"/>
-      </w:pPr>
-    </w:p>
-    <w:p>
-      <w:pPr>
-        <w:spacing w:after="0"/>
-      </w:pPr>
-    </w:p>
-    <w:p>
-      <w:pPr>
-        <w:spacing w:after="0"/>
-      </w:pPr>
-    </w:p>
-    <w:p>
-      <w:pPr>
-        <w:spacing w:after="0"/>
-      </w:pPr>
-      <w:r>
-        <w:t xml:space="preserve">À chaque Post-It nous associons une </w:t>
-      </w:r>
-      <w:r>
-        <w:t>fiche descriptive avec le contenu de la User Story.</w:t>
-      </w:r>
-    </w:p>
-    <w:p>
-      <w:r>
         <w:br w:type="page"/>
       </w:r>
-    </w:p>
-    <w:p>
-      <w:pPr>
-        <w:spacing w:after="0"/>
-      </w:pPr>
-      <w:r>
-        <w:lastRenderedPageBreak/>
-        <w:t>Voici un exemple de fiche descriptive :</w:t>
-      </w:r>
-    </w:p>
-    <w:p>
-      <w:pPr>
-        <w:spacing w:after="0"/>
-      </w:pPr>
     </w:p>
     <w:tbl>
       <w:tblPr>
@@ -3133,6 +3788,7 @@
           </w:tcPr>
           <w:p>
             <w:r>
+              <w:lastRenderedPageBreak/>
               <w:t>N°</w:t>
             </w:r>
           </w:p>
@@ -3313,7 +3969,15 @@
               <w:t xml:space="preserve"> j’accède </w:t>
             </w:r>
             <w:r>
-              <w:t xml:space="preserve">à la page connexion.php </w:t>
+              <w:t xml:space="preserve">à la page </w:t>
+            </w:r>
+            <w:proofErr w:type="spellStart"/>
+            <w:r>
+              <w:t>connexion.php</w:t>
+            </w:r>
+            <w:proofErr w:type="spellEnd"/>
+            <w:r>
+              <w:t xml:space="preserve"> </w:t>
             </w:r>
           </w:p>
           <w:p>
@@ -3377,19 +4041,40 @@
               <w:t xml:space="preserve"> je peux répondre au formulaire depuis la page d’accueil.</w:t>
             </w:r>
           </w:p>
-          <w:p/>
+          <w:p>
+            <w:pPr>
+              <w:keepNext/>
+            </w:pPr>
+          </w:p>
         </w:tc>
       </w:tr>
     </w:tbl>
     <w:p>
       <w:pPr>
-        <w:pStyle w:val="Titre3"/>
-        <w:numPr>
-          <w:ilvl w:val="0"/>
-          <w:numId w:val="0"/>
-        </w:numPr>
-        <w:ind w:left="720" w:hanging="720"/>
-      </w:pPr>
+        <w:pStyle w:val="Lgende"/>
+      </w:pPr>
+      <w:bookmarkStart w:id="15" w:name="_Toc124410504"/>
+      <w:r>
+        <w:t xml:space="preserve">Tableau </w:t>
+      </w:r>
+      <w:fldSimple w:instr=" SEQ Tableau \* ARABIC ">
+        <w:r>
+          <w:rPr>
+            <w:noProof/>
+          </w:rPr>
+          <w:t>2</w:t>
+        </w:r>
+      </w:fldSimple>
+      <w:r>
+        <w:t xml:space="preserve"> - Exemple de </w:t>
+      </w:r>
+      <w:r>
+        <w:rPr>
+          <w:noProof/>
+        </w:rPr>
+        <w:t>fiche descriptive d'une User Story</w:t>
+      </w:r>
+      <w:bookmarkEnd w:id="15"/>
     </w:p>
     <w:p>
       <w:pPr>
@@ -3399,14 +4084,14 @@
           <w:numId w:val="13"/>
         </w:numPr>
       </w:pPr>
-      <w:bookmarkStart w:id="8" w:name="_Toc122040649"/>
+      <w:bookmarkStart w:id="16" w:name="_Toc124410574"/>
       <w:r>
         <w:t>Guide d’estimation des U</w:t>
       </w:r>
       <w:r>
         <w:t>ser Stories</w:t>
       </w:r>
-      <w:bookmarkEnd w:id="8"/>
+      <w:bookmarkEnd w:id="16"/>
     </w:p>
     <w:p/>
     <w:p>
@@ -3484,11 +4169,11 @@
           <w:numId w:val="13"/>
         </w:numPr>
       </w:pPr>
-      <w:bookmarkStart w:id="9" w:name="_Toc122040650"/>
+      <w:bookmarkStart w:id="17" w:name="_Toc124410575"/>
       <w:r>
         <w:t>Pendant le sprint (Réalisation)</w:t>
       </w:r>
-      <w:bookmarkEnd w:id="9"/>
+      <w:bookmarkEnd w:id="17"/>
     </w:p>
     <w:p/>
     <w:p>
@@ -3499,11 +4184,11 @@
           <w:numId w:val="13"/>
         </w:numPr>
       </w:pPr>
-      <w:bookmarkStart w:id="10" w:name="_Toc122040651"/>
+      <w:bookmarkStart w:id="18" w:name="_Toc124410576"/>
       <w:r>
         <w:t>Daily-meeting</w:t>
       </w:r>
-      <w:bookmarkEnd w:id="10"/>
+      <w:bookmarkEnd w:id="18"/>
     </w:p>
     <w:p/>
     <w:p>
@@ -3511,7 +4196,15 @@
         <w:ind w:firstLine="708"/>
       </w:pPr>
       <w:r>
-        <w:t>Un daily-meeting est r</w:t>
+        <w:t xml:space="preserve">Un </w:t>
+      </w:r>
+      <w:proofErr w:type="spellStart"/>
+      <w:r>
+        <w:t>daily</w:t>
+      </w:r>
+      <w:proofErr w:type="spellEnd"/>
+      <w:r>
+        <w:t>-meeting est r</w:t>
       </w:r>
       <w:r>
         <w:t>é</w:t>
@@ -3532,9 +4225,11 @@
         <w:t>, pour faire un point sur l’avancée de chaque User Story.</w:t>
       </w:r>
     </w:p>
-    <w:p/>
-    <w:p/>
-    <w:p/>
+    <w:p>
+      <w:r>
+        <w:br w:type="page"/>
+      </w:r>
+    </w:p>
     <w:p>
       <w:pPr>
         <w:pStyle w:val="Titre3"/>
@@ -3543,12 +4238,20 @@
           <w:numId w:val="13"/>
         </w:numPr>
       </w:pPr>
-      <w:bookmarkStart w:id="11" w:name="_Toc122040652"/>
+      <w:bookmarkStart w:id="19" w:name="_Toc124410577"/>
       <w:r>
         <w:lastRenderedPageBreak/>
-        <w:t>Tableau des tâches et burndown chart</w:t>
-      </w:r>
-      <w:bookmarkEnd w:id="11"/>
+        <w:t xml:space="preserve">Tableau des tâches et </w:t>
+      </w:r>
+      <w:proofErr w:type="spellStart"/>
+      <w:r>
+        <w:t>burndown</w:t>
+      </w:r>
+      <w:proofErr w:type="spellEnd"/>
+      <w:r>
+        <w:t xml:space="preserve"> chart</w:t>
+      </w:r>
+      <w:bookmarkEnd w:id="19"/>
     </w:p>
     <w:p/>
     <w:p>
@@ -3556,7 +4259,7 @@
         <w:ind w:firstLine="708"/>
       </w:pPr>
       <w:r>
-        <w:t>Nous avions décidé d’utiliser un tableau des tâches numérique mais finalement il s’est avéré qu’un tableau physique, placé dans la salle du BDE serait plus pratique, donc avons finalement décidé de changer (à la semaine du 12 décembre, au 2</w:t>
+        <w:t>Nous avions décidé d’utiliser un tableau des tâches numérique mais finalement il s’est avéré qu’un tableau physique, placé dans la salle du BDE serait plus pratique, donc avons finalement décidé de changer à la semaine du 12 décembre, au 2</w:t>
       </w:r>
       <w:r>
         <w:rPr>
@@ -3565,19 +4268,179 @@
         <w:t>ème</w:t>
       </w:r>
       <w:r>
-        <w:t xml:space="preserve"> sprint).</w:t>
-      </w:r>
-    </w:p>
-    <w:p>
-      <w:pPr>
-        <w:ind w:firstLine="708"/>
-      </w:pPr>
+        <w:t xml:space="preserve"> sprint</w:t>
+      </w:r>
+      <w:r>
+        <w:t xml:space="preserve"> (</w:t>
+      </w:r>
+      <w:r>
+        <w:fldChar w:fldCharType="begin"/>
+      </w:r>
+      <w:r>
+        <w:instrText xml:space="preserve"> REF _Ref124410995 \h </w:instrText>
+      </w:r>
+      <w:r>
+        <w:fldChar w:fldCharType="separate"/>
+      </w:r>
+      <w:r>
+        <w:t xml:space="preserve">Figure </w:t>
+      </w:r>
+      <w:r>
+        <w:rPr>
+          <w:noProof/>
+        </w:rPr>
+        <w:t>2</w:t>
+      </w:r>
+      <w:r>
+        <w:fldChar w:fldCharType="end"/>
+      </w:r>
+      <w:r>
+        <w:t>).</w:t>
+      </w:r>
+    </w:p>
+    <w:p>
+      <w:r>
+        <w:rPr>
+          <w:noProof/>
+        </w:rPr>
+        <mc:AlternateContent>
+          <mc:Choice Requires="wps">
+            <w:drawing>
+              <wp:anchor distT="0" distB="0" distL="114300" distR="114300" simplePos="0" relativeHeight="251664384" behindDoc="0" locked="0" layoutInCell="1" allowOverlap="1" wp14:anchorId="2F2EA3F2" wp14:editId="2A60CEFC">
+                <wp:simplePos x="0" y="0"/>
+                <wp:positionH relativeFrom="column">
+                  <wp:posOffset>1146810</wp:posOffset>
+                </wp:positionH>
+                <wp:positionV relativeFrom="paragraph">
+                  <wp:posOffset>2410460</wp:posOffset>
+                </wp:positionV>
+                <wp:extent cx="3457575" cy="635"/>
+                <wp:effectExtent l="0" t="0" r="0" b="0"/>
+                <wp:wrapTopAndBottom/>
+                <wp:docPr id="7" name="Zone de texte 7"/>
+                <wp:cNvGraphicFramePr/>
+                <a:graphic xmlns:a="http://schemas.openxmlformats.org/drawingml/2006/main">
+                  <a:graphicData uri="http://schemas.microsoft.com/office/word/2010/wordprocessingShape">
+                    <wps:wsp>
+                      <wps:cNvSpPr txBox="1"/>
+                      <wps:spPr>
+                        <a:xfrm>
+                          <a:off x="0" y="0"/>
+                          <a:ext cx="3457575" cy="635"/>
+                        </a:xfrm>
+                        <a:prstGeom prst="rect">
+                          <a:avLst/>
+                        </a:prstGeom>
+                        <a:solidFill>
+                          <a:prstClr val="white"/>
+                        </a:solidFill>
+                        <a:ln>
+                          <a:noFill/>
+                        </a:ln>
+                      </wps:spPr>
+                      <wps:txbx>
+                        <w:txbxContent>
+                          <w:p>
+                            <w:pPr>
+                              <w:pStyle w:val="Lgende"/>
+                              <w:rPr>
+                                <w:noProof/>
+                              </w:rPr>
+                            </w:pPr>
+                            <w:bookmarkStart w:id="20" w:name="_Toc124410448"/>
+                            <w:bookmarkStart w:id="21" w:name="_Ref124410995"/>
+                            <w:r>
+                              <w:t xml:space="preserve">Figure </w:t>
+                            </w:r>
+                            <w:fldSimple w:instr=" SEQ Figure \* ARABIC ">
+                              <w:r>
+                                <w:rPr>
+                                  <w:noProof/>
+                                </w:rPr>
+                                <w:t>2</w:t>
+                              </w:r>
+                            </w:fldSimple>
+                            <w:bookmarkEnd w:id="21"/>
+                            <w:r>
+                              <w:t xml:space="preserve"> - Photo du Scrum </w:t>
+                            </w:r>
+                            <w:proofErr w:type="spellStart"/>
+                            <w:r>
+                              <w:t>Board</w:t>
+                            </w:r>
+                            <w:proofErr w:type="spellEnd"/>
+                            <w:r>
+                              <w:t xml:space="preserve"> mis en place à la semaine du 12 décembre, au 2ème sprint</w:t>
+                            </w:r>
+                            <w:bookmarkEnd w:id="20"/>
+                          </w:p>
+                        </w:txbxContent>
+                      </wps:txbx>
+                      <wps:bodyPr rot="0" spcFirstLastPara="0" vertOverflow="overflow" horzOverflow="overflow" vert="horz" wrap="square" lIns="0" tIns="0" rIns="0" bIns="0" numCol="1" spcCol="0" rtlCol="0" fromWordArt="0" anchor="t" anchorCtr="0" forceAA="0" compatLnSpc="1">
+                        <a:prstTxWarp prst="textNoShape">
+                          <a:avLst/>
+                        </a:prstTxWarp>
+                        <a:spAutoFit/>
+                      </wps:bodyPr>
+                    </wps:wsp>
+                  </a:graphicData>
+                </a:graphic>
+              </wp:anchor>
+            </w:drawing>
+          </mc:Choice>
+          <mc:Fallback>
+            <w:pict>
+              <v:shape w14:anchorId="2F2EA3F2" id="Zone de texte 7" o:spid="_x0000_s1027" type="#_x0000_t202" style="position:absolute;margin-left:90.3pt;margin-top:189.8pt;width:272.25pt;height:.05pt;z-index:251664384;visibility:visible;mso-wrap-style:square;mso-wrap-distance-left:9pt;mso-wrap-distance-top:0;mso-wrap-distance-right:9pt;mso-wrap-distance-bottom:0;mso-position-horizontal:absolute;mso-position-horizontal-relative:text;mso-position-vertical:absolute;mso-position-vertical-relative:text;v-text-anchor:top" o:gfxdata="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" stroked="f">
+                <v:textbox style="mso-fit-shape-to-text:t" inset="0,0,0,0">
+                  <w:txbxContent>
+                    <w:p>
+                      <w:pPr>
+                        <w:pStyle w:val="Lgende"/>
+                        <w:rPr>
+                          <w:noProof/>
+                        </w:rPr>
+                      </w:pPr>
+                      <w:bookmarkStart w:id="22" w:name="_Toc124410448"/>
+                      <w:bookmarkStart w:id="23" w:name="_Ref124410995"/>
+                      <w:r>
+                        <w:t xml:space="preserve">Figure </w:t>
+                      </w:r>
+                      <w:fldSimple w:instr=" SEQ Figure \* ARABIC ">
+                        <w:r>
+                          <w:rPr>
+                            <w:noProof/>
+                          </w:rPr>
+                          <w:t>2</w:t>
+                        </w:r>
+                      </w:fldSimple>
+                      <w:bookmarkEnd w:id="23"/>
+                      <w:r>
+                        <w:t xml:space="preserve"> - Photo du Scrum </w:t>
+                      </w:r>
+                      <w:proofErr w:type="spellStart"/>
+                      <w:r>
+                        <w:t>Board</w:t>
+                      </w:r>
+                      <w:proofErr w:type="spellEnd"/>
+                      <w:r>
+                        <w:t xml:space="preserve"> mis en place à la semaine du 12 décembre, au 2ème sprint</w:t>
+                      </w:r>
+                      <w:bookmarkEnd w:id="22"/>
+                    </w:p>
+                  </w:txbxContent>
+                </v:textbox>
+                <w10:wrap type="topAndBottom"/>
+              </v:shape>
+            </w:pict>
+          </mc:Fallback>
+        </mc:AlternateContent>
+      </w:r>
       <w:r>
         <w:rPr>
           <w:noProof/>
         </w:rPr>
         <w:drawing>
-          <wp:anchor distT="0" distB="0" distL="114300" distR="114300" simplePos="0" relativeHeight="251660288" behindDoc="0" locked="0" layoutInCell="1" allowOverlap="1" wp14:anchorId="40EDFD54" wp14:editId="2A5B4423">
+          <wp:anchor distT="0" distB="0" distL="114300" distR="114300" simplePos="0" relativeHeight="251660288" behindDoc="0" locked="0" layoutInCell="1" allowOverlap="1" wp14:anchorId="40EDFD54" wp14:editId="785460F7">
             <wp:simplePos x="0" y="0"/>
             <wp:positionH relativeFrom="margin">
               <wp:align>center</wp:align>
@@ -3587,7 +4450,7 @@
             </wp:positionV>
             <wp:extent cx="3457575" cy="2339975"/>
             <wp:effectExtent l="0" t="0" r="9525" b="3175"/>
-            <wp:wrapNone/>
+            <wp:wrapTopAndBottom/>
             <wp:docPr id="3" name="Image 3" descr="Une image contenant texte&#10;&#10;Description générée automatiquement"/>
             <wp:cNvGraphicFramePr>
               <a:graphicFrameLocks xmlns:a="http://schemas.openxmlformats.org/drawingml/2006/main" noChangeAspect="1"/>
@@ -3602,7 +4465,7 @@
                     </pic:cNvPicPr>
                   </pic:nvPicPr>
                   <pic:blipFill rotWithShape="1">
-                    <a:blip r:embed="rId10" cstate="print">
+                    <a:blip r:embed="rId12" cstate="print">
                       <a:extLst>
                         <a:ext uri="{28A0092B-C50C-407E-A947-70E740481C1C}">
                           <a14:useLocalDpi xmlns:a14="http://schemas.microsoft.com/office/drawing/2010/main" val="0"/>
@@ -3638,42 +4501,6 @@
       </w:r>
     </w:p>
     <w:p>
-      <w:pPr>
-        <w:ind w:firstLine="708"/>
-      </w:pPr>
-    </w:p>
-    <w:p>
-      <w:pPr>
-        <w:ind w:firstLine="708"/>
-      </w:pPr>
-    </w:p>
-    <w:p>
-      <w:pPr>
-        <w:ind w:firstLine="708"/>
-      </w:pPr>
-    </w:p>
-    <w:p>
-      <w:pPr>
-        <w:ind w:firstLine="708"/>
-      </w:pPr>
-    </w:p>
-    <w:p>
-      <w:pPr>
-        <w:ind w:firstLine="708"/>
-      </w:pPr>
-    </w:p>
-    <w:p>
-      <w:pPr>
-        <w:ind w:firstLine="708"/>
-      </w:pPr>
-    </w:p>
-    <w:p>
-      <w:pPr>
-        <w:ind w:firstLine="708"/>
-      </w:pPr>
-    </w:p>
-    <w:p/>
-    <w:p>
       <w:r>
         <w:t>Note : toutes les tâches sont de la même couleur puisqu’il ne s’agit pas d’un « vrai » sprint avec de « vraies » User Stories.</w:t>
       </w:r>
@@ -3698,7 +4525,15 @@
         </w:numPr>
       </w:pPr>
       <w:r>
-        <w:t xml:space="preserve">TODO : Les Users Stories </w:t>
+        <w:t xml:space="preserve">TODO : Les </w:t>
+      </w:r>
+      <w:proofErr w:type="spellStart"/>
+      <w:r>
+        <w:t>Users</w:t>
+      </w:r>
+      <w:proofErr w:type="spellEnd"/>
+      <w:r>
+        <w:t xml:space="preserve"> Stories </w:t>
       </w:r>
       <w:r>
         <w:t>à</w:t>
@@ -3719,7 +4554,15 @@
         </w:numPr>
       </w:pPr>
       <w:r>
-        <w:t>PROGRESS : Les Users stories commencé</w:t>
+        <w:t xml:space="preserve">PROGRESS : Les </w:t>
+      </w:r>
+      <w:proofErr w:type="spellStart"/>
+      <w:r>
+        <w:t>Users</w:t>
+      </w:r>
+      <w:proofErr w:type="spellEnd"/>
+      <w:r>
+        <w:t xml:space="preserve"> stories commencé</w:t>
       </w:r>
       <w:r>
         <w:t>es</w:t>
@@ -3737,7 +4580,15 @@
         </w:numPr>
       </w:pPr>
       <w:r>
-        <w:t>TO TEST : Les Users stories en attente d</w:t>
+        <w:t xml:space="preserve">TO TEST : Les </w:t>
+      </w:r>
+      <w:proofErr w:type="spellStart"/>
+      <w:r>
+        <w:t>Users</w:t>
+      </w:r>
+      <w:proofErr w:type="spellEnd"/>
+      <w:r>
+        <w:t xml:space="preserve"> stories en attente d</w:t>
       </w:r>
       <w:r>
         <w:t>’être testé</w:t>
@@ -3752,7 +4603,23 @@
         </w:numPr>
       </w:pPr>
       <w:r>
-        <w:t>TESTING : Les Users stories en cours de test. En fonction des résultats des tests, les Users Stories peuvent ensuite être placé dans DONE ou être replacé dans une colonne précédente.</w:t>
+        <w:t xml:space="preserve">TESTING : Les </w:t>
+      </w:r>
+      <w:proofErr w:type="spellStart"/>
+      <w:r>
+        <w:t>Users</w:t>
+      </w:r>
+      <w:proofErr w:type="spellEnd"/>
+      <w:r>
+        <w:t xml:space="preserve"> stories en cours de test. En fonction des résultats des tests, les </w:t>
+      </w:r>
+      <w:proofErr w:type="spellStart"/>
+      <w:r>
+        <w:t>Users</w:t>
+      </w:r>
+      <w:proofErr w:type="spellEnd"/>
+      <w:r>
+        <w:t xml:space="preserve"> Stories peuvent ensuite être placé dans DONE ou être replacé dans une colonne précédente.</w:t>
       </w:r>
     </w:p>
     <w:p>
@@ -3764,7 +4631,15 @@
         </w:numPr>
       </w:pPr>
       <w:r>
-        <w:t>DONE : Les Users stories terminé</w:t>
+        <w:t xml:space="preserve">DONE : Les </w:t>
+      </w:r>
+      <w:proofErr w:type="spellStart"/>
+      <w:r>
+        <w:t>Users</w:t>
+      </w:r>
+      <w:proofErr w:type="spellEnd"/>
+      <w:r>
+        <w:t xml:space="preserve"> stories terminé</w:t>
       </w:r>
       <w:r>
         <w:t>es</w:t>
@@ -3805,7 +4680,15 @@
         <w:t xml:space="preserve"> sera créée</w:t>
       </w:r>
       <w:r>
-        <w:t xml:space="preserve"> pour y glisser toutes les Users Stories à l’arrêt</w:t>
+        <w:t xml:space="preserve"> pour y glisser toutes les </w:t>
+      </w:r>
+      <w:proofErr w:type="spellStart"/>
+      <w:r>
+        <w:t>Users</w:t>
+      </w:r>
+      <w:proofErr w:type="spellEnd"/>
+      <w:r>
+        <w:t xml:space="preserve"> Stories à l’arrêt</w:t>
       </w:r>
       <w:r>
         <w:t xml:space="preserve"> (au moment de la capture la zone de « pause » n’était pas faite puisque nous travaillions sur toutes les </w:t>
@@ -3819,7 +4702,15 @@
     </w:p>
     <w:p>
       <w:r>
-        <w:t xml:space="preserve">Pour terminer, un Burndown chart </w:t>
+        <w:t xml:space="preserve">Pour terminer, un </w:t>
+      </w:r>
+      <w:proofErr w:type="spellStart"/>
+      <w:r>
+        <w:t>Burndown</w:t>
+      </w:r>
+      <w:proofErr w:type="spellEnd"/>
+      <w:r>
+        <w:t xml:space="preserve"> chart </w:t>
       </w:r>
       <w:r>
         <w:t xml:space="preserve">a été </w:t>
@@ -3839,7 +4730,15 @@
     </w:p>
     <w:p>
       <w:r>
-        <w:t>Exemple de formalisation visuelle du Burndown chart</w:t>
+        <w:t xml:space="preserve">Exemple de formalisation visuelle du </w:t>
+      </w:r>
+      <w:proofErr w:type="spellStart"/>
+      <w:r>
+        <w:t>Burndown</w:t>
+      </w:r>
+      <w:proofErr w:type="spellEnd"/>
+      <w:r>
+        <w:t xml:space="preserve"> chart</w:t>
       </w:r>
       <w:r>
         <w:t> :</w:t>
@@ -3851,13 +4750,13 @@
           <w:noProof/>
         </w:rPr>
         <w:drawing>
-          <wp:anchor distT="0" distB="0" distL="114300" distR="114300" simplePos="0" relativeHeight="251659264" behindDoc="0" locked="0" layoutInCell="1" allowOverlap="1" wp14:anchorId="6DE4CB4A" wp14:editId="1D6108CD">
+          <wp:anchor distT="0" distB="0" distL="114300" distR="114300" simplePos="0" relativeHeight="251659264" behindDoc="0" locked="0" layoutInCell="1" allowOverlap="1" wp14:anchorId="6DE4CB4A" wp14:editId="3AEF516D">
             <wp:simplePos x="0" y="0"/>
             <wp:positionH relativeFrom="margin">
               <wp:align>center</wp:align>
             </wp:positionH>
             <wp:positionV relativeFrom="paragraph">
-              <wp:posOffset>97155</wp:posOffset>
+              <wp:posOffset>98425</wp:posOffset>
             </wp:positionV>
             <wp:extent cx="3352800" cy="1963420"/>
             <wp:effectExtent l="0" t="0" r="0" b="0"/>
@@ -3876,7 +4775,7 @@
                     </pic:cNvPicPr>
                   </pic:nvPicPr>
                   <pic:blipFill rotWithShape="1">
-                    <a:blip r:embed="rId11" cstate="print">
+                    <a:blip r:embed="rId13" cstate="print">
                       <a:extLst>
                         <a:ext uri="{28A0092B-C50C-407E-A947-70E740481C1C}">
                           <a14:useLocalDpi xmlns:a14="http://schemas.microsoft.com/office/drawing/2010/main" val="0"/>
@@ -3907,6 +4806,12 @@
                 </pic:pic>
               </a:graphicData>
             </a:graphic>
+            <wp14:sizeRelH relativeFrom="margin">
+              <wp14:pctWidth>0</wp14:pctWidth>
+            </wp14:sizeRelH>
+            <wp14:sizeRelV relativeFrom="margin">
+              <wp14:pctHeight>0</wp14:pctHeight>
+            </wp14:sizeRelV>
           </wp:anchor>
         </w:drawing>
       </w:r>
@@ -3922,7 +4827,7 @@
           <w:numId w:val="13"/>
         </w:numPr>
       </w:pPr>
-      <w:bookmarkStart w:id="12" w:name="_Toc122040653"/>
+      <w:bookmarkStart w:id="24" w:name="_Toc124410578"/>
       <w:r>
         <w:lastRenderedPageBreak/>
         <w:t>À</w:t>
@@ -3930,7 +4835,7 @@
       <w:r>
         <w:t xml:space="preserve"> la fin du Sprint (Clôture)</w:t>
       </w:r>
-      <w:bookmarkEnd w:id="12"/>
+      <w:bookmarkEnd w:id="24"/>
     </w:p>
     <w:p/>
     <w:p>
@@ -3956,11 +4861,11 @@
           <w:numId w:val="23"/>
         </w:numPr>
       </w:pPr>
-      <w:bookmarkStart w:id="13" w:name="_Toc122040654"/>
+      <w:bookmarkStart w:id="25" w:name="_Toc124410579"/>
       <w:r>
         <w:t>Livraison</w:t>
       </w:r>
-      <w:bookmarkEnd w:id="13"/>
+      <w:bookmarkEnd w:id="25"/>
     </w:p>
     <w:p>
       <w:pPr>
@@ -3987,13 +4892,31 @@
       <w:r>
         <w:t xml:space="preserve">un point sur notre </w:t>
       </w:r>
+      <w:proofErr w:type="spellStart"/>
       <w:r>
         <w:rPr>
           <w:i/>
           <w:iCs/>
         </w:rPr>
-        <w:t>backlog product</w:t>
-      </w:r>
+        <w:t>backlog</w:t>
+      </w:r>
+      <w:proofErr w:type="spellEnd"/>
+      <w:r>
+        <w:rPr>
+          <w:i/>
+          <w:iCs/>
+        </w:rPr>
+        <w:t xml:space="preserve"> </w:t>
+      </w:r>
+      <w:proofErr w:type="spellStart"/>
+      <w:r>
+        <w:rPr>
+          <w:i/>
+          <w:iCs/>
+        </w:rPr>
+        <w:t>product</w:t>
+      </w:r>
+      <w:proofErr w:type="spellEnd"/>
       <w:r>
         <w:t>.</w:t>
       </w:r>
@@ -4025,10 +4948,12 @@
           <w:szCs w:val="32"/>
         </w:rPr>
       </w:pPr>
-      <w:bookmarkStart w:id="14" w:name="_Toc122040632"/>
-      <w:bookmarkStart w:id="15" w:name="_Toc122040655"/>
-      <w:bookmarkEnd w:id="14"/>
-      <w:bookmarkEnd w:id="15"/>
+      <w:bookmarkStart w:id="26" w:name="_Toc122040632"/>
+      <w:bookmarkStart w:id="27" w:name="_Toc122040655"/>
+      <w:bookmarkStart w:id="28" w:name="_Toc124410580"/>
+      <w:bookmarkEnd w:id="26"/>
+      <w:bookmarkEnd w:id="27"/>
+      <w:bookmarkEnd w:id="28"/>
     </w:p>
     <w:p>
       <w:pPr>
@@ -4051,10 +4976,12 @@
           <w:szCs w:val="32"/>
         </w:rPr>
       </w:pPr>
-      <w:bookmarkStart w:id="16" w:name="_Toc122040633"/>
-      <w:bookmarkStart w:id="17" w:name="_Toc122040656"/>
-      <w:bookmarkEnd w:id="16"/>
-      <w:bookmarkEnd w:id="17"/>
+      <w:bookmarkStart w:id="29" w:name="_Toc122040633"/>
+      <w:bookmarkStart w:id="30" w:name="_Toc122040656"/>
+      <w:bookmarkStart w:id="31" w:name="_Toc124410581"/>
+      <w:bookmarkEnd w:id="29"/>
+      <w:bookmarkEnd w:id="30"/>
+      <w:bookmarkEnd w:id="31"/>
     </w:p>
     <w:p>
       <w:pPr>
@@ -4077,10 +5004,12 @@
           <w:szCs w:val="26"/>
         </w:rPr>
       </w:pPr>
-      <w:bookmarkStart w:id="18" w:name="_Toc122040634"/>
-      <w:bookmarkStart w:id="19" w:name="_Toc122040657"/>
-      <w:bookmarkEnd w:id="18"/>
-      <w:bookmarkEnd w:id="19"/>
+      <w:bookmarkStart w:id="32" w:name="_Toc122040634"/>
+      <w:bookmarkStart w:id="33" w:name="_Toc122040657"/>
+      <w:bookmarkStart w:id="34" w:name="_Toc124410582"/>
+      <w:bookmarkEnd w:id="32"/>
+      <w:bookmarkEnd w:id="33"/>
+      <w:bookmarkEnd w:id="34"/>
     </w:p>
     <w:p>
       <w:pPr>
@@ -4103,10 +5032,12 @@
           <w:szCs w:val="26"/>
         </w:rPr>
       </w:pPr>
-      <w:bookmarkStart w:id="20" w:name="_Toc122040635"/>
-      <w:bookmarkStart w:id="21" w:name="_Toc122040658"/>
-      <w:bookmarkEnd w:id="20"/>
-      <w:bookmarkEnd w:id="21"/>
+      <w:bookmarkStart w:id="35" w:name="_Toc122040635"/>
+      <w:bookmarkStart w:id="36" w:name="_Toc122040658"/>
+      <w:bookmarkStart w:id="37" w:name="_Toc124410583"/>
+      <w:bookmarkEnd w:id="35"/>
+      <w:bookmarkEnd w:id="36"/>
+      <w:bookmarkEnd w:id="37"/>
     </w:p>
     <w:p>
       <w:pPr>
@@ -4129,10 +5060,12 @@
           <w:szCs w:val="26"/>
         </w:rPr>
       </w:pPr>
-      <w:bookmarkStart w:id="22" w:name="_Toc122040636"/>
-      <w:bookmarkStart w:id="23" w:name="_Toc122040659"/>
-      <w:bookmarkEnd w:id="22"/>
-      <w:bookmarkEnd w:id="23"/>
+      <w:bookmarkStart w:id="38" w:name="_Toc122040636"/>
+      <w:bookmarkStart w:id="39" w:name="_Toc122040659"/>
+      <w:bookmarkStart w:id="40" w:name="_Toc124410584"/>
+      <w:bookmarkEnd w:id="38"/>
+      <w:bookmarkEnd w:id="39"/>
+      <w:bookmarkEnd w:id="40"/>
     </w:p>
     <w:p>
       <w:pPr>
@@ -4155,10 +5088,12 @@
           <w:szCs w:val="24"/>
         </w:rPr>
       </w:pPr>
-      <w:bookmarkStart w:id="24" w:name="_Toc122040637"/>
-      <w:bookmarkStart w:id="25" w:name="_Toc122040660"/>
-      <w:bookmarkEnd w:id="24"/>
-      <w:bookmarkEnd w:id="25"/>
+      <w:bookmarkStart w:id="41" w:name="_Toc122040637"/>
+      <w:bookmarkStart w:id="42" w:name="_Toc122040660"/>
+      <w:bookmarkStart w:id="43" w:name="_Toc124410585"/>
+      <w:bookmarkEnd w:id="41"/>
+      <w:bookmarkEnd w:id="42"/>
+      <w:bookmarkEnd w:id="43"/>
     </w:p>
     <w:p>
       <w:pPr>
@@ -4181,7 +5116,15 @@
         <w:jc w:val="both"/>
       </w:pPr>
       <w:r>
-        <w:t>Le Scrum Master, le Product Owner (Pierre DAVID)</w:t>
+        <w:t xml:space="preserve">Le Scrum Master, le Product </w:t>
+      </w:r>
+      <w:proofErr w:type="spellStart"/>
+      <w:r>
+        <w:t>Owner</w:t>
+      </w:r>
+      <w:proofErr w:type="spellEnd"/>
+      <w:r>
+        <w:t xml:space="preserve"> (Pierre DAVID)</w:t>
       </w:r>
       <w:r>
         <w:t xml:space="preserve"> et les membres de l’équipe Scrum participeront obligatoirement à la livraison. Il y a aussi l’éventualité d’inviter l’intégralité des membres du BDE, représentant le client.</w:t>
@@ -4264,7 +5207,15 @@
         <w:t>Finalement, l’organisateur de la livraison évoquera la vision de l’équipe sur la suite du projet, les éventuels dangers (si on peut le dire) et craintes, ce qui se passe mieux que prévu etc.</w:t>
       </w:r>
       <w:r>
-        <w:t>, potentiellement à l’aide de supports comme des indicateurs révélateurs (burndown chart).</w:t>
+        <w:t>, potentiellement à l’aide de supports comme des indicateurs révélateurs (</w:t>
+      </w:r>
+      <w:proofErr w:type="spellStart"/>
+      <w:r>
+        <w:t>burndown</w:t>
+      </w:r>
+      <w:proofErr w:type="spellEnd"/>
+      <w:r>
+        <w:t xml:space="preserve"> chart).</w:t>
       </w:r>
     </w:p>
     <w:p>
@@ -4300,7 +5251,15 @@
         <w:jc w:val="both"/>
       </w:pPr>
       <w:r>
-        <w:t>Le Product Owner fait ses retours et valide ou non toute ou partie des User Stories</w:t>
+        <w:t xml:space="preserve">Le Product </w:t>
+      </w:r>
+      <w:proofErr w:type="spellStart"/>
+      <w:r>
+        <w:t>Owner</w:t>
+      </w:r>
+      <w:proofErr w:type="spellEnd"/>
+      <w:r>
+        <w:t xml:space="preserve"> fait ses retours et valide ou non toute ou partie des User Stories</w:t>
       </w:r>
       <w:r>
         <w:t>, qui devront être reconsidérées par l’équipe projet si jamais elles sont refusées.</w:t>
@@ -4312,7 +5271,23 @@
         <w:jc w:val="both"/>
       </w:pPr>
       <w:r>
-        <w:t>Nous prenons aussi des retours d’utilisateurs ainsi que leurs pistes d’amélioration. Leur énonciation à l’oral peut permettre de révéler un élément majeur qui aurait échappé à l’équipe ou au Product Owner, permettant d’éviter une incompréhension ou danger imminent. Cela peut aussi donner une idée au Product Owner, qui pourrait faire reconsidérer le contrat avec l’accord de l’équipe.</w:t>
+        <w:t xml:space="preserve">Nous prenons aussi des retours d’utilisateurs ainsi que leurs pistes d’amélioration. Leur énonciation à l’oral peut permettre de révéler un élément majeur qui aurait échappé à l’équipe ou au Product </w:t>
+      </w:r>
+      <w:proofErr w:type="spellStart"/>
+      <w:r>
+        <w:t>Owner</w:t>
+      </w:r>
+      <w:proofErr w:type="spellEnd"/>
+      <w:r>
+        <w:t xml:space="preserve">, permettant d’éviter une incompréhension ou danger imminent. Cela peut aussi donner une idée au Product </w:t>
+      </w:r>
+      <w:proofErr w:type="spellStart"/>
+      <w:r>
+        <w:t>Owner</w:t>
+      </w:r>
+      <w:proofErr w:type="spellEnd"/>
+      <w:r>
+        <w:t>, qui pourrait faire reconsidérer le contrat avec l’accord de l’équipe.</w:t>
       </w:r>
     </w:p>
     <w:p>
@@ -4323,12 +5298,12 @@
           <w:numId w:val="23"/>
         </w:numPr>
       </w:pPr>
-      <w:bookmarkStart w:id="26" w:name="_Toc122040661"/>
+      <w:bookmarkStart w:id="44" w:name="_Toc124410586"/>
       <w:r>
         <w:lastRenderedPageBreak/>
         <w:t>Rétrospective</w:t>
       </w:r>
-      <w:bookmarkEnd w:id="26"/>
+      <w:bookmarkEnd w:id="44"/>
     </w:p>
     <w:p/>
     <w:p>
@@ -4393,6 +5368,7 @@
       <w:r>
         <w:t xml:space="preserve">Nous avons légèrement aménagé le concept de </w:t>
       </w:r>
+      <w:proofErr w:type="spellStart"/>
       <w:r>
         <w:rPr>
           <w:i/>
@@ -4400,6 +5376,7 @@
         </w:rPr>
         <w:t>Moodboard</w:t>
       </w:r>
+      <w:proofErr w:type="spellEnd"/>
       <w:r>
         <w:t xml:space="preserve"> dans une activité nommée « </w:t>
       </w:r>
@@ -4431,8 +5408,13 @@
         <w:t>respectant</w:t>
       </w:r>
       <w:r>
-        <w:t xml:space="preserve"> les intérêts majeurs du Moodboard</w:t>
-      </w:r>
+        <w:t xml:space="preserve"> les intérêts majeurs du </w:t>
+      </w:r>
+      <w:proofErr w:type="spellStart"/>
+      <w:r>
+        <w:t>Moodboard</w:t>
+      </w:r>
+      <w:proofErr w:type="spellEnd"/>
       <w:r>
         <w:t xml:space="preserve">, </w:t>
       </w:r>
@@ -4506,7 +5488,31 @@
         <w:t>Pour recueillir ces retours, n</w:t>
       </w:r>
       <w:r>
-        <w:t>ous avons décidé mixer le principe du « sablier », du « bâton de parole » et de « tableau glad, mad, sad ».</w:t>
+        <w:t xml:space="preserve">ous avons décidé mixer le principe du « sablier », du « bâton de parole » et de « tableau </w:t>
+      </w:r>
+      <w:proofErr w:type="spellStart"/>
+      <w:r>
+        <w:t>glad</w:t>
+      </w:r>
+      <w:proofErr w:type="spellEnd"/>
+      <w:r>
+        <w:t xml:space="preserve">, </w:t>
+      </w:r>
+      <w:proofErr w:type="spellStart"/>
+      <w:r>
+        <w:t>mad</w:t>
+      </w:r>
+      <w:proofErr w:type="spellEnd"/>
+      <w:r>
+        <w:t xml:space="preserve">, </w:t>
+      </w:r>
+      <w:proofErr w:type="spellStart"/>
+      <w:r>
+        <w:t>sad</w:t>
+      </w:r>
+      <w:proofErr w:type="spellEnd"/>
+      <w:r>
+        <w:t> ».</w:t>
       </w:r>
     </w:p>
     <w:p>
@@ -4575,7 +5581,31 @@
         <w:t>Le tableau</w:t>
       </w:r>
       <w:r>
-        <w:t xml:space="preserve"> « glad, mad, sad » permet de catégoriser les points évoqués en catégorie, et permettra un traitement plus facile par la suite.</w:t>
+        <w:t xml:space="preserve"> « </w:t>
+      </w:r>
+      <w:proofErr w:type="spellStart"/>
+      <w:r>
+        <w:t>glad</w:t>
+      </w:r>
+      <w:proofErr w:type="spellEnd"/>
+      <w:r>
+        <w:t xml:space="preserve">, </w:t>
+      </w:r>
+      <w:proofErr w:type="spellStart"/>
+      <w:r>
+        <w:t>mad</w:t>
+      </w:r>
+      <w:proofErr w:type="spellEnd"/>
+      <w:r>
+        <w:t xml:space="preserve">, </w:t>
+      </w:r>
+      <w:proofErr w:type="spellStart"/>
+      <w:r>
+        <w:t>sad</w:t>
+      </w:r>
+      <w:proofErr w:type="spellEnd"/>
+      <w:r>
+        <w:t> » permet de catégoriser les points évoqués en catégorie, et permettra un traitement plus facile par la suite.</w:t>
       </w:r>
       <w:r>
         <w:t xml:space="preserve"> </w:t>
@@ -4628,10 +5658,12 @@
           <w:szCs w:val="24"/>
         </w:rPr>
       </w:pPr>
-      <w:bookmarkStart w:id="27" w:name="_Toc122040639"/>
-      <w:bookmarkStart w:id="28" w:name="_Toc122040662"/>
-      <w:bookmarkEnd w:id="27"/>
-      <w:bookmarkEnd w:id="28"/>
+      <w:bookmarkStart w:id="45" w:name="_Toc122040639"/>
+      <w:bookmarkStart w:id="46" w:name="_Toc122040662"/>
+      <w:bookmarkStart w:id="47" w:name="_Toc124410587"/>
+      <w:bookmarkEnd w:id="45"/>
+      <w:bookmarkEnd w:id="46"/>
+      <w:bookmarkEnd w:id="47"/>
     </w:p>
     <w:p>
       <w:pPr>
@@ -4653,6 +5685,8 @@
           <w:szCs w:val="24"/>
         </w:rPr>
       </w:pPr>
+      <w:bookmarkStart w:id="48" w:name="_Toc124410588"/>
+      <w:bookmarkEnd w:id="48"/>
     </w:p>
     <w:p>
       <w:pPr>
@@ -4784,9 +5818,35 @@
       <w:r>
         <w:t>L’étape précédente nous a permis de localiser l’origine des problèmes. L’établissement du plan d’action nous permettra de trouver des actions à réaliser. Ces actions devront être SMART (</w:t>
       </w:r>
-      <w:r>
-        <w:t>Specific, Measurable, Achievable, Relevant, Time-Boxed</w:t>
-      </w:r>
+      <w:proofErr w:type="spellStart"/>
+      <w:r>
+        <w:t>Specific</w:t>
+      </w:r>
+      <w:proofErr w:type="spellEnd"/>
+      <w:r>
+        <w:t xml:space="preserve">, </w:t>
+      </w:r>
+      <w:proofErr w:type="spellStart"/>
+      <w:r>
+        <w:t>Measurable</w:t>
+      </w:r>
+      <w:proofErr w:type="spellEnd"/>
+      <w:r>
+        <w:t xml:space="preserve">, </w:t>
+      </w:r>
+      <w:proofErr w:type="spellStart"/>
+      <w:r>
+        <w:t>Achievable</w:t>
+      </w:r>
+      <w:proofErr w:type="spellEnd"/>
+      <w:r>
+        <w:t>, Relevant, Time-</w:t>
+      </w:r>
+      <w:proofErr w:type="spellStart"/>
+      <w:r>
+        <w:t>Boxed</w:t>
+      </w:r>
+      <w:proofErr w:type="spellEnd"/>
       <w:r>
         <w:t>)</w:t>
       </w:r>
@@ -4879,7 +5939,15 @@
         <w:ind w:firstLine="708"/>
       </w:pPr>
       <w:r>
-        <w:t>Dans un premier temps, chaque membre donnera son retour avec un R.O.T.I. (Return On Time Invested) à l’aide d’un post de couleur, rouge si son avis global est négatif, vert sinon. Cela permet d’avoir très rapidement une idée. Ch</w:t>
+        <w:t xml:space="preserve">Dans un premier temps, chaque membre donnera son retour avec un R.O.T.I. (Return On Time </w:t>
+      </w:r>
+      <w:proofErr w:type="spellStart"/>
+      <w:r>
+        <w:t>Invested</w:t>
+      </w:r>
+      <w:proofErr w:type="spellEnd"/>
+      <w:r>
+        <w:t>) à l’aide d’un post de couleur, rouge si son avis global est négatif, vert sinon. Cela permet d’avoir très rapidement une idée. Ch</w:t>
       </w:r>
       <w:r>
         <w:t>aque membre énoncera ensuite une phrase sur pourquoi il a mis cette couleur.</w:t>
@@ -4932,13 +6000,96 @@
         <w:t xml:space="preserve">, </w:t>
       </w:r>
       <w:r>
-        <w:t>et de garder une note positive pour la rétrospective, puisque nous sommes plus à même de retenir ce qu’il se passe en dernier.</w:t>
-      </w:r>
-    </w:p>
-    <w:p/>
+        <w:t>et de garder une note positive pour la rétrospective, puisque nous sommes plus à même de retenir ce qu’il se passe en dernier</w:t>
+      </w:r>
+      <w:r>
+        <w:t>.</w:t>
+      </w:r>
+    </w:p>
+    <w:p>
+      <w:r>
+        <w:br w:type="page"/>
+      </w:r>
+    </w:p>
+    <w:p>
+      <w:pPr>
+        <w:pStyle w:val="Titre1"/>
+      </w:pPr>
+      <w:bookmarkStart w:id="49" w:name="_Toc124410589"/>
+      <w:r>
+        <w:lastRenderedPageBreak/>
+        <w:t>Annexes</w:t>
+      </w:r>
+      <w:bookmarkEnd w:id="49"/>
+    </w:p>
+    <w:p>
+      <w:pPr>
+        <w:pStyle w:val="Titre2"/>
+      </w:pPr>
+      <w:bookmarkStart w:id="50" w:name="_Toc124410590"/>
+      <w:r>
+        <w:t>Poster de la livraison</w:t>
+      </w:r>
+      <w:bookmarkEnd w:id="50"/>
+    </w:p>
+    <w:p>
+      <w:r>
+        <w:rPr>
+          <w:noProof/>
+        </w:rPr>
+        <w:drawing>
+          <wp:inline distT="0" distB="0" distL="0" distR="0" wp14:anchorId="6ADF6531" wp14:editId="14AB8D28">
+            <wp:extent cx="5748655" cy="8170545"/>
+            <wp:effectExtent l="0" t="0" r="4445" b="1905"/>
+            <wp:docPr id="5" name="Image 5"/>
+            <wp:cNvGraphicFramePr>
+              <a:graphicFrameLocks xmlns:a="http://schemas.openxmlformats.org/drawingml/2006/main" noChangeAspect="1"/>
+            </wp:cNvGraphicFramePr>
+            <a:graphic xmlns:a="http://schemas.openxmlformats.org/drawingml/2006/main">
+              <a:graphicData uri="http://schemas.openxmlformats.org/drawingml/2006/picture">
+                <pic:pic xmlns:pic="http://schemas.openxmlformats.org/drawingml/2006/picture">
+                  <pic:nvPicPr>
+                    <pic:cNvPr id="0" name="Picture 1"/>
+                    <pic:cNvPicPr>
+                      <a:picLocks noChangeAspect="1" noChangeArrowheads="1"/>
+                    </pic:cNvPicPr>
+                  </pic:nvPicPr>
+                  <pic:blipFill>
+                    <a:blip r:embed="rId14">
+                      <a:extLst>
+                        <a:ext uri="{28A0092B-C50C-407E-A947-70E740481C1C}">
+                          <a14:useLocalDpi xmlns:a14="http://schemas.microsoft.com/office/drawing/2010/main" val="0"/>
+                        </a:ext>
+                      </a:extLst>
+                    </a:blip>
+                    <a:srcRect/>
+                    <a:stretch>
+                      <a:fillRect/>
+                    </a:stretch>
+                  </pic:blipFill>
+                  <pic:spPr bwMode="auto">
+                    <a:xfrm>
+                      <a:off x="0" y="0"/>
+                      <a:ext cx="5748655" cy="8170545"/>
+                    </a:xfrm>
+                    <a:prstGeom prst="rect">
+                      <a:avLst/>
+                    </a:prstGeom>
+                    <a:noFill/>
+                    <a:ln>
+                      <a:noFill/>
+                    </a:ln>
+                  </pic:spPr>
+                </pic:pic>
+              </a:graphicData>
+            </a:graphic>
+          </wp:inline>
+        </w:drawing>
+      </w:r>
+    </w:p>
     <w:sectPr>
-      <w:footerReference w:type="even" r:id="rId12"/>
-      <w:footerReference w:type="default" r:id="rId13"/>
+      <w:footerReference w:type="even" r:id="rId15"/>
+      <w:footerReference w:type="default" r:id="rId16"/>
       <w:pgSz w:w="11906" w:h="16838"/>
       <w:pgMar w:top="1417" w:right="1417" w:bottom="1417" w:left="1417" w:header="708" w:footer="708" w:gutter="0"/>
       <w:cols w:space="708"/>
@@ -8687,6 +9838,36 @@
       <w:szCs w:val="20"/>
     </w:rPr>
   </w:style>
+  <w:style w:type="paragraph" w:styleId="Lgende">
+    <w:name w:val="caption"/>
+    <w:basedOn w:val="Normal"/>
+    <w:next w:val="Normal"/>
+    <w:uiPriority w:val="35"/>
+    <w:unhideWhenUsed/>
+    <w:qFormat/>
+    <w:rsid w:val="00211911"/>
+    <w:pPr>
+      <w:spacing w:after="200" w:line="240" w:lineRule="auto"/>
+    </w:pPr>
+    <w:rPr>
+      <w:i/>
+      <w:iCs/>
+      <w:color w:val="44546A" w:themeColor="text2"/>
+      <w:sz w:val="18"/>
+      <w:szCs w:val="18"/>
+    </w:rPr>
+  </w:style>
+  <w:style w:type="paragraph" w:styleId="Tabledesillustrations">
+    <w:name w:val="table of figures"/>
+    <w:basedOn w:val="Normal"/>
+    <w:next w:val="Normal"/>
+    <w:uiPriority w:val="99"/>
+    <w:unhideWhenUsed/>
+    <w:rsid w:val="006D6CD2"/>
+    <w:pPr>
+      <w:spacing w:after="0"/>
+    </w:pPr>
+  </w:style>
 </w:styles>
 </file>
 

</xml_diff>

<commit_message>
Anglais (reste diapo à faire) + memento agile
</commit_message>
<xml_diff>
--- a/Livrables/Gestion/Agilité/MementoAgileProjet3.docx
+++ b/Livrables/Gestion/Agilité/MementoAgileProjet3.docx
@@ -2896,10 +2896,28 @@
         <w:t xml:space="preserve">t de couleurs différentes : </w:t>
       </w:r>
       <w:r>
-        <w:t>Technical Stories en rose,</w:t>
-      </w:r>
-      <w:r>
-        <w:t xml:space="preserve"> Users Stories en bleu, les Correctifs en rouge et en vert les </w:t>
+        <w:t xml:space="preserve">Technical Stories en </w:t>
+      </w:r>
+      <w:r>
+        <w:t>bleu</w:t>
+      </w:r>
+      <w:r>
+        <w:t>,</w:t>
+      </w:r>
+      <w:r>
+        <w:t xml:space="preserve"> Users Stories en </w:t>
+      </w:r>
+      <w:r>
+        <w:t>rose</w:t>
+      </w:r>
+      <w:r>
+        <w:t xml:space="preserve">, les Correctifs en rouge et en </w:t>
+      </w:r>
+      <w:r>
+        <w:t>orange</w:t>
+      </w:r>
+      <w:r>
+        <w:t xml:space="preserve"> les </w:t>
       </w:r>
       <w:r>
         <w:t>tâches diverses</w:t>

</xml_diff>

<commit_message>
Memento agile + audit fini
</commit_message>
<xml_diff>
--- a/Livrables/Gestion/Agilité/MementoAgileProjet3.docx
+++ b/Livrables/Gestion/Agilité/MementoAgileProjet3.docx
@@ -217,7 +217,6 @@
         </w:rPr>
         <w:t xml:space="preserve">Richard </w:t>
       </w:r>
-      <w:proofErr w:type="spellStart"/>
       <w:r>
         <w:rPr>
           <w:sz w:val="32"/>
@@ -225,7 +224,6 @@
         </w:rPr>
         <w:t>Chbeir</w:t>
       </w:r>
-      <w:proofErr w:type="spellEnd"/>
     </w:p>
     <w:p>
       <w:pPr>
@@ -2558,15 +2556,7 @@
         <w:jc w:val="both"/>
       </w:pPr>
       <w:r>
-        <w:t xml:space="preserve">Le parrainage est un évènement annuel réalisé par l'association étudiante Hego </w:t>
-      </w:r>
-      <w:proofErr w:type="spellStart"/>
-      <w:r>
-        <w:t>Berria</w:t>
-      </w:r>
-      <w:proofErr w:type="spellEnd"/>
-      <w:r>
-        <w:t xml:space="preserve"> (un BDE), dans lequel les étudiants de première année répondent d'abord à un questionnaire rédigé par les membres du BDE. Ensuite, les étudiants de deuxième année sont associés automatiquement (ou en choisissant, en fonction du paramétrage du questionnaire) à un étudiant de 1ère année, créant alors l'association entre le parrain et le filleul.</w:t>
+        <w:t>Le parrainage est un évènement annuel réalisé par l'association étudiante Hego Berria (un BDE), dans lequel les étudiants de première année répondent d'abord à un questionnaire rédigé par les membres du BDE. Ensuite, les étudiants de deuxième année sont associés automatiquement (ou en choisissant, en fonction du paramétrage du questionnaire) à un étudiant de 1ère année, créant alors l'association entre le parrain et le filleul.</w:t>
       </w:r>
     </w:p>
     <w:p>
@@ -2575,15 +2565,7 @@
         <w:jc w:val="both"/>
       </w:pPr>
       <w:r>
-        <w:t xml:space="preserve">Le bureau des étudiants Hego </w:t>
-      </w:r>
-      <w:proofErr w:type="spellStart"/>
-      <w:r>
-        <w:t>Berria</w:t>
-      </w:r>
-      <w:proofErr w:type="spellEnd"/>
-      <w:r>
-        <w:t xml:space="preserve"> est une association avec une identité forte, qui commence à développer en parallèle (sans lien avec la SAE) un site web et une application de covoiturage. Faciliter ce système de parrainage peut alors le rendre plus fiable et avenant, en proposant des fonctionnalités ludiques dans un environnement maîtrisé (sans devoir recommencer à chaque fois tous les processus de création du formulaire ou devoir utiliser des applications tierces comme Excel ou Forms de chez Google, dénaturant l'association).</w:t>
+        <w:t>Le bureau des étudiants Hego Berria est une association avec une identité forte, qui commence à développer en parallèle (sans lien avec la SAE) un site web et une application de covoiturage. Faciliter ce système de parrainage peut alors le rendre plus fiable et avenant, en proposant des fonctionnalités ludiques dans un environnement maîtrisé (sans devoir recommencer à chaque fois tous les processus de création du formulaire ou devoir utiliser des applications tierces comme Excel ou Forms de chez Google, dénaturant l'association).</w:t>
       </w:r>
     </w:p>
     <w:p>
@@ -2702,13 +2684,8 @@
       </w:pPr>
       <w:bookmarkStart w:id="7" w:name="_Toc124936965"/>
       <w:r>
-        <w:t xml:space="preserve">Le Product </w:t>
-      </w:r>
-      <w:proofErr w:type="spellStart"/>
-      <w:r>
-        <w:t>Owner</w:t>
-      </w:r>
-      <w:proofErr w:type="spellEnd"/>
+        <w:t>Le Product Owner</w:t>
+      </w:r>
       <w:r>
         <w:t xml:space="preserve"> (PO)</w:t>
       </w:r>
@@ -2759,7 +2736,6 @@
         </w:rPr>
         <w:t xml:space="preserve"> </w:t>
       </w:r>
-      <w:proofErr w:type="spellStart"/>
       <w:r>
         <w:rPr>
           <w:i/>
@@ -2774,7 +2750,6 @@
         </w:rPr>
         <w:t>acklog</w:t>
       </w:r>
-      <w:proofErr w:type="spellEnd"/>
       <w:r>
         <w:t>. Il doit s’assurer que le projet est bien compris, nécessitant implication et disponibilité, pour donner un maximum d’informations à l’équipe de développement</w:t>
       </w:r>
@@ -2860,15 +2835,7 @@
         <w:jc w:val="both"/>
       </w:pPr>
       <w:r>
-        <w:t xml:space="preserve">Elle est le cœur même de la méthode Scrum, et doit être </w:t>
-      </w:r>
-      <w:proofErr w:type="spellStart"/>
-      <w:r>
-        <w:t>auto-organisée</w:t>
-      </w:r>
-      <w:proofErr w:type="spellEnd"/>
-      <w:r>
-        <w:t>, spécialisée dans ces technologies, et donc dans de multiples domaines, et enfin, autonome. Elle ne doit écouter que ses instructions et celles données par le PO, en choisissant de bonnes pratiques de programmation, pour développer de manière itérative et incrémentale, facilitant au passage l’intégration continue.</w:t>
+        <w:t>Elle est le cœur même de la méthode Scrum, et doit être auto-organisée, spécialisée dans ces technologies, et donc dans de multiples domaines, et enfin, autonome. Elle ne doit écouter que ses instructions et celles données par le PO, en choisissant de bonnes pratiques de programmation, pour développer de manière itérative et incrémentale, facilitant au passage l’intégration continue.</w:t>
       </w:r>
       <w:r>
         <w:t xml:space="preserve"> Les développeurs créent la valeur de l’application</w:t>
@@ -3704,24 +3671,14 @@
       <w:r>
         <w:t xml:space="preserve">Tableau </w:t>
       </w:r>
-      <w:r>
-        <w:fldChar w:fldCharType="begin"/>
-      </w:r>
-      <w:r>
-        <w:instrText xml:space="preserve"> SEQ Tableau \* ARABIC </w:instrText>
-      </w:r>
-      <w:r>
-        <w:fldChar w:fldCharType="separate"/>
-      </w:r>
-      <w:r>
-        <w:rPr>
-          <w:noProof/>
-        </w:rPr>
-        <w:t>1</w:t>
-      </w:r>
-      <w:r>
-        <w:fldChar w:fldCharType="end"/>
-      </w:r>
+      <w:fldSimple w:instr=" SEQ Tableau \* ARABIC ">
+        <w:r>
+          <w:rPr>
+            <w:noProof/>
+          </w:rPr>
+          <w:t>1</w:t>
+        </w:r>
+      </w:fldSimple>
       <w:bookmarkEnd w:id="9"/>
       <w:r>
         <w:t xml:space="preserve"> - </w:t>
@@ -3802,15 +3759,7 @@
       <w:bookmarkStart w:id="13" w:name="_Toc124936969"/>
       <w:bookmarkStart w:id="14" w:name="_Ref124937059"/>
       <w:r>
-        <w:t xml:space="preserve">Guide d’écriture des </w:t>
-      </w:r>
-      <w:proofErr w:type="spellStart"/>
-      <w:r>
-        <w:t>Users</w:t>
-      </w:r>
-      <w:proofErr w:type="spellEnd"/>
-      <w:r>
-        <w:t xml:space="preserve"> Stories</w:t>
+        <w:t>Guide d’écriture des Users Stories</w:t>
       </w:r>
       <w:bookmarkEnd w:id="13"/>
       <w:bookmarkEnd w:id="14"/>
@@ -3821,39 +3770,34 @@
         <w:t>Nous définirons nos</w:t>
       </w:r>
       <w:r>
+        <w:t xml:space="preserve"> User</w:t>
+      </w:r>
+      <w:r>
+        <w:t>s</w:t>
+      </w:r>
+      <w:r>
+        <w:t xml:space="preserve"> Stor</w:t>
+      </w:r>
+      <w:r>
+        <w:t>ies</w:t>
+      </w:r>
+      <w:r>
+        <w:t xml:space="preserve"> par : </w:t>
+      </w:r>
+    </w:p>
+    <w:p>
+      <w:r>
+        <w:t xml:space="preserve">- Un </w:t>
+      </w:r>
+      <w:r>
+        <w:t>identifiant unique par User Story pour la retrouve</w:t>
+      </w:r>
+      <w:r>
+        <w:t>r ainsi qu’un nom associé.</w:t>
+      </w:r>
+      <w:r>
         <w:t xml:space="preserve"> </w:t>
       </w:r>
-      <w:proofErr w:type="spellStart"/>
-      <w:r>
-        <w:t>User</w:t>
-      </w:r>
-      <w:r>
-        <w:t>s</w:t>
-      </w:r>
-      <w:proofErr w:type="spellEnd"/>
-      <w:r>
-        <w:t xml:space="preserve"> Stor</w:t>
-      </w:r>
-      <w:r>
-        <w:t>ies</w:t>
-      </w:r>
-      <w:r>
-        <w:t xml:space="preserve"> par : </w:t>
-      </w:r>
-    </w:p>
-    <w:p>
-      <w:r>
-        <w:t xml:space="preserve">- Un </w:t>
-      </w:r>
-      <w:r>
-        <w:t>identifiant unique par User Story pour la retrouve</w:t>
-      </w:r>
-      <w:r>
-        <w:t>r ainsi qu’un nom associé.</w:t>
-      </w:r>
-      <w:r>
-        <w:t xml:space="preserve"> </w:t>
-      </w:r>
     </w:p>
     <w:p>
       <w:r>
@@ -3886,28 +3830,12 @@
         <w:t>. Nous avons choisi ces ordres de grandeur puisqu’ils nous paraissent plus facile estimer comme nous avons l’habitude de les manipuler, et la somme totale est simplifiée aussi.</w:t>
       </w:r>
       <w:r>
-        <w:t xml:space="preserve"> Il y a aussi une charge « ? » si jamais </w:t>
-      </w:r>
-      <w:proofErr w:type="gramStart"/>
-      <w:r>
-        <w:t>la User</w:t>
-      </w:r>
-      <w:proofErr w:type="gramEnd"/>
-      <w:r>
-        <w:t xml:space="preserve"> Story a une complexité vraiment floue pour tous les membres de l’équipe.</w:t>
-      </w:r>
-    </w:p>
-    <w:p>
-      <w:r>
-        <w:t xml:space="preserve">Toutes ces </w:t>
-      </w:r>
-      <w:proofErr w:type="spellStart"/>
-      <w:r>
-        <w:t>Users</w:t>
-      </w:r>
-      <w:proofErr w:type="spellEnd"/>
-      <w:r>
-        <w:t xml:space="preserve"> Stories sont représentées sur </w:t>
+        <w:t xml:space="preserve"> Il y a aussi une charge « ? » si jamais la User Story a une complexité vraiment floue pour tous les membres de l’équipe.</w:t>
+      </w:r>
+    </w:p>
+    <w:p>
+      <w:r>
+        <w:t xml:space="preserve">Toutes ces Users Stories sont représentées sur </w:t>
       </w:r>
       <w:r>
         <w:t xml:space="preserve">des </w:t>
@@ -3949,10 +3877,7 @@
         <w:fldChar w:fldCharType="end"/>
       </w:r>
       <w:r>
-        <w:t>)</w:t>
-      </w:r>
-      <w:r>
-        <w:t xml:space="preserve"> </w:t>
+        <w:t xml:space="preserve">) </w:t>
       </w:r>
       <w:r>
         <w:t xml:space="preserve">: </w:t>
@@ -3966,13 +3891,8 @@
           <w:numId w:val="10"/>
         </w:numPr>
       </w:pPr>
-      <w:proofErr w:type="spellStart"/>
-      <w:r>
-        <w:t>Technical</w:t>
-      </w:r>
-      <w:proofErr w:type="spellEnd"/>
-      <w:r>
-        <w:t xml:space="preserve"> Stories</w:t>
+      <w:r>
+        <w:t>Technical Stories</w:t>
       </w:r>
       <w:r>
         <w:t xml:space="preserve"> : </w:t>
@@ -3989,13 +3909,8 @@
           <w:numId w:val="10"/>
         </w:numPr>
       </w:pPr>
-      <w:proofErr w:type="spellStart"/>
-      <w:r>
-        <w:t>Users</w:t>
-      </w:r>
-      <w:proofErr w:type="spellEnd"/>
-      <w:r>
-        <w:t xml:space="preserve"> Stories</w:t>
+      <w:r>
+        <w:t>Users Stories</w:t>
       </w:r>
       <w:r>
         <w:t> :</w:t>
@@ -4341,23 +4256,7 @@
                 <w:sz w:val="18"/>
                 <w:szCs w:val="18"/>
               </w:rPr>
-              <w:t xml:space="preserve"> j’accède à la page </w:t>
-            </w:r>
-            <w:proofErr w:type="spellStart"/>
-            <w:r>
-              <w:rPr>
-                <w:sz w:val="18"/>
-                <w:szCs w:val="18"/>
-              </w:rPr>
-              <w:t>connexion.php</w:t>
-            </w:r>
-            <w:proofErr w:type="spellEnd"/>
-            <w:r>
-              <w:rPr>
-                <w:sz w:val="18"/>
-                <w:szCs w:val="18"/>
-              </w:rPr>
-              <w:t xml:space="preserve"> </w:t>
+              <w:t xml:space="preserve"> j’accède à la page connexion.php </w:t>
             </w:r>
           </w:p>
           <w:p>
@@ -4508,15 +4407,7 @@
         <w:t xml:space="preserve">À chaque Post-It nous associons une </w:t>
       </w:r>
       <w:r>
-        <w:t xml:space="preserve">fiche descriptive avec le contenu de </w:t>
-      </w:r>
-      <w:proofErr w:type="gramStart"/>
-      <w:r>
-        <w:t>la User</w:t>
-      </w:r>
-      <w:proofErr w:type="gramEnd"/>
-      <w:r>
-        <w:t xml:space="preserve"> Story</w:t>
+        <w:t>fiche descriptive avec le contenu de la User Story</w:t>
       </w:r>
       <w:r>
         <w:t xml:space="preserve"> (</w:t>
@@ -4558,24 +4449,14 @@
       <w:r>
         <w:t xml:space="preserve">Tableau </w:t>
       </w:r>
-      <w:r>
-        <w:fldChar w:fldCharType="begin"/>
-      </w:r>
-      <w:r>
-        <w:instrText xml:space="preserve"> SEQ Tableau \* ARABIC </w:instrText>
-      </w:r>
-      <w:r>
-        <w:fldChar w:fldCharType="separate"/>
-      </w:r>
-      <w:r>
-        <w:rPr>
-          <w:noProof/>
-        </w:rPr>
-        <w:t>2</w:t>
-      </w:r>
-      <w:r>
-        <w:fldChar w:fldCharType="end"/>
-      </w:r>
+      <w:fldSimple w:instr=" SEQ Tableau \* ARABIC ">
+        <w:r>
+          <w:rPr>
+            <w:noProof/>
+          </w:rPr>
+          <w:t>2</w:t>
+        </w:r>
+      </w:fldSimple>
       <w:r>
         <w:t xml:space="preserve"> </w:t>
       </w:r>
@@ -4700,44 +4581,26 @@
                                 <w:noProof/>
                               </w:rPr>
                             </w:pPr>
-                            <w:bookmarkStart w:id="16" w:name="_Ref124410762"/>
-                            <w:bookmarkStart w:id="17" w:name="_Ref124933192"/>
+                            <w:bookmarkStart w:id="16" w:name="_Ref124933192"/>
+                            <w:bookmarkStart w:id="17" w:name="_Ref124410762"/>
                             <w:bookmarkStart w:id="18" w:name="_Toc124936955"/>
                             <w:r>
                               <w:t xml:space="preserve">Figure </w:t>
                             </w:r>
+                            <w:fldSimple w:instr=" SEQ Figure \* ARABIC ">
+                              <w:r>
+                                <w:rPr>
+                                  <w:noProof/>
+                                </w:rPr>
+                                <w:t>1</w:t>
+                              </w:r>
+                            </w:fldSimple>
+                            <w:bookmarkEnd w:id="16"/>
                             <w:r>
-                              <w:fldChar w:fldCharType="begin"/>
-                            </w:r>
-                            <w:r>
-                              <w:instrText xml:space="preserve"> SEQ Figure \* ARABIC </w:instrText>
-                            </w:r>
-                            <w:r>
-                              <w:fldChar w:fldCharType="separate"/>
-                            </w:r>
-                            <w:r>
-                              <w:rPr>
-                                <w:noProof/>
-                              </w:rPr>
-                              <w:t>1</w:t>
-                            </w:r>
-                            <w:r>
-                              <w:rPr>
-                                <w:noProof/>
-                              </w:rPr>
-                              <w:fldChar w:fldCharType="end"/>
+                              <w:t xml:space="preserve"> - Exemple de User Story que nous pouvons mettre sur notre Scrum Board</w:t>
                             </w:r>
                             <w:bookmarkEnd w:id="17"/>
-                            <w:r>
-                              <w:t xml:space="preserve"> - Exemple de User Story que nous pouvons mettre sur notre Scrum </w:t>
-                            </w:r>
-                            <w:proofErr w:type="spellStart"/>
-                            <w:r>
-                              <w:t>Board</w:t>
-                            </w:r>
-                            <w:bookmarkEnd w:id="16"/>
                             <w:bookmarkEnd w:id="18"/>
-                            <w:proofErr w:type="spellEnd"/>
                           </w:p>
                         </w:txbxContent>
                       </wps:txbx>
@@ -4772,44 +4635,26 @@
                           <w:noProof/>
                         </w:rPr>
                       </w:pPr>
-                      <w:bookmarkStart w:id="19" w:name="_Ref124410762"/>
-                      <w:bookmarkStart w:id="20" w:name="_Ref124933192"/>
+                      <w:bookmarkStart w:id="19" w:name="_Ref124933192"/>
+                      <w:bookmarkStart w:id="20" w:name="_Ref124410762"/>
                       <w:bookmarkStart w:id="21" w:name="_Toc124936955"/>
                       <w:r>
                         <w:t xml:space="preserve">Figure </w:t>
                       </w:r>
+                      <w:fldSimple w:instr=" SEQ Figure \* ARABIC ">
+                        <w:r>
+                          <w:rPr>
+                            <w:noProof/>
+                          </w:rPr>
+                          <w:t>1</w:t>
+                        </w:r>
+                      </w:fldSimple>
+                      <w:bookmarkEnd w:id="19"/>
                       <w:r>
-                        <w:fldChar w:fldCharType="begin"/>
-                      </w:r>
-                      <w:r>
-                        <w:instrText xml:space="preserve"> SEQ Figure \* ARABIC </w:instrText>
-                      </w:r>
-                      <w:r>
-                        <w:fldChar w:fldCharType="separate"/>
-                      </w:r>
-                      <w:r>
-                        <w:rPr>
-                          <w:noProof/>
-                        </w:rPr>
-                        <w:t>1</w:t>
-                      </w:r>
-                      <w:r>
-                        <w:rPr>
-                          <w:noProof/>
-                        </w:rPr>
-                        <w:fldChar w:fldCharType="end"/>
+                        <w:t xml:space="preserve"> - Exemple de User Story que nous pouvons mettre sur notre Scrum Board</w:t>
                       </w:r>
                       <w:bookmarkEnd w:id="20"/>
-                      <w:r>
-                        <w:t xml:space="preserve"> - Exemple de User Story que nous pouvons mettre sur notre Scrum </w:t>
-                      </w:r>
-                      <w:proofErr w:type="spellStart"/>
-                      <w:r>
-                        <w:t>Board</w:t>
-                      </w:r>
-                      <w:bookmarkEnd w:id="19"/>
                       <w:bookmarkEnd w:id="21"/>
-                      <w:proofErr w:type="spellEnd"/>
                     </w:p>
                   </w:txbxContent>
                 </v:textbox>
@@ -5088,24 +4933,14 @@
       <w:r>
         <w:t xml:space="preserve">Tableau </w:t>
       </w:r>
-      <w:r>
-        <w:fldChar w:fldCharType="begin"/>
-      </w:r>
-      <w:r>
-        <w:instrText xml:space="preserve"> SEQ Tableau \* ARABIC </w:instrText>
-      </w:r>
-      <w:r>
-        <w:fldChar w:fldCharType="separate"/>
-      </w:r>
-      <w:r>
-        <w:rPr>
-          <w:noProof/>
-        </w:rPr>
-        <w:t>3</w:t>
-      </w:r>
-      <w:r>
-        <w:fldChar w:fldCharType="end"/>
-      </w:r>
+      <w:fldSimple w:instr=" SEQ Tableau \* ARABIC ">
+        <w:r>
+          <w:rPr>
+            <w:noProof/>
+          </w:rPr>
+          <w:t>3</w:t>
+        </w:r>
+      </w:fldSimple>
       <w:bookmarkEnd w:id="22"/>
       <w:r>
         <w:t xml:space="preserve"> - Exemple d'une série de tests rédigée au dos d'une User Story</w:t>
@@ -5148,15 +4983,7 @@
         </w:numPr>
       </w:pPr>
       <w:r>
-        <w:t xml:space="preserve">On discute de </w:t>
-      </w:r>
-      <w:proofErr w:type="gramStart"/>
-      <w:r>
-        <w:t>la User</w:t>
-      </w:r>
-      <w:proofErr w:type="gramEnd"/>
-      <w:r>
-        <w:t xml:space="preserve"> Story</w:t>
+        <w:t>On discute de la User Story</w:t>
       </w:r>
       <w:r>
         <w:t>, en la décrivant et explicitant si quelque chose n’est pas clair pour un des membres.</w:t>
@@ -5183,15 +5010,7 @@
         <w:fldChar w:fldCharType="separate"/>
       </w:r>
       <w:r>
-        <w:t xml:space="preserve">Guide d’écriture des </w:t>
-      </w:r>
-      <w:proofErr w:type="spellStart"/>
-      <w:r>
-        <w:t>Users</w:t>
-      </w:r>
-      <w:proofErr w:type="spellEnd"/>
-      <w:r>
-        <w:t xml:space="preserve"> Stories</w:t>
+        <w:t>Guide d’écriture des Users Stories</w:t>
       </w:r>
       <w:r>
         <w:fldChar w:fldCharType="end"/>
@@ -5294,7 +5113,6 @@
       </w:pPr>
       <w:bookmarkStart w:id="25" w:name="_Toc124936971"/>
       <w:r>
-        <w:lastRenderedPageBreak/>
         <w:t>Pendant le sprint (Réalisation)</w:t>
       </w:r>
       <w:bookmarkEnd w:id="25"/>
@@ -5310,14 +5128,10 @@
       </w:pPr>
       <w:bookmarkStart w:id="26" w:name="_Toc124936972"/>
       <w:r>
-        <w:t>Daily-</w:t>
-      </w:r>
-      <w:proofErr w:type="gramStart"/>
-      <w:r>
-        <w:t>meeting</w:t>
+        <w:lastRenderedPageBreak/>
+        <w:t>Daily-meeting</w:t>
       </w:r>
       <w:bookmarkEnd w:id="26"/>
-      <w:proofErr w:type="gramEnd"/>
     </w:p>
     <w:p/>
     <w:p>
@@ -5325,23 +5139,7 @@
         <w:ind w:firstLine="708"/>
       </w:pPr>
       <w:r>
-        <w:t xml:space="preserve">Un </w:t>
-      </w:r>
-      <w:proofErr w:type="spellStart"/>
-      <w:r>
-        <w:t>daily</w:t>
-      </w:r>
-      <w:proofErr w:type="spellEnd"/>
-      <w:r>
-        <w:t>-</w:t>
-      </w:r>
-      <w:proofErr w:type="gramStart"/>
-      <w:r>
-        <w:t>meeting</w:t>
-      </w:r>
-      <w:proofErr w:type="gramEnd"/>
-      <w:r>
-        <w:t xml:space="preserve"> est r</w:t>
+        <w:t>Un daily-meeting est r</w:t>
       </w:r>
       <w:r>
         <w:t>é</w:t>
@@ -5378,15 +5176,7 @@
       <w:bookmarkStart w:id="27" w:name="_Toc124936973"/>
       <w:r>
         <w:lastRenderedPageBreak/>
-        <w:t xml:space="preserve">Tableau des tâches et </w:t>
-      </w:r>
-      <w:proofErr w:type="spellStart"/>
-      <w:r>
-        <w:t>burndown</w:t>
-      </w:r>
-      <w:proofErr w:type="spellEnd"/>
-      <w:r>
-        <w:t xml:space="preserve"> chart</w:t>
+        <w:t>Tableau des tâches et burndown chart</w:t>
       </w:r>
       <w:bookmarkEnd w:id="27"/>
     </w:p>
@@ -5489,38 +5279,17 @@
                             <w:r>
                               <w:t xml:space="preserve">Figure </w:t>
                             </w:r>
-                            <w:r>
-                              <w:fldChar w:fldCharType="begin"/>
-                            </w:r>
-                            <w:r>
-                              <w:instrText xml:space="preserve"> SEQ Figure \* ARABIC </w:instrText>
-                            </w:r>
-                            <w:r>
-                              <w:fldChar w:fldCharType="separate"/>
-                            </w:r>
-                            <w:r>
-                              <w:rPr>
-                                <w:noProof/>
-                              </w:rPr>
-                              <w:t>2</w:t>
-                            </w:r>
-                            <w:r>
-                              <w:rPr>
-                                <w:noProof/>
-                              </w:rPr>
-                              <w:fldChar w:fldCharType="end"/>
-                            </w:r>
+                            <w:fldSimple w:instr=" SEQ Figure \* ARABIC ">
+                              <w:r>
+                                <w:rPr>
+                                  <w:noProof/>
+                                </w:rPr>
+                                <w:t>2</w:t>
+                              </w:r>
+                            </w:fldSimple>
                             <w:bookmarkEnd w:id="28"/>
                             <w:r>
-                              <w:t xml:space="preserve"> - Photo du Scrum </w:t>
-                            </w:r>
-                            <w:proofErr w:type="spellStart"/>
-                            <w:r>
-                              <w:t>Board</w:t>
-                            </w:r>
-                            <w:proofErr w:type="spellEnd"/>
-                            <w:r>
-                              <w:t xml:space="preserve"> mis en place à la semaine du 12 décembre, au 2ème sprint</w:t>
+                              <w:t xml:space="preserve"> - Photo du Scrum Board mis en place à la semaine du 12 décembre, au 2ème sprint</w:t>
                             </w:r>
                             <w:bookmarkEnd w:id="29"/>
                           </w:p>
@@ -5555,38 +5324,17 @@
                       <w:r>
                         <w:t xml:space="preserve">Figure </w:t>
                       </w:r>
-                      <w:r>
-                        <w:fldChar w:fldCharType="begin"/>
-                      </w:r>
-                      <w:r>
-                        <w:instrText xml:space="preserve"> SEQ Figure \* ARABIC </w:instrText>
-                      </w:r>
-                      <w:r>
-                        <w:fldChar w:fldCharType="separate"/>
-                      </w:r>
-                      <w:r>
-                        <w:rPr>
-                          <w:noProof/>
-                        </w:rPr>
-                        <w:t>2</w:t>
-                      </w:r>
-                      <w:r>
-                        <w:rPr>
-                          <w:noProof/>
-                        </w:rPr>
-                        <w:fldChar w:fldCharType="end"/>
-                      </w:r>
+                      <w:fldSimple w:instr=" SEQ Figure \* ARABIC ">
+                        <w:r>
+                          <w:rPr>
+                            <w:noProof/>
+                          </w:rPr>
+                          <w:t>2</w:t>
+                        </w:r>
+                      </w:fldSimple>
                       <w:bookmarkEnd w:id="30"/>
                       <w:r>
-                        <w:t xml:space="preserve"> - Photo du Scrum </w:t>
-                      </w:r>
-                      <w:proofErr w:type="spellStart"/>
-                      <w:r>
-                        <w:t>Board</w:t>
-                      </w:r>
-                      <w:proofErr w:type="spellEnd"/>
-                      <w:r>
-                        <w:t xml:space="preserve"> mis en place à la semaine du 12 décembre, au 2ème sprint</w:t>
+                        <w:t xml:space="preserve"> - Photo du Scrum Board mis en place à la semaine du 12 décembre, au 2ème sprint</w:t>
                       </w:r>
                       <w:bookmarkEnd w:id="31"/>
                     </w:p>
@@ -5688,15 +5436,7 @@
         </w:numPr>
       </w:pPr>
       <w:r>
-        <w:t xml:space="preserve">TODO : Les </w:t>
-      </w:r>
-      <w:proofErr w:type="spellStart"/>
-      <w:r>
-        <w:t>Users</w:t>
-      </w:r>
-      <w:proofErr w:type="spellEnd"/>
-      <w:r>
-        <w:t xml:space="preserve"> Stories </w:t>
+        <w:t xml:space="preserve">TODO : Les Users Stories </w:t>
       </w:r>
       <w:r>
         <w:t>à</w:t>
@@ -5717,15 +5457,7 @@
         </w:numPr>
       </w:pPr>
       <w:r>
-        <w:t xml:space="preserve">PROGRESS : Les </w:t>
-      </w:r>
-      <w:proofErr w:type="spellStart"/>
-      <w:r>
-        <w:t>Users</w:t>
-      </w:r>
-      <w:proofErr w:type="spellEnd"/>
-      <w:r>
-        <w:t xml:space="preserve"> stories commencé</w:t>
+        <w:t>PROGRESS : Les Users stories commencé</w:t>
       </w:r>
       <w:r>
         <w:t>es</w:t>
@@ -5743,15 +5475,7 @@
         </w:numPr>
       </w:pPr>
       <w:r>
-        <w:t xml:space="preserve">TO TEST : Les </w:t>
-      </w:r>
-      <w:proofErr w:type="spellStart"/>
-      <w:r>
-        <w:t>Users</w:t>
-      </w:r>
-      <w:proofErr w:type="spellEnd"/>
-      <w:r>
-        <w:t xml:space="preserve"> stories en attente d</w:t>
+        <w:t>TO TEST : Les Users stories en attente d</w:t>
       </w:r>
       <w:r>
         <w:t>’être testé</w:t>
@@ -5766,23 +5490,7 @@
         </w:numPr>
       </w:pPr>
       <w:r>
-        <w:t xml:space="preserve">TESTING : Les </w:t>
-      </w:r>
-      <w:proofErr w:type="spellStart"/>
-      <w:r>
-        <w:t>Users</w:t>
-      </w:r>
-      <w:proofErr w:type="spellEnd"/>
-      <w:r>
-        <w:t xml:space="preserve"> stories en cours de test. En fonction des résultats des tests, les </w:t>
-      </w:r>
-      <w:proofErr w:type="spellStart"/>
-      <w:r>
-        <w:t>Users</w:t>
-      </w:r>
-      <w:proofErr w:type="spellEnd"/>
-      <w:r>
-        <w:t xml:space="preserve"> Stories peuvent ensuite être placé dans DONE ou être replacé dans une colonne précédente.</w:t>
+        <w:t>TESTING : Les Users stories en cours de test. En fonction des résultats des tests, les Users Stories peuvent ensuite être placé dans DONE ou être replacé dans une colonne précédente.</w:t>
       </w:r>
     </w:p>
     <w:p>
@@ -5794,15 +5502,7 @@
         </w:numPr>
       </w:pPr>
       <w:r>
-        <w:t xml:space="preserve">DONE : Les </w:t>
-      </w:r>
-      <w:proofErr w:type="spellStart"/>
-      <w:r>
-        <w:t>Users</w:t>
-      </w:r>
-      <w:proofErr w:type="spellEnd"/>
-      <w:r>
-        <w:t xml:space="preserve"> stories terminé</w:t>
+        <w:t>DONE : Les Users stories terminé</w:t>
       </w:r>
       <w:r>
         <w:t>es</w:t>
@@ -5843,15 +5543,7 @@
         <w:t xml:space="preserve"> sera créée</w:t>
       </w:r>
       <w:r>
-        <w:t xml:space="preserve"> pour y glisser toutes les </w:t>
-      </w:r>
-      <w:proofErr w:type="spellStart"/>
-      <w:r>
-        <w:t>Users</w:t>
-      </w:r>
-      <w:proofErr w:type="spellEnd"/>
-      <w:r>
-        <w:t xml:space="preserve"> Stories à l’arrêt</w:t>
+        <w:t xml:space="preserve"> pour y glisser toutes les Users Stories à l’arrêt</w:t>
       </w:r>
       <w:r>
         <w:t xml:space="preserve"> (au moment de la capture la zone de « pause » n’était pas faite puisque nous travaillions sur toutes les </w:t>
@@ -5865,15 +5557,7 @@
     </w:p>
     <w:p>
       <w:r>
-        <w:t xml:space="preserve">Pour terminer, un </w:t>
-      </w:r>
-      <w:proofErr w:type="spellStart"/>
-      <w:r>
-        <w:t>Burndown</w:t>
-      </w:r>
-      <w:proofErr w:type="spellEnd"/>
-      <w:r>
-        <w:t xml:space="preserve"> chart </w:t>
+        <w:t xml:space="preserve">Pour terminer, un Burndown chart </w:t>
       </w:r>
       <w:r>
         <w:t xml:space="preserve">a été </w:t>
@@ -5893,15 +5577,7 @@
     </w:p>
     <w:p>
       <w:r>
-        <w:t xml:space="preserve">Exemple de formalisation visuelle du </w:t>
-      </w:r>
-      <w:proofErr w:type="spellStart"/>
-      <w:r>
-        <w:t>Burndown</w:t>
-      </w:r>
-      <w:proofErr w:type="spellEnd"/>
-      <w:r>
-        <w:t xml:space="preserve"> chart</w:t>
+        <w:t>Exemple de formalisation visuelle du Burndown chart</w:t>
       </w:r>
       <w:r>
         <w:t> :</w:t>
@@ -6023,33 +5699,36 @@
       <w:r>
         <w:t xml:space="preserve">un point sur notre </w:t>
       </w:r>
-      <w:proofErr w:type="spellStart"/>
       <w:r>
         <w:rPr>
           <w:i/>
           <w:iCs/>
         </w:rPr>
-        <w:t>backlog</w:t>
-      </w:r>
-      <w:proofErr w:type="spellEnd"/>
-      <w:r>
-        <w:rPr>
-          <w:i/>
-          <w:iCs/>
-        </w:rPr>
-        <w:t xml:space="preserve"> </w:t>
-      </w:r>
-      <w:proofErr w:type="spellStart"/>
-      <w:r>
-        <w:rPr>
-          <w:i/>
-          <w:iCs/>
-        </w:rPr>
-        <w:t>product</w:t>
-      </w:r>
-      <w:proofErr w:type="spellEnd"/>
+        <w:t>backlog product</w:t>
+      </w:r>
       <w:r>
         <w:t>.</w:t>
+      </w:r>
+      <w:r>
+        <w:t xml:space="preserve"> Le poster que nous avons réalisé pour présenter notre livraison des disponible dans la partie </w:t>
+      </w:r>
+      <w:r>
+        <w:fldChar w:fldCharType="begin"/>
+      </w:r>
+      <w:r>
+        <w:instrText xml:space="preserve"> REF _Ref125201175 \r \h </w:instrText>
+      </w:r>
+      <w:r>
+        <w:fldChar w:fldCharType="separate"/>
+      </w:r>
+      <w:r>
+        <w:t>3.1</w:t>
+      </w:r>
+      <w:r>
+        <w:fldChar w:fldCharType="end"/>
+      </w:r>
+      <w:r>
+        <w:t>).</w:t>
       </w:r>
     </w:p>
     <w:p>
@@ -6259,15 +5938,7 @@
         <w:jc w:val="both"/>
       </w:pPr>
       <w:r>
-        <w:t xml:space="preserve">Le Scrum Master, le Product </w:t>
-      </w:r>
-      <w:proofErr w:type="spellStart"/>
-      <w:r>
-        <w:t>Owner</w:t>
-      </w:r>
-      <w:proofErr w:type="spellEnd"/>
-      <w:r>
-        <w:t xml:space="preserve"> (Pierre DAVID)</w:t>
+        <w:t>Le Scrum Master, le Product Owner (Pierre DAVID)</w:t>
       </w:r>
       <w:r>
         <w:t xml:space="preserve"> et les membres de l’équipe Scrum participeront obligatoirement à la livraison. Il y a aussi l’éventualité d’inviter l’intégralité des membres du BDE, représentant le client.</w:t>
@@ -6350,15 +6021,7 @@
         <w:t>Finalement, l’organisateur de la livraison évoquera la vision de l’équipe sur la suite du projet, les éventuels dangers (si on peut le dire) et craintes, ce qui se passe mieux que prévu etc.</w:t>
       </w:r>
       <w:r>
-        <w:t>, potentiellement à l’aide de supports comme des indicateurs révélateurs (</w:t>
-      </w:r>
-      <w:proofErr w:type="spellStart"/>
-      <w:r>
-        <w:t>burndown</w:t>
-      </w:r>
-      <w:proofErr w:type="spellEnd"/>
-      <w:r>
-        <w:t xml:space="preserve"> chart).</w:t>
+        <w:t>, potentiellement à l’aide de supports comme des indicateurs révélateurs (burndown chart).</w:t>
       </w:r>
     </w:p>
     <w:p>
@@ -6394,15 +6057,7 @@
         <w:jc w:val="both"/>
       </w:pPr>
       <w:r>
-        <w:t xml:space="preserve">Le Product </w:t>
-      </w:r>
-      <w:proofErr w:type="spellStart"/>
-      <w:r>
-        <w:t>Owner</w:t>
-      </w:r>
-      <w:proofErr w:type="spellEnd"/>
-      <w:r>
-        <w:t xml:space="preserve"> fait ses retours et valide ou non toute ou partie des User Stories</w:t>
+        <w:t>Le Product Owner fait ses retours et valide ou non toute ou partie des User Stories</w:t>
       </w:r>
       <w:r>
         <w:t>, qui devront être reconsidérées par l’équipe projet si jamais elles sont refusées.</w:t>
@@ -6414,23 +6069,7 @@
         <w:jc w:val="both"/>
       </w:pPr>
       <w:r>
-        <w:t xml:space="preserve">Nous prenons aussi des retours d’utilisateurs ainsi que leurs pistes d’amélioration. Leur énonciation à l’oral peut permettre de révéler un élément majeur qui aurait échappé à l’équipe ou au Product </w:t>
-      </w:r>
-      <w:proofErr w:type="spellStart"/>
-      <w:r>
-        <w:t>Owner</w:t>
-      </w:r>
-      <w:proofErr w:type="spellEnd"/>
-      <w:r>
-        <w:t xml:space="preserve">, permettant d’éviter une incompréhension ou danger imminent. Cela peut aussi donner une idée au Product </w:t>
-      </w:r>
-      <w:proofErr w:type="spellStart"/>
-      <w:r>
-        <w:t>Owner</w:t>
-      </w:r>
-      <w:proofErr w:type="spellEnd"/>
-      <w:r>
-        <w:t>, qui pourrait faire reconsidérer le contrat avec l’accord de l’équipe.</w:t>
+        <w:t>Nous prenons aussi des retours d’utilisateurs ainsi que leurs pistes d’amélioration. Leur énonciation à l’oral peut permettre de révéler un élément majeur qui aurait échappé à l’équipe ou au Product Owner, permettant d’éviter une incompréhension ou danger imminent. Cela peut aussi donner une idée au Product Owner, qui pourrait faire reconsidérer le contrat avec l’accord de l’équipe.</w:t>
       </w:r>
     </w:p>
     <w:p>
@@ -6443,6 +6082,7 @@
       </w:pPr>
       <w:bookmarkStart w:id="58" w:name="_Toc124936982"/>
       <w:r>
+        <w:lastRenderedPageBreak/>
         <w:t>Rétrospective</w:t>
       </w:r>
       <w:bookmarkEnd w:id="58"/>
@@ -6453,7 +6093,6 @@
         <w:ind w:firstLine="708"/>
       </w:pPr>
       <w:r>
-        <w:lastRenderedPageBreak/>
         <w:t xml:space="preserve">Nous avons gardé en tête de faire une rétrospective relativement sobre, </w:t>
       </w:r>
       <w:r>
@@ -6511,7 +6150,6 @@
       <w:r>
         <w:t xml:space="preserve">Nous avons légèrement aménagé le concept de </w:t>
       </w:r>
-      <w:proofErr w:type="spellStart"/>
       <w:r>
         <w:rPr>
           <w:i/>
@@ -6519,7 +6157,6 @@
         </w:rPr>
         <w:t>Moodboard</w:t>
       </w:r>
-      <w:proofErr w:type="spellEnd"/>
       <w:r>
         <w:t xml:space="preserve"> dans une activité nommée « </w:t>
       </w:r>
@@ -6551,13 +6188,8 @@
         <w:t>respectant</w:t>
       </w:r>
       <w:r>
-        <w:t xml:space="preserve"> les intérêts majeurs du </w:t>
-      </w:r>
-      <w:proofErr w:type="spellStart"/>
-      <w:r>
-        <w:t>Moodboard</w:t>
-      </w:r>
-      <w:proofErr w:type="spellEnd"/>
+        <w:t xml:space="preserve"> les intérêts majeurs du Moodboard</w:t>
+      </w:r>
       <w:r>
         <w:t xml:space="preserve">, </w:t>
       </w:r>
@@ -6631,31 +6263,7 @@
         <w:t>Pour recueillir ces retours, n</w:t>
       </w:r>
       <w:r>
-        <w:t xml:space="preserve">ous avons décidé mixer le principe du « sablier », du « bâton de parole » et de « tableau </w:t>
-      </w:r>
-      <w:proofErr w:type="spellStart"/>
-      <w:r>
-        <w:t>glad</w:t>
-      </w:r>
-      <w:proofErr w:type="spellEnd"/>
-      <w:r>
-        <w:t xml:space="preserve">, </w:t>
-      </w:r>
-      <w:proofErr w:type="spellStart"/>
-      <w:r>
-        <w:t>mad</w:t>
-      </w:r>
-      <w:proofErr w:type="spellEnd"/>
-      <w:r>
-        <w:t xml:space="preserve">, </w:t>
-      </w:r>
-      <w:proofErr w:type="spellStart"/>
-      <w:r>
-        <w:t>sad</w:t>
-      </w:r>
-      <w:proofErr w:type="spellEnd"/>
-      <w:r>
-        <w:t> ».</w:t>
+        <w:t>ous avons décidé mixer le principe du « sablier », du « bâton de parole » et de « tableau glad, mad, sad ».</w:t>
       </w:r>
     </w:p>
     <w:p>
@@ -6724,31 +6332,7 @@
         <w:t>Le tableau</w:t>
       </w:r>
       <w:r>
-        <w:t xml:space="preserve"> « </w:t>
-      </w:r>
-      <w:proofErr w:type="spellStart"/>
-      <w:r>
-        <w:t>glad</w:t>
-      </w:r>
-      <w:proofErr w:type="spellEnd"/>
-      <w:r>
-        <w:t xml:space="preserve">, </w:t>
-      </w:r>
-      <w:proofErr w:type="spellStart"/>
-      <w:r>
-        <w:t>mad</w:t>
-      </w:r>
-      <w:proofErr w:type="spellEnd"/>
-      <w:r>
-        <w:t xml:space="preserve">, </w:t>
-      </w:r>
-      <w:proofErr w:type="spellStart"/>
-      <w:r>
-        <w:t>sad</w:t>
-      </w:r>
-      <w:proofErr w:type="spellEnd"/>
-      <w:r>
-        <w:t> » permet de catégoriser les points évoqués en catégorie, et permettra un traitement plus facile par la suite.</w:t>
+        <w:t xml:space="preserve"> « glad, mad, sad » permet de catégoriser les points évoqués en catégorie, et permettra un traitement plus facile par la suite.</w:t>
       </w:r>
       <w:r>
         <w:t xml:space="preserve"> </w:t>
@@ -6895,7 +6479,6 @@
         <w:ind w:firstLine="708"/>
       </w:pPr>
       <w:r>
-        <w:lastRenderedPageBreak/>
         <w:t>Cette étape durera aussi approximativement 20 minutes</w:t>
       </w:r>
       <w:r>
@@ -6966,35 +6549,9 @@
       <w:r>
         <w:t>L’étape précédente nous a permis de localiser l’origine des problèmes. L’établissement du plan d’action nous permettra de trouver des actions à réaliser. Ces actions devront être SMART (</w:t>
       </w:r>
-      <w:proofErr w:type="spellStart"/>
-      <w:r>
-        <w:t>Specific</w:t>
-      </w:r>
-      <w:proofErr w:type="spellEnd"/>
-      <w:r>
-        <w:t xml:space="preserve">, </w:t>
-      </w:r>
-      <w:proofErr w:type="spellStart"/>
-      <w:r>
-        <w:t>Measurable</w:t>
-      </w:r>
-      <w:proofErr w:type="spellEnd"/>
-      <w:r>
-        <w:t xml:space="preserve">, </w:t>
-      </w:r>
-      <w:proofErr w:type="spellStart"/>
-      <w:r>
-        <w:t>Achievable</w:t>
-      </w:r>
-      <w:proofErr w:type="spellEnd"/>
-      <w:r>
-        <w:t>, Relevant, Time-</w:t>
-      </w:r>
-      <w:proofErr w:type="spellStart"/>
-      <w:r>
-        <w:t>Boxed</w:t>
-      </w:r>
-      <w:proofErr w:type="spellEnd"/>
+      <w:r>
+        <w:t>Specific, Measurable, Achievable, Relevant, Time-Boxed</w:t>
+      </w:r>
       <w:r>
         <w:t>)</w:t>
       </w:r>
@@ -7087,15 +6644,7 @@
         <w:ind w:firstLine="708"/>
       </w:pPr>
       <w:r>
-        <w:t xml:space="preserve">Dans un premier temps, chaque membre donnera son retour avec un R.O.T.I. (Return On Time </w:t>
-      </w:r>
-      <w:proofErr w:type="spellStart"/>
-      <w:r>
-        <w:t>Invested</w:t>
-      </w:r>
-      <w:proofErr w:type="spellEnd"/>
-      <w:r>
-        <w:t>) à l’aide d’un post de couleur, rouge si son avis global est négatif, vert sinon. Cela permet d’avoir très rapidement une idée. Ch</w:t>
+        <w:t>Dans un premier temps, chaque membre donnera son retour avec un R.O.T.I. (Return On Time Invested) à l’aide d’un post de couleur, rouge si son avis global est négatif, vert sinon. Cela permet d’avoir très rapidement une idée. Ch</w:t>
       </w:r>
       <w:r>
         <w:t>aque membre énoncera ensuite une phrase sur pourquoi il a mis cette couleur.</w:t>
@@ -7175,10 +6724,12 @@
         <w:pStyle w:val="Titre2"/>
       </w:pPr>
       <w:bookmarkStart w:id="66" w:name="_Toc124936986"/>
+      <w:bookmarkStart w:id="67" w:name="_Ref125201175"/>
       <w:r>
         <w:t>Poster de la livraison</w:t>
       </w:r>
       <w:bookmarkEnd w:id="66"/>
+      <w:bookmarkEnd w:id="67"/>
     </w:p>
     <w:p>
       <w:r>

</xml_diff>